<commit_message>
Updated Spec and added research poster
</commit_message>
<xml_diff>
--- a/ProjectSpecification.docx
+++ b/ProjectSpecification.docx
@@ -4,11 +4,141 @@
   <w:body>
     <w:p>
       <w:pPr>
-        <w:pStyle w:val="Heading1"/>
         <w:jc w:val="center"/>
       </w:pPr>
       <w:r>
-        <w:t>Title Page</w:t>
+        <w:rPr>
+          <w:noProof/>
+        </w:rPr>
+        <w:drawing>
+          <wp:inline distT="0" distB="0" distL="0" distR="0" wp14:anchorId="433F6A49" wp14:editId="39DC0859">
+            <wp:extent cx="4018915" cy="2243455"/>
+            <wp:effectExtent l="0" t="0" r="0" b="0"/>
+            <wp:docPr id="1777521410" name="Picture 2" descr="South East Technological University - Wikipedia"/>
+            <wp:cNvGraphicFramePr>
+              <a:graphicFrameLocks xmlns:a="http://schemas.openxmlformats.org/drawingml/2006/main" noChangeAspect="1"/>
+            </wp:cNvGraphicFramePr>
+            <a:graphic xmlns:a="http://schemas.openxmlformats.org/drawingml/2006/main">
+              <a:graphicData uri="http://schemas.openxmlformats.org/drawingml/2006/picture">
+                <pic:pic xmlns:pic="http://schemas.openxmlformats.org/drawingml/2006/picture">
+                  <pic:nvPicPr>
+                    <pic:cNvPr id="0" name="Picture 3" descr="South East Technological University - Wikipedia"/>
+                    <pic:cNvPicPr>
+                      <a:picLocks noChangeAspect="1" noChangeArrowheads="1"/>
+                    </pic:cNvPicPr>
+                  </pic:nvPicPr>
+                  <pic:blipFill>
+                    <a:blip r:embed="rId8">
+                      <a:extLst>
+                        <a:ext uri="{28A0092B-C50C-407E-A947-70E740481C1C}">
+                          <a14:useLocalDpi xmlns:a14="http://schemas.microsoft.com/office/drawing/2010/main" val="0"/>
+                        </a:ext>
+                      </a:extLst>
+                    </a:blip>
+                    <a:srcRect/>
+                    <a:stretch>
+                      <a:fillRect/>
+                    </a:stretch>
+                  </pic:blipFill>
+                  <pic:spPr bwMode="auto">
+                    <a:xfrm>
+                      <a:off x="0" y="0"/>
+                      <a:ext cx="4018915" cy="2243455"/>
+                    </a:xfrm>
+                    <a:prstGeom prst="rect">
+                      <a:avLst/>
+                    </a:prstGeom>
+                    <a:noFill/>
+                    <a:ln>
+                      <a:noFill/>
+                    </a:ln>
+                  </pic:spPr>
+                </pic:pic>
+              </a:graphicData>
+            </a:graphic>
+          </wp:inline>
+        </w:drawing>
+      </w:r>
+    </w:p>
+    <w:p/>
+    <w:p/>
+    <w:p/>
+    <w:p>
+      <w:pPr>
+        <w:jc w:val="center"/>
+        <w:rPr>
+          <w:sz w:val="72"/>
+          <w:szCs w:val="72"/>
+        </w:rPr>
+      </w:pPr>
+      <w:r>
+        <w:rPr>
+          <w:sz w:val="72"/>
+          <w:szCs w:val="72"/>
+        </w:rPr>
+        <w:t>Herm0ni Chess Bot</w:t>
+      </w:r>
+    </w:p>
+    <w:p>
+      <w:pPr>
+        <w:jc w:val="center"/>
+        <w:rPr>
+          <w:sz w:val="72"/>
+          <w:szCs w:val="72"/>
+        </w:rPr>
+      </w:pPr>
+      <w:r>
+        <w:rPr>
+          <w:sz w:val="72"/>
+          <w:szCs w:val="72"/>
+        </w:rPr>
+        <w:t>Functional Specification 2024-2025</w:t>
+      </w:r>
+    </w:p>
+    <w:p/>
+    <w:p/>
+    <w:p/>
+    <w:p/>
+    <w:p/>
+    <w:p/>
+    <w:p/>
+    <w:p>
+      <w:pPr>
+        <w:rPr>
+          <w:sz w:val="40"/>
+          <w:szCs w:val="40"/>
+        </w:rPr>
+      </w:pPr>
+      <w:r>
+        <w:rPr>
+          <w:sz w:val="40"/>
+          <w:szCs w:val="40"/>
+        </w:rPr>
+        <w:t>Student Name: Seán Rourke</w:t>
+      </w:r>
+    </w:p>
+    <w:p>
+      <w:pPr>
+        <w:rPr>
+          <w:sz w:val="40"/>
+          <w:szCs w:val="40"/>
+        </w:rPr>
+      </w:pPr>
+      <w:r>
+        <w:rPr>
+          <w:sz w:val="40"/>
+          <w:szCs w:val="40"/>
+        </w:rPr>
+        <w:t>Student Number: C00251168</w:t>
+      </w:r>
+    </w:p>
+    <w:p>
+      <w:r>
+        <w:rPr>
+          <w:sz w:val="40"/>
+          <w:szCs w:val="40"/>
+        </w:rPr>
+        <w:t>Supervisor: Joseph Kehoe</w:t>
       </w:r>
       <w:r>
         <w:br w:type="page"/>
@@ -16,6 +146,15 @@
     </w:p>
     <w:sdt>
       <w:sdtPr>
+        <w:rPr>
+          <w:rFonts w:asciiTheme="minorHAnsi" w:eastAsiaTheme="minorHAnsi" w:hAnsiTheme="minorHAnsi" w:cstheme="minorBidi"/>
+          <w:color w:val="auto"/>
+          <w:kern w:val="2"/>
+          <w:sz w:val="22"/>
+          <w:szCs w:val="22"/>
+          <w:lang w:val="en-GB"/>
+          <w14:ligatures w14:val="standardContextual"/>
+        </w:rPr>
         <w:id w:val="-1996794187"/>
         <w:docPartObj>
           <w:docPartGallery w:val="Table of Contents"/>
@@ -24,16 +163,9 @@
       </w:sdtPr>
       <w:sdtEndPr>
         <w:rPr>
-          <w:rFonts w:asciiTheme="minorHAnsi" w:eastAsiaTheme="minorHAnsi" w:hAnsiTheme="minorHAnsi" w:cstheme="minorBidi"/>
           <w:b/>
           <w:bCs/>
           <w:noProof/>
-          <w:color w:val="auto"/>
-          <w:kern w:val="2"/>
-          <w:sz w:val="22"/>
-          <w:szCs w:val="22"/>
-          <w:lang w:val="en-GB"/>
-          <w14:ligatures w14:val="standardContextual"/>
         </w:rPr>
       </w:sdtEndPr>
       <w:sdtContent>
@@ -49,10 +181,15 @@
           <w:pPr>
             <w:pStyle w:val="TOC1"/>
             <w:tabs>
+              <w:tab w:val="left" w:pos="440"/>
               <w:tab w:val="right" w:leader="dot" w:pos="9016"/>
             </w:tabs>
             <w:rPr>
+              <w:rFonts w:eastAsiaTheme="minorEastAsia"/>
               <w:noProof/>
+              <w:sz w:val="24"/>
+              <w:szCs w:val="24"/>
+              <w:lang w:eastAsia="en-GB"/>
             </w:rPr>
           </w:pPr>
           <w:r>
@@ -64,23 +201,40 @@
           <w:r>
             <w:fldChar w:fldCharType="separate"/>
           </w:r>
-          <w:hyperlink w:anchor="_Toc179824800" w:history="1">
+          <w:hyperlink w:anchor="_Toc180449493" w:history="1">
             <w:r>
               <w:rPr>
                 <w:rStyle w:val="Hyperlink"/>
                 <w:noProof/>
               </w:rPr>
-              <w:t>Chess Bot</w:t>
-            </w:r>
-            <w:r>
-              <w:rPr>
-                <w:noProof/>
-                <w:webHidden/>
+              <w:t>1.</w:t>
+            </w:r>
+            <w:r>
+              <w:rPr>
+                <w:rFonts w:eastAsiaTheme="minorEastAsia"/>
+                <w:noProof/>
+                <w:sz w:val="24"/>
+                <w:szCs w:val="24"/>
+                <w:lang w:eastAsia="en-GB"/>
               </w:rPr>
               <w:tab/>
             </w:r>
             <w:r>
               <w:rPr>
+                <w:rStyle w:val="Hyperlink"/>
+                <w:noProof/>
+              </w:rPr>
+              <w:t>Introduction</w:t>
+            </w:r>
+            <w:r>
+              <w:rPr>
+                <w:noProof/>
+                <w:webHidden/>
+              </w:rPr>
+              <w:tab/>
+            </w:r>
+            <w:r>
+              <w:rPr>
                 <w:noProof/>
                 <w:webHidden/>
               </w:rPr>
@@ -91,7 +245,7 @@
                 <w:noProof/>
                 <w:webHidden/>
               </w:rPr>
-              <w:instrText xml:space="preserve"> PAGEREF _Toc179824800 \h </w:instrText>
+              <w:instrText xml:space="preserve"> PAGEREF _Toc180449493 \h </w:instrText>
             </w:r>
             <w:r>
               <w:rPr>
@@ -112,6 +266,1896 @@
                 <w:webHidden/>
               </w:rPr>
               <w:t>3</w:t>
+            </w:r>
+            <w:r>
+              <w:rPr>
+                <w:noProof/>
+                <w:webHidden/>
+              </w:rPr>
+              <w:fldChar w:fldCharType="end"/>
+            </w:r>
+          </w:hyperlink>
+        </w:p>
+        <w:p>
+          <w:pPr>
+            <w:pStyle w:val="TOC1"/>
+            <w:tabs>
+              <w:tab w:val="left" w:pos="440"/>
+              <w:tab w:val="right" w:leader="dot" w:pos="9016"/>
+            </w:tabs>
+            <w:rPr>
+              <w:rFonts w:eastAsiaTheme="minorEastAsia"/>
+              <w:noProof/>
+              <w:sz w:val="24"/>
+              <w:szCs w:val="24"/>
+              <w:lang w:eastAsia="en-GB"/>
+            </w:rPr>
+          </w:pPr>
+          <w:hyperlink w:anchor="_Toc180449494" w:history="1">
+            <w:r>
+              <w:rPr>
+                <w:rStyle w:val="Hyperlink"/>
+                <w:noProof/>
+              </w:rPr>
+              <w:t>2.</w:t>
+            </w:r>
+            <w:r>
+              <w:rPr>
+                <w:rFonts w:eastAsiaTheme="minorEastAsia"/>
+                <w:noProof/>
+                <w:sz w:val="24"/>
+                <w:szCs w:val="24"/>
+                <w:lang w:eastAsia="en-GB"/>
+              </w:rPr>
+              <w:tab/>
+            </w:r>
+            <w:r>
+              <w:rPr>
+                <w:rStyle w:val="Hyperlink"/>
+                <w:noProof/>
+              </w:rPr>
+              <w:t>Problem and Proposition</w:t>
+            </w:r>
+            <w:r>
+              <w:rPr>
+                <w:noProof/>
+                <w:webHidden/>
+              </w:rPr>
+              <w:tab/>
+            </w:r>
+            <w:r>
+              <w:rPr>
+                <w:noProof/>
+                <w:webHidden/>
+              </w:rPr>
+              <w:fldChar w:fldCharType="begin"/>
+            </w:r>
+            <w:r>
+              <w:rPr>
+                <w:noProof/>
+                <w:webHidden/>
+              </w:rPr>
+              <w:instrText xml:space="preserve"> PAGEREF _Toc180449494 \h </w:instrText>
+            </w:r>
+            <w:r>
+              <w:rPr>
+                <w:noProof/>
+                <w:webHidden/>
+              </w:rPr>
+            </w:r>
+            <w:r>
+              <w:rPr>
+                <w:noProof/>
+                <w:webHidden/>
+              </w:rPr>
+              <w:fldChar w:fldCharType="separate"/>
+            </w:r>
+            <w:r>
+              <w:rPr>
+                <w:noProof/>
+                <w:webHidden/>
+              </w:rPr>
+              <w:t>3</w:t>
+            </w:r>
+            <w:r>
+              <w:rPr>
+                <w:noProof/>
+                <w:webHidden/>
+              </w:rPr>
+              <w:fldChar w:fldCharType="end"/>
+            </w:r>
+          </w:hyperlink>
+        </w:p>
+        <w:p>
+          <w:pPr>
+            <w:pStyle w:val="TOC2"/>
+            <w:tabs>
+              <w:tab w:val="left" w:pos="960"/>
+              <w:tab w:val="right" w:leader="dot" w:pos="9016"/>
+            </w:tabs>
+            <w:rPr>
+              <w:rFonts w:eastAsiaTheme="minorEastAsia"/>
+              <w:noProof/>
+              <w:sz w:val="24"/>
+              <w:szCs w:val="24"/>
+              <w:lang w:eastAsia="en-GB"/>
+            </w:rPr>
+          </w:pPr>
+          <w:hyperlink w:anchor="_Toc180449495" w:history="1">
+            <w:r>
+              <w:rPr>
+                <w:rStyle w:val="Hyperlink"/>
+                <w:noProof/>
+              </w:rPr>
+              <w:t>2.1.</w:t>
+            </w:r>
+            <w:r>
+              <w:rPr>
+                <w:rFonts w:eastAsiaTheme="minorEastAsia"/>
+                <w:noProof/>
+                <w:sz w:val="24"/>
+                <w:szCs w:val="24"/>
+                <w:lang w:eastAsia="en-GB"/>
+              </w:rPr>
+              <w:tab/>
+            </w:r>
+            <w:r>
+              <w:rPr>
+                <w:rStyle w:val="Hyperlink"/>
+                <w:noProof/>
+              </w:rPr>
+              <w:t>Problem Statement</w:t>
+            </w:r>
+            <w:r>
+              <w:rPr>
+                <w:noProof/>
+                <w:webHidden/>
+              </w:rPr>
+              <w:tab/>
+            </w:r>
+            <w:r>
+              <w:rPr>
+                <w:noProof/>
+                <w:webHidden/>
+              </w:rPr>
+              <w:fldChar w:fldCharType="begin"/>
+            </w:r>
+            <w:r>
+              <w:rPr>
+                <w:noProof/>
+                <w:webHidden/>
+              </w:rPr>
+              <w:instrText xml:space="preserve"> PAGEREF _Toc180449495 \h </w:instrText>
+            </w:r>
+            <w:r>
+              <w:rPr>
+                <w:noProof/>
+                <w:webHidden/>
+              </w:rPr>
+            </w:r>
+            <w:r>
+              <w:rPr>
+                <w:noProof/>
+                <w:webHidden/>
+              </w:rPr>
+              <w:fldChar w:fldCharType="separate"/>
+            </w:r>
+            <w:r>
+              <w:rPr>
+                <w:noProof/>
+                <w:webHidden/>
+              </w:rPr>
+              <w:t>3</w:t>
+            </w:r>
+            <w:r>
+              <w:rPr>
+                <w:noProof/>
+                <w:webHidden/>
+              </w:rPr>
+              <w:fldChar w:fldCharType="end"/>
+            </w:r>
+          </w:hyperlink>
+        </w:p>
+        <w:p>
+          <w:pPr>
+            <w:pStyle w:val="TOC2"/>
+            <w:tabs>
+              <w:tab w:val="left" w:pos="960"/>
+              <w:tab w:val="right" w:leader="dot" w:pos="9016"/>
+            </w:tabs>
+            <w:rPr>
+              <w:rFonts w:eastAsiaTheme="minorEastAsia"/>
+              <w:noProof/>
+              <w:sz w:val="24"/>
+              <w:szCs w:val="24"/>
+              <w:lang w:eastAsia="en-GB"/>
+            </w:rPr>
+          </w:pPr>
+          <w:hyperlink w:anchor="_Toc180449496" w:history="1">
+            <w:r>
+              <w:rPr>
+                <w:rStyle w:val="Hyperlink"/>
+                <w:noProof/>
+              </w:rPr>
+              <w:t>2.2.</w:t>
+            </w:r>
+            <w:r>
+              <w:rPr>
+                <w:rFonts w:eastAsiaTheme="minorEastAsia"/>
+                <w:noProof/>
+                <w:sz w:val="24"/>
+                <w:szCs w:val="24"/>
+                <w:lang w:eastAsia="en-GB"/>
+              </w:rPr>
+              <w:tab/>
+            </w:r>
+            <w:r>
+              <w:rPr>
+                <w:rStyle w:val="Hyperlink"/>
+                <w:noProof/>
+              </w:rPr>
+              <w:t>Value Proposition</w:t>
+            </w:r>
+            <w:r>
+              <w:rPr>
+                <w:noProof/>
+                <w:webHidden/>
+              </w:rPr>
+              <w:tab/>
+            </w:r>
+            <w:r>
+              <w:rPr>
+                <w:noProof/>
+                <w:webHidden/>
+              </w:rPr>
+              <w:fldChar w:fldCharType="begin"/>
+            </w:r>
+            <w:r>
+              <w:rPr>
+                <w:noProof/>
+                <w:webHidden/>
+              </w:rPr>
+              <w:instrText xml:space="preserve"> PAGEREF _Toc180449496 \h </w:instrText>
+            </w:r>
+            <w:r>
+              <w:rPr>
+                <w:noProof/>
+                <w:webHidden/>
+              </w:rPr>
+            </w:r>
+            <w:r>
+              <w:rPr>
+                <w:noProof/>
+                <w:webHidden/>
+              </w:rPr>
+              <w:fldChar w:fldCharType="separate"/>
+            </w:r>
+            <w:r>
+              <w:rPr>
+                <w:noProof/>
+                <w:webHidden/>
+              </w:rPr>
+              <w:t>3</w:t>
+            </w:r>
+            <w:r>
+              <w:rPr>
+                <w:noProof/>
+                <w:webHidden/>
+              </w:rPr>
+              <w:fldChar w:fldCharType="end"/>
+            </w:r>
+          </w:hyperlink>
+        </w:p>
+        <w:p>
+          <w:pPr>
+            <w:pStyle w:val="TOC2"/>
+            <w:tabs>
+              <w:tab w:val="left" w:pos="960"/>
+              <w:tab w:val="right" w:leader="dot" w:pos="9016"/>
+            </w:tabs>
+            <w:rPr>
+              <w:rFonts w:eastAsiaTheme="minorEastAsia"/>
+              <w:noProof/>
+              <w:sz w:val="24"/>
+              <w:szCs w:val="24"/>
+              <w:lang w:eastAsia="en-GB"/>
+            </w:rPr>
+          </w:pPr>
+          <w:hyperlink w:anchor="_Toc180449497" w:history="1">
+            <w:r>
+              <w:rPr>
+                <w:rStyle w:val="Hyperlink"/>
+                <w:noProof/>
+              </w:rPr>
+              <w:t>2.3.</w:t>
+            </w:r>
+            <w:r>
+              <w:rPr>
+                <w:rFonts w:eastAsiaTheme="minorEastAsia"/>
+                <w:noProof/>
+                <w:sz w:val="24"/>
+                <w:szCs w:val="24"/>
+                <w:lang w:eastAsia="en-GB"/>
+              </w:rPr>
+              <w:tab/>
+            </w:r>
+            <w:r>
+              <w:rPr>
+                <w:rStyle w:val="Hyperlink"/>
+                <w:noProof/>
+              </w:rPr>
+              <w:t>Project Scope</w:t>
+            </w:r>
+            <w:r>
+              <w:rPr>
+                <w:noProof/>
+                <w:webHidden/>
+              </w:rPr>
+              <w:tab/>
+            </w:r>
+            <w:r>
+              <w:rPr>
+                <w:noProof/>
+                <w:webHidden/>
+              </w:rPr>
+              <w:fldChar w:fldCharType="begin"/>
+            </w:r>
+            <w:r>
+              <w:rPr>
+                <w:noProof/>
+                <w:webHidden/>
+              </w:rPr>
+              <w:instrText xml:space="preserve"> PAGEREF _Toc180449497 \h </w:instrText>
+            </w:r>
+            <w:r>
+              <w:rPr>
+                <w:noProof/>
+                <w:webHidden/>
+              </w:rPr>
+            </w:r>
+            <w:r>
+              <w:rPr>
+                <w:noProof/>
+                <w:webHidden/>
+              </w:rPr>
+              <w:fldChar w:fldCharType="separate"/>
+            </w:r>
+            <w:r>
+              <w:rPr>
+                <w:noProof/>
+                <w:webHidden/>
+              </w:rPr>
+              <w:t>3</w:t>
+            </w:r>
+            <w:r>
+              <w:rPr>
+                <w:noProof/>
+                <w:webHidden/>
+              </w:rPr>
+              <w:fldChar w:fldCharType="end"/>
+            </w:r>
+          </w:hyperlink>
+        </w:p>
+        <w:p>
+          <w:pPr>
+            <w:pStyle w:val="TOC2"/>
+            <w:tabs>
+              <w:tab w:val="left" w:pos="960"/>
+              <w:tab w:val="right" w:leader="dot" w:pos="9016"/>
+            </w:tabs>
+            <w:rPr>
+              <w:rFonts w:eastAsiaTheme="minorEastAsia"/>
+              <w:noProof/>
+              <w:sz w:val="24"/>
+              <w:szCs w:val="24"/>
+              <w:lang w:eastAsia="en-GB"/>
+            </w:rPr>
+          </w:pPr>
+          <w:hyperlink w:anchor="_Toc180449498" w:history="1">
+            <w:r>
+              <w:rPr>
+                <w:rStyle w:val="Hyperlink"/>
+                <w:noProof/>
+              </w:rPr>
+              <w:t>2.4.</w:t>
+            </w:r>
+            <w:r>
+              <w:rPr>
+                <w:rFonts w:eastAsiaTheme="minorEastAsia"/>
+                <w:noProof/>
+                <w:sz w:val="24"/>
+                <w:szCs w:val="24"/>
+                <w:lang w:eastAsia="en-GB"/>
+              </w:rPr>
+              <w:tab/>
+            </w:r>
+            <w:r>
+              <w:rPr>
+                <w:rStyle w:val="Hyperlink"/>
+                <w:noProof/>
+              </w:rPr>
+              <w:t>Project Objectives</w:t>
+            </w:r>
+            <w:r>
+              <w:rPr>
+                <w:noProof/>
+                <w:webHidden/>
+              </w:rPr>
+              <w:tab/>
+            </w:r>
+            <w:r>
+              <w:rPr>
+                <w:noProof/>
+                <w:webHidden/>
+              </w:rPr>
+              <w:fldChar w:fldCharType="begin"/>
+            </w:r>
+            <w:r>
+              <w:rPr>
+                <w:noProof/>
+                <w:webHidden/>
+              </w:rPr>
+              <w:instrText xml:space="preserve"> PAGEREF _Toc180449498 \h </w:instrText>
+            </w:r>
+            <w:r>
+              <w:rPr>
+                <w:noProof/>
+                <w:webHidden/>
+              </w:rPr>
+            </w:r>
+            <w:r>
+              <w:rPr>
+                <w:noProof/>
+                <w:webHidden/>
+              </w:rPr>
+              <w:fldChar w:fldCharType="separate"/>
+            </w:r>
+            <w:r>
+              <w:rPr>
+                <w:noProof/>
+                <w:webHidden/>
+              </w:rPr>
+              <w:t>4</w:t>
+            </w:r>
+            <w:r>
+              <w:rPr>
+                <w:noProof/>
+                <w:webHidden/>
+              </w:rPr>
+              <w:fldChar w:fldCharType="end"/>
+            </w:r>
+          </w:hyperlink>
+        </w:p>
+        <w:p>
+          <w:pPr>
+            <w:pStyle w:val="TOC1"/>
+            <w:tabs>
+              <w:tab w:val="left" w:pos="440"/>
+              <w:tab w:val="right" w:leader="dot" w:pos="9016"/>
+            </w:tabs>
+            <w:rPr>
+              <w:rFonts w:eastAsiaTheme="minorEastAsia"/>
+              <w:noProof/>
+              <w:sz w:val="24"/>
+              <w:szCs w:val="24"/>
+              <w:lang w:eastAsia="en-GB"/>
+            </w:rPr>
+          </w:pPr>
+          <w:hyperlink w:anchor="_Toc180449499" w:history="1">
+            <w:r>
+              <w:rPr>
+                <w:rStyle w:val="Hyperlink"/>
+                <w:noProof/>
+              </w:rPr>
+              <w:t>3.</w:t>
+            </w:r>
+            <w:r>
+              <w:rPr>
+                <w:rFonts w:eastAsiaTheme="minorEastAsia"/>
+                <w:noProof/>
+                <w:sz w:val="24"/>
+                <w:szCs w:val="24"/>
+                <w:lang w:eastAsia="en-GB"/>
+              </w:rPr>
+              <w:tab/>
+            </w:r>
+            <w:r>
+              <w:rPr>
+                <w:rStyle w:val="Hyperlink"/>
+                <w:noProof/>
+              </w:rPr>
+              <w:t>System Overview</w:t>
+            </w:r>
+            <w:r>
+              <w:rPr>
+                <w:noProof/>
+                <w:webHidden/>
+              </w:rPr>
+              <w:tab/>
+            </w:r>
+            <w:r>
+              <w:rPr>
+                <w:noProof/>
+                <w:webHidden/>
+              </w:rPr>
+              <w:fldChar w:fldCharType="begin"/>
+            </w:r>
+            <w:r>
+              <w:rPr>
+                <w:noProof/>
+                <w:webHidden/>
+              </w:rPr>
+              <w:instrText xml:space="preserve"> PAGEREF _Toc180449499 \h </w:instrText>
+            </w:r>
+            <w:r>
+              <w:rPr>
+                <w:noProof/>
+                <w:webHidden/>
+              </w:rPr>
+            </w:r>
+            <w:r>
+              <w:rPr>
+                <w:noProof/>
+                <w:webHidden/>
+              </w:rPr>
+              <w:fldChar w:fldCharType="separate"/>
+            </w:r>
+            <w:r>
+              <w:rPr>
+                <w:noProof/>
+                <w:webHidden/>
+              </w:rPr>
+              <w:t>4</w:t>
+            </w:r>
+            <w:r>
+              <w:rPr>
+                <w:noProof/>
+                <w:webHidden/>
+              </w:rPr>
+              <w:fldChar w:fldCharType="end"/>
+            </w:r>
+          </w:hyperlink>
+        </w:p>
+        <w:p>
+          <w:pPr>
+            <w:pStyle w:val="TOC2"/>
+            <w:tabs>
+              <w:tab w:val="left" w:pos="960"/>
+              <w:tab w:val="right" w:leader="dot" w:pos="9016"/>
+            </w:tabs>
+            <w:rPr>
+              <w:rFonts w:eastAsiaTheme="minorEastAsia"/>
+              <w:noProof/>
+              <w:sz w:val="24"/>
+              <w:szCs w:val="24"/>
+              <w:lang w:eastAsia="en-GB"/>
+            </w:rPr>
+          </w:pPr>
+          <w:hyperlink w:anchor="_Toc180449500" w:history="1">
+            <w:r>
+              <w:rPr>
+                <w:rStyle w:val="Hyperlink"/>
+                <w:noProof/>
+              </w:rPr>
+              <w:t>3.1.</w:t>
+            </w:r>
+            <w:r>
+              <w:rPr>
+                <w:rFonts w:eastAsiaTheme="minorEastAsia"/>
+                <w:noProof/>
+                <w:sz w:val="24"/>
+                <w:szCs w:val="24"/>
+                <w:lang w:eastAsia="en-GB"/>
+              </w:rPr>
+              <w:tab/>
+            </w:r>
+            <w:r>
+              <w:rPr>
+                <w:rStyle w:val="Hyperlink"/>
+                <w:noProof/>
+              </w:rPr>
+              <w:t>System Context Diagram</w:t>
+            </w:r>
+            <w:r>
+              <w:rPr>
+                <w:noProof/>
+                <w:webHidden/>
+              </w:rPr>
+              <w:tab/>
+            </w:r>
+            <w:r>
+              <w:rPr>
+                <w:noProof/>
+                <w:webHidden/>
+              </w:rPr>
+              <w:fldChar w:fldCharType="begin"/>
+            </w:r>
+            <w:r>
+              <w:rPr>
+                <w:noProof/>
+                <w:webHidden/>
+              </w:rPr>
+              <w:instrText xml:space="preserve"> PAGEREF _Toc180449500 \h </w:instrText>
+            </w:r>
+            <w:r>
+              <w:rPr>
+                <w:noProof/>
+                <w:webHidden/>
+              </w:rPr>
+            </w:r>
+            <w:r>
+              <w:rPr>
+                <w:noProof/>
+                <w:webHidden/>
+              </w:rPr>
+              <w:fldChar w:fldCharType="separate"/>
+            </w:r>
+            <w:r>
+              <w:rPr>
+                <w:noProof/>
+                <w:webHidden/>
+              </w:rPr>
+              <w:t>4</w:t>
+            </w:r>
+            <w:r>
+              <w:rPr>
+                <w:noProof/>
+                <w:webHidden/>
+              </w:rPr>
+              <w:fldChar w:fldCharType="end"/>
+            </w:r>
+          </w:hyperlink>
+        </w:p>
+        <w:p>
+          <w:pPr>
+            <w:pStyle w:val="TOC2"/>
+            <w:tabs>
+              <w:tab w:val="left" w:pos="960"/>
+              <w:tab w:val="right" w:leader="dot" w:pos="9016"/>
+            </w:tabs>
+            <w:rPr>
+              <w:rFonts w:eastAsiaTheme="minorEastAsia"/>
+              <w:noProof/>
+              <w:sz w:val="24"/>
+              <w:szCs w:val="24"/>
+              <w:lang w:eastAsia="en-GB"/>
+            </w:rPr>
+          </w:pPr>
+          <w:hyperlink w:anchor="_Toc180449501" w:history="1">
+            <w:r>
+              <w:rPr>
+                <w:rStyle w:val="Hyperlink"/>
+                <w:noProof/>
+              </w:rPr>
+              <w:t>3.2.</w:t>
+            </w:r>
+            <w:r>
+              <w:rPr>
+                <w:rFonts w:eastAsiaTheme="minorEastAsia"/>
+                <w:noProof/>
+                <w:sz w:val="24"/>
+                <w:szCs w:val="24"/>
+                <w:lang w:eastAsia="en-GB"/>
+              </w:rPr>
+              <w:tab/>
+            </w:r>
+            <w:r>
+              <w:rPr>
+                <w:rStyle w:val="Hyperlink"/>
+                <w:noProof/>
+              </w:rPr>
+              <w:t>Assumptions and Dependencies</w:t>
+            </w:r>
+            <w:r>
+              <w:rPr>
+                <w:noProof/>
+                <w:webHidden/>
+              </w:rPr>
+              <w:tab/>
+            </w:r>
+            <w:r>
+              <w:rPr>
+                <w:noProof/>
+                <w:webHidden/>
+              </w:rPr>
+              <w:fldChar w:fldCharType="begin"/>
+            </w:r>
+            <w:r>
+              <w:rPr>
+                <w:noProof/>
+                <w:webHidden/>
+              </w:rPr>
+              <w:instrText xml:space="preserve"> PAGEREF _Toc180449501 \h </w:instrText>
+            </w:r>
+            <w:r>
+              <w:rPr>
+                <w:noProof/>
+                <w:webHidden/>
+              </w:rPr>
+            </w:r>
+            <w:r>
+              <w:rPr>
+                <w:noProof/>
+                <w:webHidden/>
+              </w:rPr>
+              <w:fldChar w:fldCharType="separate"/>
+            </w:r>
+            <w:r>
+              <w:rPr>
+                <w:noProof/>
+                <w:webHidden/>
+              </w:rPr>
+              <w:t>4</w:t>
+            </w:r>
+            <w:r>
+              <w:rPr>
+                <w:noProof/>
+                <w:webHidden/>
+              </w:rPr>
+              <w:fldChar w:fldCharType="end"/>
+            </w:r>
+          </w:hyperlink>
+        </w:p>
+        <w:p>
+          <w:pPr>
+            <w:pStyle w:val="TOC1"/>
+            <w:tabs>
+              <w:tab w:val="left" w:pos="440"/>
+              <w:tab w:val="right" w:leader="dot" w:pos="9016"/>
+            </w:tabs>
+            <w:rPr>
+              <w:rFonts w:eastAsiaTheme="minorEastAsia"/>
+              <w:noProof/>
+              <w:sz w:val="24"/>
+              <w:szCs w:val="24"/>
+              <w:lang w:eastAsia="en-GB"/>
+            </w:rPr>
+          </w:pPr>
+          <w:hyperlink w:anchor="_Toc180449502" w:history="1">
+            <w:r>
+              <w:rPr>
+                <w:rStyle w:val="Hyperlink"/>
+                <w:noProof/>
+              </w:rPr>
+              <w:t>4.</w:t>
+            </w:r>
+            <w:r>
+              <w:rPr>
+                <w:rFonts w:eastAsiaTheme="minorEastAsia"/>
+                <w:noProof/>
+                <w:sz w:val="24"/>
+                <w:szCs w:val="24"/>
+                <w:lang w:eastAsia="en-GB"/>
+              </w:rPr>
+              <w:tab/>
+            </w:r>
+            <w:r>
+              <w:rPr>
+                <w:rStyle w:val="Hyperlink"/>
+                <w:noProof/>
+              </w:rPr>
+              <w:t>User Characteristics</w:t>
+            </w:r>
+            <w:r>
+              <w:rPr>
+                <w:noProof/>
+                <w:webHidden/>
+              </w:rPr>
+              <w:tab/>
+            </w:r>
+            <w:r>
+              <w:rPr>
+                <w:noProof/>
+                <w:webHidden/>
+              </w:rPr>
+              <w:fldChar w:fldCharType="begin"/>
+            </w:r>
+            <w:r>
+              <w:rPr>
+                <w:noProof/>
+                <w:webHidden/>
+              </w:rPr>
+              <w:instrText xml:space="preserve"> PAGEREF _Toc180449502 \h </w:instrText>
+            </w:r>
+            <w:r>
+              <w:rPr>
+                <w:noProof/>
+                <w:webHidden/>
+              </w:rPr>
+            </w:r>
+            <w:r>
+              <w:rPr>
+                <w:noProof/>
+                <w:webHidden/>
+              </w:rPr>
+              <w:fldChar w:fldCharType="separate"/>
+            </w:r>
+            <w:r>
+              <w:rPr>
+                <w:noProof/>
+                <w:webHidden/>
+              </w:rPr>
+              <w:t>4</w:t>
+            </w:r>
+            <w:r>
+              <w:rPr>
+                <w:noProof/>
+                <w:webHidden/>
+              </w:rPr>
+              <w:fldChar w:fldCharType="end"/>
+            </w:r>
+          </w:hyperlink>
+        </w:p>
+        <w:p>
+          <w:pPr>
+            <w:pStyle w:val="TOC2"/>
+            <w:tabs>
+              <w:tab w:val="left" w:pos="960"/>
+              <w:tab w:val="right" w:leader="dot" w:pos="9016"/>
+            </w:tabs>
+            <w:rPr>
+              <w:rFonts w:eastAsiaTheme="minorEastAsia"/>
+              <w:noProof/>
+              <w:sz w:val="24"/>
+              <w:szCs w:val="24"/>
+              <w:lang w:eastAsia="en-GB"/>
+            </w:rPr>
+          </w:pPr>
+          <w:hyperlink w:anchor="_Toc180449503" w:history="1">
+            <w:r>
+              <w:rPr>
+                <w:rStyle w:val="Hyperlink"/>
+                <w:noProof/>
+              </w:rPr>
+              <w:t>4.1.</w:t>
+            </w:r>
+            <w:r>
+              <w:rPr>
+                <w:rFonts w:eastAsiaTheme="minorEastAsia"/>
+                <w:noProof/>
+                <w:sz w:val="24"/>
+                <w:szCs w:val="24"/>
+                <w:lang w:eastAsia="en-GB"/>
+              </w:rPr>
+              <w:tab/>
+            </w:r>
+            <w:r>
+              <w:rPr>
+                <w:rStyle w:val="Hyperlink"/>
+                <w:noProof/>
+              </w:rPr>
+              <w:t>User Summary</w:t>
+            </w:r>
+            <w:r>
+              <w:rPr>
+                <w:noProof/>
+                <w:webHidden/>
+              </w:rPr>
+              <w:tab/>
+            </w:r>
+            <w:r>
+              <w:rPr>
+                <w:noProof/>
+                <w:webHidden/>
+              </w:rPr>
+              <w:fldChar w:fldCharType="begin"/>
+            </w:r>
+            <w:r>
+              <w:rPr>
+                <w:noProof/>
+                <w:webHidden/>
+              </w:rPr>
+              <w:instrText xml:space="preserve"> PAGEREF _Toc180449503 \h </w:instrText>
+            </w:r>
+            <w:r>
+              <w:rPr>
+                <w:noProof/>
+                <w:webHidden/>
+              </w:rPr>
+            </w:r>
+            <w:r>
+              <w:rPr>
+                <w:noProof/>
+                <w:webHidden/>
+              </w:rPr>
+              <w:fldChar w:fldCharType="separate"/>
+            </w:r>
+            <w:r>
+              <w:rPr>
+                <w:noProof/>
+                <w:webHidden/>
+              </w:rPr>
+              <w:t>4</w:t>
+            </w:r>
+            <w:r>
+              <w:rPr>
+                <w:noProof/>
+                <w:webHidden/>
+              </w:rPr>
+              <w:fldChar w:fldCharType="end"/>
+            </w:r>
+          </w:hyperlink>
+        </w:p>
+        <w:p>
+          <w:pPr>
+            <w:pStyle w:val="TOC1"/>
+            <w:tabs>
+              <w:tab w:val="left" w:pos="440"/>
+              <w:tab w:val="right" w:leader="dot" w:pos="9016"/>
+            </w:tabs>
+            <w:rPr>
+              <w:rFonts w:eastAsiaTheme="minorEastAsia"/>
+              <w:noProof/>
+              <w:sz w:val="24"/>
+              <w:szCs w:val="24"/>
+              <w:lang w:eastAsia="en-GB"/>
+            </w:rPr>
+          </w:pPr>
+          <w:hyperlink w:anchor="_Toc180449504" w:history="1">
+            <w:r>
+              <w:rPr>
+                <w:rStyle w:val="Hyperlink"/>
+                <w:noProof/>
+              </w:rPr>
+              <w:t>5.</w:t>
+            </w:r>
+            <w:r>
+              <w:rPr>
+                <w:rFonts w:eastAsiaTheme="minorEastAsia"/>
+                <w:noProof/>
+                <w:sz w:val="24"/>
+                <w:szCs w:val="24"/>
+                <w:lang w:eastAsia="en-GB"/>
+              </w:rPr>
+              <w:tab/>
+            </w:r>
+            <w:r>
+              <w:rPr>
+                <w:rStyle w:val="Hyperlink"/>
+                <w:noProof/>
+              </w:rPr>
+              <w:t>Requirements</w:t>
+            </w:r>
+            <w:r>
+              <w:rPr>
+                <w:noProof/>
+                <w:webHidden/>
+              </w:rPr>
+              <w:tab/>
+            </w:r>
+            <w:r>
+              <w:rPr>
+                <w:noProof/>
+                <w:webHidden/>
+              </w:rPr>
+              <w:fldChar w:fldCharType="begin"/>
+            </w:r>
+            <w:r>
+              <w:rPr>
+                <w:noProof/>
+                <w:webHidden/>
+              </w:rPr>
+              <w:instrText xml:space="preserve"> PAGEREF _Toc180449504 \h </w:instrText>
+            </w:r>
+            <w:r>
+              <w:rPr>
+                <w:noProof/>
+                <w:webHidden/>
+              </w:rPr>
+            </w:r>
+            <w:r>
+              <w:rPr>
+                <w:noProof/>
+                <w:webHidden/>
+              </w:rPr>
+              <w:fldChar w:fldCharType="separate"/>
+            </w:r>
+            <w:r>
+              <w:rPr>
+                <w:noProof/>
+                <w:webHidden/>
+              </w:rPr>
+              <w:t>5</w:t>
+            </w:r>
+            <w:r>
+              <w:rPr>
+                <w:noProof/>
+                <w:webHidden/>
+              </w:rPr>
+              <w:fldChar w:fldCharType="end"/>
+            </w:r>
+          </w:hyperlink>
+        </w:p>
+        <w:p>
+          <w:pPr>
+            <w:pStyle w:val="TOC2"/>
+            <w:tabs>
+              <w:tab w:val="left" w:pos="960"/>
+              <w:tab w:val="right" w:leader="dot" w:pos="9016"/>
+            </w:tabs>
+            <w:rPr>
+              <w:rFonts w:eastAsiaTheme="minorEastAsia"/>
+              <w:noProof/>
+              <w:sz w:val="24"/>
+              <w:szCs w:val="24"/>
+              <w:lang w:eastAsia="en-GB"/>
+            </w:rPr>
+          </w:pPr>
+          <w:hyperlink w:anchor="_Toc180449505" w:history="1">
+            <w:r>
+              <w:rPr>
+                <w:rStyle w:val="Hyperlink"/>
+                <w:noProof/>
+              </w:rPr>
+              <w:t>5.1.</w:t>
+            </w:r>
+            <w:r>
+              <w:rPr>
+                <w:rFonts w:eastAsiaTheme="minorEastAsia"/>
+                <w:noProof/>
+                <w:sz w:val="24"/>
+                <w:szCs w:val="24"/>
+                <w:lang w:eastAsia="en-GB"/>
+              </w:rPr>
+              <w:tab/>
+            </w:r>
+            <w:r>
+              <w:rPr>
+                <w:rStyle w:val="Hyperlink"/>
+                <w:noProof/>
+              </w:rPr>
+              <w:t>Functionality</w:t>
+            </w:r>
+            <w:r>
+              <w:rPr>
+                <w:noProof/>
+                <w:webHidden/>
+              </w:rPr>
+              <w:tab/>
+            </w:r>
+            <w:r>
+              <w:rPr>
+                <w:noProof/>
+                <w:webHidden/>
+              </w:rPr>
+              <w:fldChar w:fldCharType="begin"/>
+            </w:r>
+            <w:r>
+              <w:rPr>
+                <w:noProof/>
+                <w:webHidden/>
+              </w:rPr>
+              <w:instrText xml:space="preserve"> PAGEREF _Toc180449505 \h </w:instrText>
+            </w:r>
+            <w:r>
+              <w:rPr>
+                <w:noProof/>
+                <w:webHidden/>
+              </w:rPr>
+            </w:r>
+            <w:r>
+              <w:rPr>
+                <w:noProof/>
+                <w:webHidden/>
+              </w:rPr>
+              <w:fldChar w:fldCharType="separate"/>
+            </w:r>
+            <w:r>
+              <w:rPr>
+                <w:noProof/>
+                <w:webHidden/>
+              </w:rPr>
+              <w:t>5</w:t>
+            </w:r>
+            <w:r>
+              <w:rPr>
+                <w:noProof/>
+                <w:webHidden/>
+              </w:rPr>
+              <w:fldChar w:fldCharType="end"/>
+            </w:r>
+          </w:hyperlink>
+        </w:p>
+        <w:p>
+          <w:pPr>
+            <w:pStyle w:val="TOC3"/>
+            <w:tabs>
+              <w:tab w:val="left" w:pos="1440"/>
+              <w:tab w:val="right" w:leader="dot" w:pos="9016"/>
+            </w:tabs>
+            <w:rPr>
+              <w:rFonts w:eastAsiaTheme="minorEastAsia"/>
+              <w:noProof/>
+              <w:sz w:val="24"/>
+              <w:szCs w:val="24"/>
+              <w:lang w:eastAsia="en-GB"/>
+            </w:rPr>
+          </w:pPr>
+          <w:hyperlink w:anchor="_Toc180449506" w:history="1">
+            <w:r>
+              <w:rPr>
+                <w:rStyle w:val="Hyperlink"/>
+                <w:noProof/>
+              </w:rPr>
+              <w:t>5.1.1.</w:t>
+            </w:r>
+            <w:r>
+              <w:rPr>
+                <w:rFonts w:eastAsiaTheme="minorEastAsia"/>
+                <w:noProof/>
+                <w:sz w:val="24"/>
+                <w:szCs w:val="24"/>
+                <w:lang w:eastAsia="en-GB"/>
+              </w:rPr>
+              <w:tab/>
+            </w:r>
+            <w:r>
+              <w:rPr>
+                <w:rStyle w:val="Hyperlink"/>
+                <w:noProof/>
+              </w:rPr>
+              <w:t>Core Features</w:t>
+            </w:r>
+            <w:r>
+              <w:rPr>
+                <w:noProof/>
+                <w:webHidden/>
+              </w:rPr>
+              <w:tab/>
+            </w:r>
+            <w:r>
+              <w:rPr>
+                <w:noProof/>
+                <w:webHidden/>
+              </w:rPr>
+              <w:fldChar w:fldCharType="begin"/>
+            </w:r>
+            <w:r>
+              <w:rPr>
+                <w:noProof/>
+                <w:webHidden/>
+              </w:rPr>
+              <w:instrText xml:space="preserve"> PAGEREF _Toc180449506 \h </w:instrText>
+            </w:r>
+            <w:r>
+              <w:rPr>
+                <w:noProof/>
+                <w:webHidden/>
+              </w:rPr>
+            </w:r>
+            <w:r>
+              <w:rPr>
+                <w:noProof/>
+                <w:webHidden/>
+              </w:rPr>
+              <w:fldChar w:fldCharType="separate"/>
+            </w:r>
+            <w:r>
+              <w:rPr>
+                <w:noProof/>
+                <w:webHidden/>
+              </w:rPr>
+              <w:t>5</w:t>
+            </w:r>
+            <w:r>
+              <w:rPr>
+                <w:noProof/>
+                <w:webHidden/>
+              </w:rPr>
+              <w:fldChar w:fldCharType="end"/>
+            </w:r>
+          </w:hyperlink>
+        </w:p>
+        <w:p>
+          <w:pPr>
+            <w:pStyle w:val="TOC3"/>
+            <w:tabs>
+              <w:tab w:val="left" w:pos="1440"/>
+              <w:tab w:val="right" w:leader="dot" w:pos="9016"/>
+            </w:tabs>
+            <w:rPr>
+              <w:rFonts w:eastAsiaTheme="minorEastAsia"/>
+              <w:noProof/>
+              <w:sz w:val="24"/>
+              <w:szCs w:val="24"/>
+              <w:lang w:eastAsia="en-GB"/>
+            </w:rPr>
+          </w:pPr>
+          <w:hyperlink w:anchor="_Toc180449507" w:history="1">
+            <w:r>
+              <w:rPr>
+                <w:rStyle w:val="Hyperlink"/>
+                <w:noProof/>
+              </w:rPr>
+              <w:t>5.1.2.</w:t>
+            </w:r>
+            <w:r>
+              <w:rPr>
+                <w:rFonts w:eastAsiaTheme="minorEastAsia"/>
+                <w:noProof/>
+                <w:sz w:val="24"/>
+                <w:szCs w:val="24"/>
+                <w:lang w:eastAsia="en-GB"/>
+              </w:rPr>
+              <w:tab/>
+            </w:r>
+            <w:r>
+              <w:rPr>
+                <w:rStyle w:val="Hyperlink"/>
+                <w:noProof/>
+              </w:rPr>
+              <w:t>Additional Features</w:t>
+            </w:r>
+            <w:r>
+              <w:rPr>
+                <w:noProof/>
+                <w:webHidden/>
+              </w:rPr>
+              <w:tab/>
+            </w:r>
+            <w:r>
+              <w:rPr>
+                <w:noProof/>
+                <w:webHidden/>
+              </w:rPr>
+              <w:fldChar w:fldCharType="begin"/>
+            </w:r>
+            <w:r>
+              <w:rPr>
+                <w:noProof/>
+                <w:webHidden/>
+              </w:rPr>
+              <w:instrText xml:space="preserve"> PAGEREF _Toc180449507 \h </w:instrText>
+            </w:r>
+            <w:r>
+              <w:rPr>
+                <w:noProof/>
+                <w:webHidden/>
+              </w:rPr>
+            </w:r>
+            <w:r>
+              <w:rPr>
+                <w:noProof/>
+                <w:webHidden/>
+              </w:rPr>
+              <w:fldChar w:fldCharType="separate"/>
+            </w:r>
+            <w:r>
+              <w:rPr>
+                <w:noProof/>
+                <w:webHidden/>
+              </w:rPr>
+              <w:t>6</w:t>
+            </w:r>
+            <w:r>
+              <w:rPr>
+                <w:noProof/>
+                <w:webHidden/>
+              </w:rPr>
+              <w:fldChar w:fldCharType="end"/>
+            </w:r>
+          </w:hyperlink>
+        </w:p>
+        <w:p>
+          <w:pPr>
+            <w:pStyle w:val="TOC2"/>
+            <w:tabs>
+              <w:tab w:val="left" w:pos="960"/>
+              <w:tab w:val="right" w:leader="dot" w:pos="9016"/>
+            </w:tabs>
+            <w:rPr>
+              <w:rFonts w:eastAsiaTheme="minorEastAsia"/>
+              <w:noProof/>
+              <w:sz w:val="24"/>
+              <w:szCs w:val="24"/>
+              <w:lang w:eastAsia="en-GB"/>
+            </w:rPr>
+          </w:pPr>
+          <w:hyperlink w:anchor="_Toc180449508" w:history="1">
+            <w:r>
+              <w:rPr>
+                <w:rStyle w:val="Hyperlink"/>
+                <w:noProof/>
+              </w:rPr>
+              <w:t>5.2.</w:t>
+            </w:r>
+            <w:r>
+              <w:rPr>
+                <w:rFonts w:eastAsiaTheme="minorEastAsia"/>
+                <w:noProof/>
+                <w:sz w:val="24"/>
+                <w:szCs w:val="24"/>
+                <w:lang w:eastAsia="en-GB"/>
+              </w:rPr>
+              <w:tab/>
+            </w:r>
+            <w:r>
+              <w:rPr>
+                <w:rStyle w:val="Hyperlink"/>
+                <w:noProof/>
+              </w:rPr>
+              <w:t>Usability</w:t>
+            </w:r>
+            <w:r>
+              <w:rPr>
+                <w:noProof/>
+                <w:webHidden/>
+              </w:rPr>
+              <w:tab/>
+            </w:r>
+            <w:r>
+              <w:rPr>
+                <w:noProof/>
+                <w:webHidden/>
+              </w:rPr>
+              <w:fldChar w:fldCharType="begin"/>
+            </w:r>
+            <w:r>
+              <w:rPr>
+                <w:noProof/>
+                <w:webHidden/>
+              </w:rPr>
+              <w:instrText xml:space="preserve"> PAGEREF _Toc180449508 \h </w:instrText>
+            </w:r>
+            <w:r>
+              <w:rPr>
+                <w:noProof/>
+                <w:webHidden/>
+              </w:rPr>
+            </w:r>
+            <w:r>
+              <w:rPr>
+                <w:noProof/>
+                <w:webHidden/>
+              </w:rPr>
+              <w:fldChar w:fldCharType="separate"/>
+            </w:r>
+            <w:r>
+              <w:rPr>
+                <w:noProof/>
+                <w:webHidden/>
+              </w:rPr>
+              <w:t>6</w:t>
+            </w:r>
+            <w:r>
+              <w:rPr>
+                <w:noProof/>
+                <w:webHidden/>
+              </w:rPr>
+              <w:fldChar w:fldCharType="end"/>
+            </w:r>
+          </w:hyperlink>
+        </w:p>
+        <w:p>
+          <w:pPr>
+            <w:pStyle w:val="TOC2"/>
+            <w:tabs>
+              <w:tab w:val="left" w:pos="960"/>
+              <w:tab w:val="right" w:leader="dot" w:pos="9016"/>
+            </w:tabs>
+            <w:rPr>
+              <w:rFonts w:eastAsiaTheme="minorEastAsia"/>
+              <w:noProof/>
+              <w:sz w:val="24"/>
+              <w:szCs w:val="24"/>
+              <w:lang w:eastAsia="en-GB"/>
+            </w:rPr>
+          </w:pPr>
+          <w:hyperlink w:anchor="_Toc180449509" w:history="1">
+            <w:r>
+              <w:rPr>
+                <w:rStyle w:val="Hyperlink"/>
+                <w:noProof/>
+              </w:rPr>
+              <w:t>5.3.</w:t>
+            </w:r>
+            <w:r>
+              <w:rPr>
+                <w:rFonts w:eastAsiaTheme="minorEastAsia"/>
+                <w:noProof/>
+                <w:sz w:val="24"/>
+                <w:szCs w:val="24"/>
+                <w:lang w:eastAsia="en-GB"/>
+              </w:rPr>
+              <w:tab/>
+            </w:r>
+            <w:r>
+              <w:rPr>
+                <w:rStyle w:val="Hyperlink"/>
+                <w:noProof/>
+              </w:rPr>
+              <w:t>Reliability</w:t>
+            </w:r>
+            <w:r>
+              <w:rPr>
+                <w:noProof/>
+                <w:webHidden/>
+              </w:rPr>
+              <w:tab/>
+            </w:r>
+            <w:r>
+              <w:rPr>
+                <w:noProof/>
+                <w:webHidden/>
+              </w:rPr>
+              <w:fldChar w:fldCharType="begin"/>
+            </w:r>
+            <w:r>
+              <w:rPr>
+                <w:noProof/>
+                <w:webHidden/>
+              </w:rPr>
+              <w:instrText xml:space="preserve"> PAGEREF _Toc180449509 \h </w:instrText>
+            </w:r>
+            <w:r>
+              <w:rPr>
+                <w:noProof/>
+                <w:webHidden/>
+              </w:rPr>
+            </w:r>
+            <w:r>
+              <w:rPr>
+                <w:noProof/>
+                <w:webHidden/>
+              </w:rPr>
+              <w:fldChar w:fldCharType="separate"/>
+            </w:r>
+            <w:r>
+              <w:rPr>
+                <w:noProof/>
+                <w:webHidden/>
+              </w:rPr>
+              <w:t>6</w:t>
+            </w:r>
+            <w:r>
+              <w:rPr>
+                <w:noProof/>
+                <w:webHidden/>
+              </w:rPr>
+              <w:fldChar w:fldCharType="end"/>
+            </w:r>
+          </w:hyperlink>
+        </w:p>
+        <w:p>
+          <w:pPr>
+            <w:pStyle w:val="TOC2"/>
+            <w:tabs>
+              <w:tab w:val="left" w:pos="960"/>
+              <w:tab w:val="right" w:leader="dot" w:pos="9016"/>
+            </w:tabs>
+            <w:rPr>
+              <w:rFonts w:eastAsiaTheme="minorEastAsia"/>
+              <w:noProof/>
+              <w:sz w:val="24"/>
+              <w:szCs w:val="24"/>
+              <w:lang w:eastAsia="en-GB"/>
+            </w:rPr>
+          </w:pPr>
+          <w:hyperlink w:anchor="_Toc180449510" w:history="1">
+            <w:r>
+              <w:rPr>
+                <w:rStyle w:val="Hyperlink"/>
+                <w:noProof/>
+              </w:rPr>
+              <w:t>5.4.</w:t>
+            </w:r>
+            <w:r>
+              <w:rPr>
+                <w:rFonts w:eastAsiaTheme="minorEastAsia"/>
+                <w:noProof/>
+                <w:sz w:val="24"/>
+                <w:szCs w:val="24"/>
+                <w:lang w:eastAsia="en-GB"/>
+              </w:rPr>
+              <w:tab/>
+            </w:r>
+            <w:r>
+              <w:rPr>
+                <w:rStyle w:val="Hyperlink"/>
+                <w:noProof/>
+              </w:rPr>
+              <w:t>Performance</w:t>
+            </w:r>
+            <w:r>
+              <w:rPr>
+                <w:noProof/>
+                <w:webHidden/>
+              </w:rPr>
+              <w:tab/>
+            </w:r>
+            <w:r>
+              <w:rPr>
+                <w:noProof/>
+                <w:webHidden/>
+              </w:rPr>
+              <w:fldChar w:fldCharType="begin"/>
+            </w:r>
+            <w:r>
+              <w:rPr>
+                <w:noProof/>
+                <w:webHidden/>
+              </w:rPr>
+              <w:instrText xml:space="preserve"> PAGEREF _Toc180449510 \h </w:instrText>
+            </w:r>
+            <w:r>
+              <w:rPr>
+                <w:noProof/>
+                <w:webHidden/>
+              </w:rPr>
+            </w:r>
+            <w:r>
+              <w:rPr>
+                <w:noProof/>
+                <w:webHidden/>
+              </w:rPr>
+              <w:fldChar w:fldCharType="separate"/>
+            </w:r>
+            <w:r>
+              <w:rPr>
+                <w:noProof/>
+                <w:webHidden/>
+              </w:rPr>
+              <w:t>6</w:t>
+            </w:r>
+            <w:r>
+              <w:rPr>
+                <w:noProof/>
+                <w:webHidden/>
+              </w:rPr>
+              <w:fldChar w:fldCharType="end"/>
+            </w:r>
+          </w:hyperlink>
+        </w:p>
+        <w:p>
+          <w:pPr>
+            <w:pStyle w:val="TOC2"/>
+            <w:tabs>
+              <w:tab w:val="left" w:pos="960"/>
+              <w:tab w:val="right" w:leader="dot" w:pos="9016"/>
+            </w:tabs>
+            <w:rPr>
+              <w:rFonts w:eastAsiaTheme="minorEastAsia"/>
+              <w:noProof/>
+              <w:sz w:val="24"/>
+              <w:szCs w:val="24"/>
+              <w:lang w:eastAsia="en-GB"/>
+            </w:rPr>
+          </w:pPr>
+          <w:hyperlink w:anchor="_Toc180449511" w:history="1">
+            <w:r>
+              <w:rPr>
+                <w:rStyle w:val="Hyperlink"/>
+                <w:noProof/>
+              </w:rPr>
+              <w:t>5.5.</w:t>
+            </w:r>
+            <w:r>
+              <w:rPr>
+                <w:rFonts w:eastAsiaTheme="minorEastAsia"/>
+                <w:noProof/>
+                <w:sz w:val="24"/>
+                <w:szCs w:val="24"/>
+                <w:lang w:eastAsia="en-GB"/>
+              </w:rPr>
+              <w:tab/>
+            </w:r>
+            <w:r>
+              <w:rPr>
+                <w:rStyle w:val="Hyperlink"/>
+                <w:noProof/>
+              </w:rPr>
+              <w:t>Security</w:t>
+            </w:r>
+            <w:r>
+              <w:rPr>
+                <w:noProof/>
+                <w:webHidden/>
+              </w:rPr>
+              <w:tab/>
+            </w:r>
+            <w:r>
+              <w:rPr>
+                <w:noProof/>
+                <w:webHidden/>
+              </w:rPr>
+              <w:fldChar w:fldCharType="begin"/>
+            </w:r>
+            <w:r>
+              <w:rPr>
+                <w:noProof/>
+                <w:webHidden/>
+              </w:rPr>
+              <w:instrText xml:space="preserve"> PAGEREF _Toc180449511 \h </w:instrText>
+            </w:r>
+            <w:r>
+              <w:rPr>
+                <w:noProof/>
+                <w:webHidden/>
+              </w:rPr>
+            </w:r>
+            <w:r>
+              <w:rPr>
+                <w:noProof/>
+                <w:webHidden/>
+              </w:rPr>
+              <w:fldChar w:fldCharType="separate"/>
+            </w:r>
+            <w:r>
+              <w:rPr>
+                <w:noProof/>
+                <w:webHidden/>
+              </w:rPr>
+              <w:t>6</w:t>
+            </w:r>
+            <w:r>
+              <w:rPr>
+                <w:noProof/>
+                <w:webHidden/>
+              </w:rPr>
+              <w:fldChar w:fldCharType="end"/>
+            </w:r>
+          </w:hyperlink>
+        </w:p>
+        <w:p>
+          <w:pPr>
+            <w:pStyle w:val="TOC1"/>
+            <w:tabs>
+              <w:tab w:val="left" w:pos="440"/>
+              <w:tab w:val="right" w:leader="dot" w:pos="9016"/>
+            </w:tabs>
+            <w:rPr>
+              <w:rFonts w:eastAsiaTheme="minorEastAsia"/>
+              <w:noProof/>
+              <w:sz w:val="24"/>
+              <w:szCs w:val="24"/>
+              <w:lang w:eastAsia="en-GB"/>
+            </w:rPr>
+          </w:pPr>
+          <w:hyperlink w:anchor="_Toc180449512" w:history="1">
+            <w:r>
+              <w:rPr>
+                <w:rStyle w:val="Hyperlink"/>
+                <w:noProof/>
+              </w:rPr>
+              <w:t>6.</w:t>
+            </w:r>
+            <w:r>
+              <w:rPr>
+                <w:rFonts w:eastAsiaTheme="minorEastAsia"/>
+                <w:noProof/>
+                <w:sz w:val="24"/>
+                <w:szCs w:val="24"/>
+                <w:lang w:eastAsia="en-GB"/>
+              </w:rPr>
+              <w:tab/>
+            </w:r>
+            <w:r>
+              <w:rPr>
+                <w:rStyle w:val="Hyperlink"/>
+                <w:noProof/>
+              </w:rPr>
+              <w:t>Use Case Diagram</w:t>
+            </w:r>
+            <w:r>
+              <w:rPr>
+                <w:noProof/>
+                <w:webHidden/>
+              </w:rPr>
+              <w:tab/>
+            </w:r>
+            <w:r>
+              <w:rPr>
+                <w:noProof/>
+                <w:webHidden/>
+              </w:rPr>
+              <w:fldChar w:fldCharType="begin"/>
+            </w:r>
+            <w:r>
+              <w:rPr>
+                <w:noProof/>
+                <w:webHidden/>
+              </w:rPr>
+              <w:instrText xml:space="preserve"> PAGEREF _Toc180449512 \h </w:instrText>
+            </w:r>
+            <w:r>
+              <w:rPr>
+                <w:noProof/>
+                <w:webHidden/>
+              </w:rPr>
+            </w:r>
+            <w:r>
+              <w:rPr>
+                <w:noProof/>
+                <w:webHidden/>
+              </w:rPr>
+              <w:fldChar w:fldCharType="separate"/>
+            </w:r>
+            <w:r>
+              <w:rPr>
+                <w:noProof/>
+                <w:webHidden/>
+              </w:rPr>
+              <w:t>6</w:t>
+            </w:r>
+            <w:r>
+              <w:rPr>
+                <w:noProof/>
+                <w:webHidden/>
+              </w:rPr>
+              <w:fldChar w:fldCharType="end"/>
+            </w:r>
+          </w:hyperlink>
+        </w:p>
+        <w:p>
+          <w:pPr>
+            <w:pStyle w:val="TOC1"/>
+            <w:tabs>
+              <w:tab w:val="left" w:pos="440"/>
+              <w:tab w:val="right" w:leader="dot" w:pos="9016"/>
+            </w:tabs>
+            <w:rPr>
+              <w:rFonts w:eastAsiaTheme="minorEastAsia"/>
+              <w:noProof/>
+              <w:sz w:val="24"/>
+              <w:szCs w:val="24"/>
+              <w:lang w:eastAsia="en-GB"/>
+            </w:rPr>
+          </w:pPr>
+          <w:hyperlink w:anchor="_Toc180449513" w:history="1">
+            <w:r>
+              <w:rPr>
+                <w:rStyle w:val="Hyperlink"/>
+                <w:noProof/>
+              </w:rPr>
+              <w:t>7.</w:t>
+            </w:r>
+            <w:r>
+              <w:rPr>
+                <w:rFonts w:eastAsiaTheme="minorEastAsia"/>
+                <w:noProof/>
+                <w:sz w:val="24"/>
+                <w:szCs w:val="24"/>
+                <w:lang w:eastAsia="en-GB"/>
+              </w:rPr>
+              <w:tab/>
+            </w:r>
+            <w:r>
+              <w:rPr>
+                <w:rStyle w:val="Hyperlink"/>
+                <w:noProof/>
+              </w:rPr>
+              <w:t>Brief Use Cases</w:t>
+            </w:r>
+            <w:r>
+              <w:rPr>
+                <w:noProof/>
+                <w:webHidden/>
+              </w:rPr>
+              <w:tab/>
+            </w:r>
+            <w:r>
+              <w:rPr>
+                <w:noProof/>
+                <w:webHidden/>
+              </w:rPr>
+              <w:fldChar w:fldCharType="begin"/>
+            </w:r>
+            <w:r>
+              <w:rPr>
+                <w:noProof/>
+                <w:webHidden/>
+              </w:rPr>
+              <w:instrText xml:space="preserve"> PAGEREF _Toc180449513 \h </w:instrText>
+            </w:r>
+            <w:r>
+              <w:rPr>
+                <w:noProof/>
+                <w:webHidden/>
+              </w:rPr>
+            </w:r>
+            <w:r>
+              <w:rPr>
+                <w:noProof/>
+                <w:webHidden/>
+              </w:rPr>
+              <w:fldChar w:fldCharType="separate"/>
+            </w:r>
+            <w:r>
+              <w:rPr>
+                <w:noProof/>
+                <w:webHidden/>
+              </w:rPr>
+              <w:t>7</w:t>
+            </w:r>
+            <w:r>
+              <w:rPr>
+                <w:noProof/>
+                <w:webHidden/>
+              </w:rPr>
+              <w:fldChar w:fldCharType="end"/>
+            </w:r>
+          </w:hyperlink>
+        </w:p>
+        <w:p>
+          <w:pPr>
+            <w:pStyle w:val="TOC1"/>
+            <w:tabs>
+              <w:tab w:val="left" w:pos="440"/>
+              <w:tab w:val="right" w:leader="dot" w:pos="9016"/>
+            </w:tabs>
+            <w:rPr>
+              <w:rFonts w:eastAsiaTheme="minorEastAsia"/>
+              <w:noProof/>
+              <w:sz w:val="24"/>
+              <w:szCs w:val="24"/>
+              <w:lang w:eastAsia="en-GB"/>
+            </w:rPr>
+          </w:pPr>
+          <w:hyperlink w:anchor="_Toc180449514" w:history="1">
+            <w:r>
+              <w:rPr>
+                <w:rStyle w:val="Hyperlink"/>
+                <w:noProof/>
+              </w:rPr>
+              <w:t>8.</w:t>
+            </w:r>
+            <w:r>
+              <w:rPr>
+                <w:rFonts w:eastAsiaTheme="minorEastAsia"/>
+                <w:noProof/>
+                <w:sz w:val="24"/>
+                <w:szCs w:val="24"/>
+                <w:lang w:eastAsia="en-GB"/>
+              </w:rPr>
+              <w:tab/>
+            </w:r>
+            <w:r>
+              <w:rPr>
+                <w:rStyle w:val="Hyperlink"/>
+                <w:noProof/>
+              </w:rPr>
+              <w:t>Detailed Use Cases</w:t>
+            </w:r>
+            <w:r>
+              <w:rPr>
+                <w:noProof/>
+                <w:webHidden/>
+              </w:rPr>
+              <w:tab/>
+            </w:r>
+            <w:r>
+              <w:rPr>
+                <w:noProof/>
+                <w:webHidden/>
+              </w:rPr>
+              <w:fldChar w:fldCharType="begin"/>
+            </w:r>
+            <w:r>
+              <w:rPr>
+                <w:noProof/>
+                <w:webHidden/>
+              </w:rPr>
+              <w:instrText xml:space="preserve"> PAGEREF _Toc180449514 \h </w:instrText>
+            </w:r>
+            <w:r>
+              <w:rPr>
+                <w:noProof/>
+                <w:webHidden/>
+              </w:rPr>
+            </w:r>
+            <w:r>
+              <w:rPr>
+                <w:noProof/>
+                <w:webHidden/>
+              </w:rPr>
+              <w:fldChar w:fldCharType="separate"/>
+            </w:r>
+            <w:r>
+              <w:rPr>
+                <w:noProof/>
+                <w:webHidden/>
+              </w:rPr>
+              <w:t>7</w:t>
             </w:r>
             <w:r>
               <w:rPr>
@@ -129,16 +2173,20 @@
               <w:tab w:val="right" w:leader="dot" w:pos="9016"/>
             </w:tabs>
             <w:rPr>
+              <w:rFonts w:eastAsiaTheme="minorEastAsia"/>
               <w:noProof/>
+              <w:sz w:val="24"/>
+              <w:szCs w:val="24"/>
+              <w:lang w:eastAsia="en-GB"/>
             </w:rPr>
           </w:pPr>
-          <w:hyperlink w:anchor="_Toc179824801" w:history="1">
+          <w:hyperlink w:anchor="_Toc180449515" w:history="1">
             <w:r>
               <w:rPr>
                 <w:rStyle w:val="Hyperlink"/>
                 <w:noProof/>
               </w:rPr>
-              <w:t>Full Description</w:t>
+              <w:t>References</w:t>
             </w:r>
             <w:r>
               <w:rPr>
@@ -159,7 +2207,7 @@
                 <w:noProof/>
                 <w:webHidden/>
               </w:rPr>
-              <w:instrText xml:space="preserve"> PAGEREF _Toc179824801 \h </w:instrText>
+              <w:instrText xml:space="preserve"> PAGEREF _Toc180449515 \h </w:instrText>
             </w:r>
             <w:r>
               <w:rPr>
@@ -179,7 +2227,7 @@
                 <w:noProof/>
                 <w:webHidden/>
               </w:rPr>
-              <w:t>3</w:t>
+              <w:t>7</w:t>
             </w:r>
             <w:r>
               <w:rPr>
@@ -223,10 +2271,42 @@
           <w:numId w:val="1"/>
         </w:numPr>
       </w:pPr>
+      <w:bookmarkStart w:id="0" w:name="_Toc180449493"/>
       <w:r>
         <w:lastRenderedPageBreak/>
         <w:t>Introduction</w:t>
       </w:r>
+      <w:bookmarkEnd w:id="0"/>
+    </w:p>
+    <w:p/>
+    <w:p>
+      <w:r>
+        <w:t>Herm0ni is an artificial intelligence</w:t>
+      </w:r>
+      <w:r>
+        <w:t xml:space="preserve"> (Ai)</w:t>
+      </w:r>
+      <w:r>
+        <w:t xml:space="preserve"> chess bot designed to calculate the position of a chess game, the next best move to make, and make that move without the need of human input. This functional specification will go into detail about the </w:t>
+      </w:r>
+      <w:r>
+        <w:t xml:space="preserve">key features and objectives of this chess bot. </w:t>
+      </w:r>
+    </w:p>
+    <w:p/>
+    <w:p>
+      <w:pPr>
+        <w:pStyle w:val="Heading1"/>
+        <w:numPr>
+          <w:ilvl w:val="0"/>
+          <w:numId w:val="1"/>
+        </w:numPr>
+      </w:pPr>
+      <w:bookmarkStart w:id="1" w:name="_Toc180449494"/>
+      <w:r>
+        <w:t>Problem and Proposition</w:t>
+      </w:r>
+      <w:bookmarkEnd w:id="1"/>
     </w:p>
     <w:p>
       <w:pPr>
@@ -236,8 +2316,34 @@
           <w:numId w:val="1"/>
         </w:numPr>
       </w:pPr>
-      <w:r>
-        <w:t>Purpose of Specification</w:t>
+      <w:bookmarkStart w:id="2" w:name="_Toc180449495"/>
+      <w:r>
+        <w:t>Problem Statement</w:t>
+      </w:r>
+      <w:bookmarkEnd w:id="2"/>
+    </w:p>
+    <w:p/>
+    <w:p>
+      <w:r>
+        <w:t xml:space="preserve">The structured environment of complex situations makes chess a great environment for the application of algorithms. </w:t>
+      </w:r>
+      <w:r>
+        <w:t>The use of Ai in chess is not a new concept, with the first fully automated chess engine being created in 1957 (</w:t>
+      </w:r>
+      <w:r>
+        <w:t>Wikipedia contributors, 2024a</w:t>
+      </w:r>
+      <w:r>
+        <w:t xml:space="preserve">). </w:t>
+      </w:r>
+      <w:r>
+        <w:t xml:space="preserve">At the top level, chess engines surpassed human performance decades ago (Wikipedia contributors, 2024b). </w:t>
+      </w:r>
+      <w:r>
+        <w:t>Top level chess engines even compete in their own designated tournaments. Chess bots can also be useful for learning, by being able to play games against an estimated Elo rating without the pressure of a timer or the risk of losing Elo. However, with so much time and effort being put into these top-level engines, the use of Ai for learning at a beginning or intermediate level has not seen the same level of effort. Chess.com offers multiple lower-level bots for players to play against, but without paying for a subscription, the number of bots below 1500 Elo rating is a mere nine. This causes the jump in difficulty from one bot to the next to be too steep. Having more of these lower rated bots would allow for more gradual progress</w:t>
+      </w:r>
+      <w:r>
+        <w:t xml:space="preserve"> and stop players from having to chose between a bot that is too easy and a bot that is too hard.</w:t>
       </w:r>
     </w:p>
     <w:p/>
@@ -249,8 +2355,19 @@
           <w:numId w:val="1"/>
         </w:numPr>
       </w:pPr>
-      <w:r>
-        <w:t>Project Scope</w:t>
+      <w:bookmarkStart w:id="3" w:name="_Toc180449496"/>
+      <w:r>
+        <w:t>Value Proposition</w:t>
+      </w:r>
+      <w:bookmarkEnd w:id="3"/>
+    </w:p>
+    <w:p/>
+    <w:p>
+      <w:r>
+        <w:t xml:space="preserve">The Herm0ni bot is an attempt to resolve the issue outlined previously, by offering a playable bot of multiple levels of difficulty. The idea of this bot is to fill in some of the large Elo gaps caused by the lack of many lower rated bots currently. </w:t>
+      </w:r>
+      <w:r>
+        <w:t>Herm0ni will offer various levels of difficulty to provide players of various skill levels with a fair level of competition.</w:t>
       </w:r>
     </w:p>
     <w:p/>
@@ -262,8 +2379,50 @@
           <w:numId w:val="1"/>
         </w:numPr>
       </w:pPr>
+      <w:bookmarkStart w:id="4" w:name="_Toc180449497"/>
+      <w:r>
+        <w:t>Project Scope</w:t>
+      </w:r>
+      <w:bookmarkEnd w:id="4"/>
+    </w:p>
+    <w:p/>
+    <w:p>
+      <w:r>
+        <w:t xml:space="preserve">The Herm0ni bot will be available a bot account on lichess.org, playable by searching the name of the bot. Different bot accounts can be created to allow for various levels of difficulty. As it is on the lichess site, the bot will not display any evaluation or feedback on the site itself. The bot will be playable by any player account on lichess but searching for the bot as an opponent. </w:t>
+      </w:r>
+    </w:p>
+    <w:p/>
+    <w:p>
+      <w:pPr>
+        <w:pStyle w:val="Heading2"/>
+        <w:numPr>
+          <w:ilvl w:val="1"/>
+          <w:numId w:val="1"/>
+        </w:numPr>
+      </w:pPr>
+      <w:bookmarkStart w:id="5" w:name="_Toc180449498"/>
       <w:r>
         <w:t>Project Objectives</w:t>
+      </w:r>
+      <w:bookmarkEnd w:id="5"/>
+    </w:p>
+    <w:p/>
+    <w:p>
+      <w:r>
+        <w:t xml:space="preserve">The primary objective of this project is to </w:t>
+      </w:r>
+      <w:r>
+        <w:t xml:space="preserve">create a fully automated chess engine that can evaluate a position to effectively determine the next move at a reasonably high skill level. The engine will have a bot account on lichess.org that is playable by searching for its name in the opponent field. </w:t>
+      </w:r>
+    </w:p>
+    <w:p>
+      <w:r>
+        <w:t xml:space="preserve">A secondary objective is to create multiple different bot accounts with differing skill levels to allow users to play against a bot that is most suitable to them. </w:t>
+      </w:r>
+    </w:p>
+    <w:p>
+      <w:r>
+        <w:t>A tertiary objective of this project is personal development. Creating complex algorithms to analyse a chess position and find solutions quick enough to be able to play under time constraints will be a challenging task that I believe will enhance my programming skills.</w:t>
       </w:r>
     </w:p>
     <w:p/>
@@ -275,9 +2434,11 @@
           <w:numId w:val="1"/>
         </w:numPr>
       </w:pPr>
-      <w:r>
-        <w:t>Problem and Proposition</w:t>
-      </w:r>
+      <w:bookmarkStart w:id="6" w:name="_Toc180449499"/>
+      <w:r>
+        <w:t>System Overview</w:t>
+      </w:r>
+      <w:bookmarkEnd w:id="6"/>
     </w:p>
     <w:p>
       <w:pPr>
@@ -287,10 +2448,59 @@
           <w:numId w:val="1"/>
         </w:numPr>
       </w:pPr>
-      <w:r>
-        <w:t>Problem Statement</w:t>
-      </w:r>
-    </w:p>
+      <w:bookmarkStart w:id="7" w:name="_Toc180449500"/>
+      <w:r>
+        <w:t>System Context Diagram</w:t>
+      </w:r>
+      <w:bookmarkEnd w:id="7"/>
+    </w:p>
+    <w:p/>
+    <w:p>
+      <w:r>
+        <w:drawing>
+          <wp:inline distT="0" distB="0" distL="0" distR="0" wp14:anchorId="5491AE10" wp14:editId="618D9175">
+            <wp:extent cx="5731510" cy="1381760"/>
+            <wp:effectExtent l="0" t="0" r="2540" b="8890"/>
+            <wp:docPr id="1603131983" name="Picture 1" descr="A diagram of a flowchart&#10;&#10;Description automatically generated"/>
+            <wp:cNvGraphicFramePr>
+              <a:graphicFrameLocks xmlns:a="http://schemas.openxmlformats.org/drawingml/2006/main" noChangeAspect="1"/>
+            </wp:cNvGraphicFramePr>
+            <a:graphic xmlns:a="http://schemas.openxmlformats.org/drawingml/2006/main">
+              <a:graphicData uri="http://schemas.openxmlformats.org/drawingml/2006/picture">
+                <pic:pic xmlns:pic="http://schemas.openxmlformats.org/drawingml/2006/picture">
+                  <pic:nvPicPr>
+                    <pic:cNvPr id="1603131983" name="Picture 1" descr="A diagram of a flowchart&#10;&#10;Description automatically generated"/>
+                    <pic:cNvPicPr/>
+                  </pic:nvPicPr>
+                  <pic:blipFill>
+                    <a:blip r:embed="rId9"/>
+                    <a:stretch>
+                      <a:fillRect/>
+                    </a:stretch>
+                  </pic:blipFill>
+                  <pic:spPr>
+                    <a:xfrm>
+                      <a:off x="0" y="0"/>
+                      <a:ext cx="5731510" cy="1381760"/>
+                    </a:xfrm>
+                    <a:prstGeom prst="rect">
+                      <a:avLst/>
+                    </a:prstGeom>
+                  </pic:spPr>
+                </pic:pic>
+              </a:graphicData>
+            </a:graphic>
+          </wp:inline>
+        </w:drawing>
+      </w:r>
+    </w:p>
+    <w:p/>
+    <w:p>
+      <w:r>
+        <w:t xml:space="preserve">This context diagram shows the communication flow from the user to the engine through the lichess.org website and the lichess bot Api. </w:t>
+      </w:r>
+    </w:p>
+    <w:p/>
     <w:p>
       <w:pPr>
         <w:pStyle w:val="Heading2"/>
@@ -299,8 +2509,115 @@
           <w:numId w:val="1"/>
         </w:numPr>
       </w:pPr>
-      <w:r>
-        <w:t>Value Proposition</w:t>
+      <w:bookmarkStart w:id="8" w:name="_Toc180449501"/>
+      <w:r>
+        <w:t>Assumptions and Dependencies</w:t>
+      </w:r>
+      <w:bookmarkEnd w:id="8"/>
+    </w:p>
+    <w:p/>
+    <w:p>
+      <w:pPr>
+        <w:rPr>
+          <w:b/>
+          <w:bCs/>
+          <w:sz w:val="28"/>
+          <w:szCs w:val="28"/>
+        </w:rPr>
+      </w:pPr>
+      <w:r>
+        <w:rPr>
+          <w:b/>
+          <w:bCs/>
+          <w:sz w:val="28"/>
+          <w:szCs w:val="28"/>
+        </w:rPr>
+        <w:t>Assumptions:</w:t>
+      </w:r>
+    </w:p>
+    <w:p>
+      <w:pPr>
+        <w:pStyle w:val="ListParagraph"/>
+        <w:numPr>
+          <w:ilvl w:val="0"/>
+          <w:numId w:val="3"/>
+        </w:numPr>
+      </w:pPr>
+      <w:r>
+        <w:t>Users have a lichess.org account that they can use to challenge the bot.</w:t>
+      </w:r>
+    </w:p>
+    <w:p>
+      <w:pPr>
+        <w:pStyle w:val="ListParagraph"/>
+        <w:numPr>
+          <w:ilvl w:val="0"/>
+          <w:numId w:val="3"/>
+        </w:numPr>
+      </w:pPr>
+      <w:r>
+        <w:t>User knows the rules of chess.</w:t>
+      </w:r>
+    </w:p>
+    <w:p>
+      <w:pPr>
+        <w:pStyle w:val="ListParagraph"/>
+      </w:pPr>
+    </w:p>
+    <w:p>
+      <w:pPr>
+        <w:rPr>
+          <w:b/>
+          <w:bCs/>
+          <w:sz w:val="28"/>
+          <w:szCs w:val="28"/>
+        </w:rPr>
+      </w:pPr>
+      <w:r>
+        <w:rPr>
+          <w:b/>
+          <w:bCs/>
+          <w:sz w:val="28"/>
+          <w:szCs w:val="28"/>
+        </w:rPr>
+        <w:t>Dependencies:</w:t>
+      </w:r>
+    </w:p>
+    <w:p>
+      <w:pPr>
+        <w:pStyle w:val="ListParagraph"/>
+        <w:numPr>
+          <w:ilvl w:val="0"/>
+          <w:numId w:val="4"/>
+        </w:numPr>
+      </w:pPr>
+      <w:r>
+        <w:lastRenderedPageBreak/>
+        <w:t>Wi-Fi connection to use the website.</w:t>
+      </w:r>
+    </w:p>
+    <w:p>
+      <w:pPr>
+        <w:pStyle w:val="ListParagraph"/>
+        <w:numPr>
+          <w:ilvl w:val="0"/>
+          <w:numId w:val="4"/>
+        </w:numPr>
+      </w:pPr>
+      <w:r>
+        <w:t>Lichess.org is operational.</w:t>
+      </w:r>
+    </w:p>
+    <w:p>
+      <w:pPr>
+        <w:pStyle w:val="ListParagraph"/>
+        <w:numPr>
+          <w:ilvl w:val="0"/>
+          <w:numId w:val="4"/>
+        </w:numPr>
+      </w:pPr>
+      <w:r>
+        <w:t>Lichess Api token.</w:t>
       </w:r>
     </w:p>
     <w:p/>
@@ -312,9 +2629,11 @@
           <w:numId w:val="1"/>
         </w:numPr>
       </w:pPr>
-      <w:r>
-        <w:t>System Overview</w:t>
-      </w:r>
+      <w:bookmarkStart w:id="9" w:name="_Toc180449502"/>
+      <w:r>
+        <w:t>User Characteristics</w:t>
+      </w:r>
+      <w:bookmarkEnd w:id="9"/>
     </w:p>
     <w:p>
       <w:pPr>
@@ -324,10 +2643,84 @@
           <w:numId w:val="1"/>
         </w:numPr>
       </w:pPr>
-      <w:r>
-        <w:t>System Context Diagram</w:t>
-      </w:r>
-    </w:p>
+      <w:bookmarkStart w:id="10" w:name="_Toc180449503"/>
+      <w:r>
+        <w:t>User Summary</w:t>
+      </w:r>
+      <w:bookmarkEnd w:id="10"/>
+    </w:p>
+    <w:p/>
+    <w:p>
+      <w:pPr>
+        <w:rPr>
+          <w:b/>
+          <w:bCs/>
+          <w:sz w:val="28"/>
+          <w:szCs w:val="28"/>
+        </w:rPr>
+      </w:pPr>
+      <w:r>
+        <w:rPr>
+          <w:b/>
+          <w:bCs/>
+          <w:sz w:val="28"/>
+          <w:szCs w:val="28"/>
+        </w:rPr>
+        <w:t>Users wanting to improve</w:t>
+      </w:r>
+    </w:p>
+    <w:p>
+      <w:r>
+        <w:t xml:space="preserve">Beginner to intermediate chess players who are looking for an evenly matched bot that they can play against without the stress of losing Elo. </w:t>
+      </w:r>
+    </w:p>
+    <w:p/>
+    <w:p>
+      <w:pPr>
+        <w:rPr>
+          <w:b/>
+          <w:bCs/>
+          <w:sz w:val="30"/>
+          <w:szCs w:val="30"/>
+        </w:rPr>
+      </w:pPr>
+      <w:r>
+        <w:rPr>
+          <w:b/>
+          <w:bCs/>
+          <w:sz w:val="30"/>
+          <w:szCs w:val="30"/>
+        </w:rPr>
+        <w:t>Users interested in bot vs bot games</w:t>
+      </w:r>
+    </w:p>
+    <w:p>
+      <w:r>
+        <w:t>Users, possibly other developers, who are interested in seeing chess matches between two different engines.</w:t>
+      </w:r>
+    </w:p>
+    <w:p/>
+    <w:p>
+      <w:pPr>
+        <w:pStyle w:val="Heading1"/>
+        <w:numPr>
+          <w:ilvl w:val="0"/>
+          <w:numId w:val="1"/>
+        </w:numPr>
+      </w:pPr>
+      <w:bookmarkStart w:id="11" w:name="_Toc180449504"/>
+      <w:r>
+        <w:t>Requirements</w:t>
+      </w:r>
+      <w:bookmarkEnd w:id="11"/>
+    </w:p>
+    <w:p/>
+    <w:p>
+      <w:r>
+        <w:t xml:space="preserve">This section of the specification will explain all functional and non-functional requirements of the Herm0ni chess bot. </w:t>
+      </w:r>
+    </w:p>
+    <w:p/>
     <w:p>
       <w:pPr>
         <w:pStyle w:val="Heading2"/>
@@ -336,10 +2729,319 @@
           <w:numId w:val="1"/>
         </w:numPr>
       </w:pPr>
-      <w:r>
-        <w:t>Assumptions and Dependencies</w:t>
-      </w:r>
-    </w:p>
+      <w:bookmarkStart w:id="12" w:name="_Toc180449505"/>
+      <w:r>
+        <w:t>Functionality</w:t>
+      </w:r>
+      <w:bookmarkEnd w:id="12"/>
+    </w:p>
+    <w:p/>
+    <w:p>
+      <w:pPr>
+        <w:pStyle w:val="Heading3"/>
+        <w:numPr>
+          <w:ilvl w:val="2"/>
+          <w:numId w:val="1"/>
+        </w:numPr>
+      </w:pPr>
+      <w:bookmarkStart w:id="13" w:name="_Toc180449506"/>
+      <w:r>
+        <w:t>Core Features</w:t>
+      </w:r>
+      <w:bookmarkEnd w:id="13"/>
+    </w:p>
+    <w:p/>
+    <w:p>
+      <w:pPr>
+        <w:rPr>
+          <w:b/>
+          <w:bCs/>
+          <w:sz w:val="28"/>
+          <w:szCs w:val="28"/>
+        </w:rPr>
+      </w:pPr>
+      <w:r>
+        <w:rPr>
+          <w:b/>
+          <w:bCs/>
+          <w:sz w:val="28"/>
+          <w:szCs w:val="28"/>
+        </w:rPr>
+        <w:t>Start Game</w:t>
+      </w:r>
+    </w:p>
+    <w:p>
+      <w:r>
+        <w:t xml:space="preserve">The Herm0ne bot must be able to recognise that there is a request to start a game being sent to </w:t>
+      </w:r>
+      <w:r>
+        <w:t>it and</w:t>
+      </w:r>
+      <w:r>
+        <w:t xml:space="preserve"> have the ability to accept this request.</w:t>
+      </w:r>
+    </w:p>
+    <w:p/>
+    <w:p>
+      <w:pPr>
+        <w:rPr>
+          <w:b/>
+          <w:bCs/>
+          <w:sz w:val="28"/>
+          <w:szCs w:val="28"/>
+        </w:rPr>
+      </w:pPr>
+      <w:r>
+        <w:rPr>
+          <w:b/>
+          <w:bCs/>
+          <w:sz w:val="28"/>
+          <w:szCs w:val="28"/>
+        </w:rPr>
+        <w:t>Evaluate Position</w:t>
+      </w:r>
+    </w:p>
+    <w:p>
+      <w:r>
+        <w:t>Using</w:t>
+      </w:r>
+      <w:r>
+        <w:t xml:space="preserve"> bitboards, </w:t>
+      </w:r>
+      <w:r>
+        <w:t>the current position of a game can be evaluated based on things such as material count, pawn structure, control of key squares and king safety.</w:t>
+      </w:r>
+    </w:p>
+    <w:p/>
+    <w:p>
+      <w:pPr>
+        <w:rPr>
+          <w:b/>
+          <w:bCs/>
+          <w:sz w:val="28"/>
+          <w:szCs w:val="28"/>
+        </w:rPr>
+      </w:pPr>
+      <w:r>
+        <w:rPr>
+          <w:b/>
+          <w:bCs/>
+          <w:sz w:val="28"/>
+          <w:szCs w:val="28"/>
+        </w:rPr>
+        <w:t>Move Generation</w:t>
+      </w:r>
+    </w:p>
+    <w:p>
+      <w:r>
+        <w:t xml:space="preserve">Using a minimax algorithm and alpha-beta pruning, the position after possible moves can be evaluated to determine the next best move to make. </w:t>
+      </w:r>
+      <w:r>
+        <w:t>The bot must always make a legal move.</w:t>
+      </w:r>
+    </w:p>
+    <w:p/>
+    <w:p>
+      <w:pPr>
+        <w:rPr>
+          <w:b/>
+          <w:bCs/>
+          <w:sz w:val="28"/>
+          <w:szCs w:val="28"/>
+        </w:rPr>
+      </w:pPr>
+      <w:r>
+        <w:rPr>
+          <w:b/>
+          <w:bCs/>
+          <w:sz w:val="28"/>
+          <w:szCs w:val="28"/>
+        </w:rPr>
+        <w:t>Game Logic and Rules</w:t>
+      </w:r>
+    </w:p>
+    <w:p>
+      <w:r>
+        <w:t>The bot must be aware of a game ending due to checkmate, timeout, resignation or draw conditions.</w:t>
+      </w:r>
+    </w:p>
+    <w:p/>
+    <w:p>
+      <w:pPr>
+        <w:rPr>
+          <w:b/>
+          <w:bCs/>
+          <w:sz w:val="28"/>
+          <w:szCs w:val="28"/>
+        </w:rPr>
+      </w:pPr>
+      <w:r>
+        <w:rPr>
+          <w:b/>
+          <w:bCs/>
+          <w:sz w:val="28"/>
+          <w:szCs w:val="28"/>
+        </w:rPr>
+        <w:t>Time Control</w:t>
+      </w:r>
+    </w:p>
+    <w:p>
+      <w:r>
+        <w:t>The bot must be aware of the time controls set on a game. For shorter games such as bullet or blitz, less time should be used per move.</w:t>
+      </w:r>
+    </w:p>
+    <w:p/>
+    <w:p>
+      <w:pPr>
+        <w:pStyle w:val="Heading3"/>
+        <w:numPr>
+          <w:ilvl w:val="2"/>
+          <w:numId w:val="1"/>
+        </w:numPr>
+      </w:pPr>
+      <w:bookmarkStart w:id="14" w:name="_Toc180449507"/>
+      <w:r>
+        <w:t>Additional Features</w:t>
+      </w:r>
+      <w:bookmarkEnd w:id="14"/>
+    </w:p>
+    <w:p/>
+    <w:p>
+      <w:pPr>
+        <w:rPr>
+          <w:b/>
+          <w:bCs/>
+          <w:sz w:val="28"/>
+          <w:szCs w:val="28"/>
+        </w:rPr>
+      </w:pPr>
+      <w:r>
+        <w:rPr>
+          <w:b/>
+          <w:bCs/>
+          <w:sz w:val="28"/>
+          <w:szCs w:val="28"/>
+        </w:rPr>
+        <w:t>Opening Book Use</w:t>
+      </w:r>
+    </w:p>
+    <w:p>
+      <w:r>
+        <w:t>An opening book can be used to recognise various openings and play a pre-determined set of moves to follow the opening.</w:t>
+      </w:r>
+    </w:p>
+    <w:p/>
+    <w:p>
+      <w:pPr>
+        <w:rPr>
+          <w:b/>
+          <w:bCs/>
+          <w:sz w:val="28"/>
+          <w:szCs w:val="28"/>
+        </w:rPr>
+      </w:pPr>
+      <w:r>
+        <w:rPr>
+          <w:b/>
+          <w:bCs/>
+          <w:sz w:val="28"/>
+          <w:szCs w:val="28"/>
+        </w:rPr>
+        <w:t>Tablebase Use</w:t>
+      </w:r>
+    </w:p>
+    <w:p>
+      <w:r>
+        <w:t>A tablebase can be looked at once there are at most seven pieces left on the board to ensure that the best move is played.</w:t>
+      </w:r>
+    </w:p>
+    <w:p/>
+    <w:p>
+      <w:pPr>
+        <w:pStyle w:val="Heading2"/>
+        <w:numPr>
+          <w:ilvl w:val="1"/>
+          <w:numId w:val="1"/>
+        </w:numPr>
+      </w:pPr>
+      <w:bookmarkStart w:id="15" w:name="_Toc180449508"/>
+      <w:r>
+        <w:t>Usability</w:t>
+      </w:r>
+      <w:bookmarkEnd w:id="15"/>
+    </w:p>
+    <w:p>
+      <w:r>
+        <w:t xml:space="preserve">As Herm0ni is just the engine that calculates the moves, all </w:t>
+      </w:r>
+      <w:r>
+        <w:t>UI/UX features are handled by lichess.org. the bot should be able to be used just by searching its name as an opponent and challenging it to a game.</w:t>
+      </w:r>
+    </w:p>
+    <w:p/>
+    <w:p>
+      <w:pPr>
+        <w:pStyle w:val="Heading2"/>
+        <w:numPr>
+          <w:ilvl w:val="1"/>
+          <w:numId w:val="1"/>
+        </w:numPr>
+      </w:pPr>
+      <w:bookmarkStart w:id="16" w:name="_Toc180449509"/>
+      <w:r>
+        <w:t>Reliability</w:t>
+      </w:r>
+      <w:bookmarkEnd w:id="16"/>
+    </w:p>
+    <w:p>
+      <w:r>
+        <w:t xml:space="preserve">Herm0ni must be able to play to the same level consistently. </w:t>
+      </w:r>
+      <w:r>
+        <w:t>Playing against a bot will not be effective as a practice tool if it isn’t consistent in its difficulty. Any average Elo specified for the bot should be accurately represented.</w:t>
+      </w:r>
+    </w:p>
+    <w:p/>
+    <w:p>
+      <w:pPr>
+        <w:pStyle w:val="Heading2"/>
+        <w:numPr>
+          <w:ilvl w:val="1"/>
+          <w:numId w:val="1"/>
+        </w:numPr>
+      </w:pPr>
+      <w:bookmarkStart w:id="17" w:name="_Toc180449510"/>
+      <w:r>
+        <w:lastRenderedPageBreak/>
+        <w:t>Performance</w:t>
+      </w:r>
+      <w:bookmarkEnd w:id="17"/>
+    </w:p>
+    <w:p>
+      <w:r>
+        <w:t>Due to the variety of time constraint formats available for chess games, Herm0ni must be capable of performing its algorithms in a short amount of time, as to not lose on time and to not have the user waiting too long for a move.</w:t>
+      </w:r>
+    </w:p>
+    <w:p>
+      <w:pPr>
+        <w:pStyle w:val="Heading2"/>
+        <w:numPr>
+          <w:ilvl w:val="1"/>
+          <w:numId w:val="1"/>
+        </w:numPr>
+      </w:pPr>
+      <w:bookmarkStart w:id="18" w:name="_Toc180449511"/>
+      <w:r>
+        <w:t>Security</w:t>
+      </w:r>
+      <w:bookmarkEnd w:id="18"/>
+    </w:p>
+    <w:p>
+      <w:r>
+        <w:t>As Herm0ni is not an application itself, and is just a bot on lichess.org, no additional security measures need to be considered.</w:t>
+      </w:r>
+    </w:p>
+    <w:p/>
     <w:p/>
     <w:p>
       <w:pPr>
@@ -349,20 +3051,50 @@
           <w:numId w:val="1"/>
         </w:numPr>
       </w:pPr>
-      <w:r>
-        <w:t>User Characteristics</w:t>
-      </w:r>
-    </w:p>
-    <w:p>
-      <w:pPr>
-        <w:pStyle w:val="Heading2"/>
-        <w:numPr>
-          <w:ilvl w:val="1"/>
-          <w:numId w:val="1"/>
-        </w:numPr>
-      </w:pPr>
-      <w:r>
-        <w:t>User Summary</w:t>
+      <w:bookmarkStart w:id="19" w:name="_Toc180449512"/>
+      <w:r>
+        <w:t>Use Case Diagram</w:t>
+      </w:r>
+      <w:bookmarkEnd w:id="19"/>
+    </w:p>
+    <w:p/>
+    <w:p>
+      <w:r>
+        <w:drawing>
+          <wp:inline distT="0" distB="0" distL="0" distR="0" wp14:anchorId="23F43A1A" wp14:editId="50156E08">
+            <wp:extent cx="5731510" cy="4124325"/>
+            <wp:effectExtent l="0" t="0" r="2540" b="9525"/>
+            <wp:docPr id="956126170" name="Picture 1" descr="A diagram of a computer game&#10;&#10;Description automatically generated"/>
+            <wp:cNvGraphicFramePr>
+              <a:graphicFrameLocks xmlns:a="http://schemas.openxmlformats.org/drawingml/2006/main" noChangeAspect="1"/>
+            </wp:cNvGraphicFramePr>
+            <a:graphic xmlns:a="http://schemas.openxmlformats.org/drawingml/2006/main">
+              <a:graphicData uri="http://schemas.openxmlformats.org/drawingml/2006/picture">
+                <pic:pic xmlns:pic="http://schemas.openxmlformats.org/drawingml/2006/picture">
+                  <pic:nvPicPr>
+                    <pic:cNvPr id="956126170" name="Picture 1" descr="A diagram of a computer game&#10;&#10;Description automatically generated"/>
+                    <pic:cNvPicPr/>
+                  </pic:nvPicPr>
+                  <pic:blipFill>
+                    <a:blip r:embed="rId10"/>
+                    <a:stretch>
+                      <a:fillRect/>
+                    </a:stretch>
+                  </pic:blipFill>
+                  <pic:spPr>
+                    <a:xfrm>
+                      <a:off x="0" y="0"/>
+                      <a:ext cx="5731510" cy="4124325"/>
+                    </a:xfrm>
+                    <a:prstGeom prst="rect">
+                      <a:avLst/>
+                    </a:prstGeom>
+                  </pic:spPr>
+                </pic:pic>
+              </a:graphicData>
+            </a:graphic>
+          </wp:inline>
+        </w:drawing>
       </w:r>
     </w:p>
     <w:p/>
@@ -374,59 +3106,11 @@
           <w:numId w:val="1"/>
         </w:numPr>
       </w:pPr>
-      <w:r>
-        <w:t>Requirements</w:t>
-      </w:r>
-    </w:p>
-    <w:p/>
-    <w:p>
-      <w:pPr>
-        <w:pStyle w:val="Heading2"/>
-        <w:numPr>
-          <w:ilvl w:val="1"/>
-          <w:numId w:val="1"/>
-        </w:numPr>
-      </w:pPr>
-      <w:r>
-        <w:lastRenderedPageBreak/>
-        <w:t>Core Features</w:t>
-      </w:r>
-    </w:p>
-    <w:p>
-      <w:pPr>
-        <w:pStyle w:val="Heading2"/>
-        <w:numPr>
-          <w:ilvl w:val="1"/>
-          <w:numId w:val="1"/>
-        </w:numPr>
-      </w:pPr>
-      <w:r>
-        <w:t>Usability</w:t>
-      </w:r>
-    </w:p>
-    <w:p>
-      <w:pPr>
-        <w:pStyle w:val="Heading2"/>
-        <w:numPr>
-          <w:ilvl w:val="1"/>
-          <w:numId w:val="1"/>
-        </w:numPr>
-      </w:pPr>
-      <w:r>
-        <w:t>Performance</w:t>
-      </w:r>
-    </w:p>
-    <w:p>
-      <w:pPr>
-        <w:pStyle w:val="Heading2"/>
-        <w:numPr>
-          <w:ilvl w:val="1"/>
-          <w:numId w:val="1"/>
-        </w:numPr>
-      </w:pPr>
-      <w:r>
-        <w:t>Reliability</w:t>
-      </w:r>
+      <w:bookmarkStart w:id="20" w:name="_Toc180449513"/>
+      <w:r>
+        <w:t>Brief Use Cases</w:t>
+      </w:r>
+      <w:bookmarkEnd w:id="20"/>
     </w:p>
     <w:p/>
     <w:p>
@@ -437,52 +3121,94 @@
           <w:numId w:val="1"/>
         </w:numPr>
       </w:pPr>
-      <w:r>
-        <w:t>Use Case Diagram</w:t>
-      </w:r>
+      <w:bookmarkStart w:id="21" w:name="_Toc180449514"/>
+      <w:r>
+        <w:lastRenderedPageBreak/>
+        <w:t>Detailed Use Cases</w:t>
+      </w:r>
+      <w:bookmarkEnd w:id="21"/>
     </w:p>
     <w:p/>
+    <w:p/>
     <w:p>
       <w:pPr>
         <w:pStyle w:val="Heading1"/>
-        <w:numPr>
-          <w:ilvl w:val="0"/>
-          <w:numId w:val="1"/>
-        </w:numPr>
-      </w:pPr>
-      <w:r>
-        <w:t>Detailed Use Cases</w:t>
+      </w:pPr>
+      <w:bookmarkStart w:id="22" w:name="_Toc180449515"/>
+      <w:r>
+        <w:t>References</w:t>
+      </w:r>
+      <w:bookmarkEnd w:id="22"/>
+    </w:p>
+    <w:p>
+      <w:r>
+        <w:t xml:space="preserve">Wikipedia contributors (2024a). </w:t>
+      </w:r>
+      <w:r>
+        <w:rPr>
+          <w:i/>
+          <w:iCs/>
+        </w:rPr>
+        <w:t xml:space="preserve">History of chess engines. </w:t>
+      </w:r>
+      <w:r>
+        <w:t>Wikipedia, The Free E</w:t>
+      </w:r>
+      <w:r>
+        <w:t>ncyclopedia</w:t>
+      </w:r>
+      <w:r>
+        <w:t xml:space="preserve">. Available at: </w:t>
+      </w:r>
+      <w:hyperlink r:id="rId11" w:history="1">
+        <w:r>
+          <w:rPr>
+            <w:rStyle w:val="Hyperlink"/>
+          </w:rPr>
+          <w:t>https://en.wikipedia.org/wiki/History_of_chess_engines</w:t>
+        </w:r>
+      </w:hyperlink>
+      <w:r>
+        <w:t xml:space="preserve"> (Accessed: 21 October 2024).</w:t>
+      </w:r>
+    </w:p>
+    <w:p>
+      <w:r>
+        <w:t xml:space="preserve">Wikipedia contributors (2024b). </w:t>
+      </w:r>
+      <w:r>
+        <w:rPr>
+          <w:i/>
+          <w:iCs/>
+        </w:rPr>
+        <w:t xml:space="preserve">Human-computer chess matches. </w:t>
+      </w:r>
+      <w:r>
+        <w:t>Wikipedia, The Free E</w:t>
+      </w:r>
+      <w:r>
+        <w:t>ncyclopedia</w:t>
+      </w:r>
+      <w:r>
+        <w:t xml:space="preserve">. Available at: </w:t>
+      </w:r>
+      <w:hyperlink r:id="rId12" w:history="1">
+        <w:r>
+          <w:rPr>
+            <w:rStyle w:val="Hyperlink"/>
+          </w:rPr>
+          <w:t>https://en.wikipedia.org/wiki/Human%E2%80%93computer_chess_matches</w:t>
+        </w:r>
+      </w:hyperlink>
+      <w:r>
+        <w:t xml:space="preserve"> (Accessed: 21 October 2024).</w:t>
       </w:r>
     </w:p>
     <w:p/>
-    <w:p>
-      <w:pPr>
-        <w:pStyle w:val="Heading1"/>
-        <w:numPr>
-          <w:ilvl w:val="0"/>
-          <w:numId w:val="1"/>
-        </w:numPr>
-      </w:pPr>
-      <w:r>
-        <w:t>Brief Use Cases</w:t>
-      </w:r>
-    </w:p>
     <w:p/>
-    <w:p>
-      <w:pPr>
-        <w:pStyle w:val="Heading1"/>
-      </w:pPr>
-      <w:r>
-        <w:t>References</w:t>
-      </w:r>
-    </w:p>
-    <w:p/>
-    <w:p>
-      <w:pPr>
-        <w:pStyle w:val="Heading1"/>
-      </w:pPr>
-    </w:p>
     <w:sectPr>
+      <w:footerReference w:type="default" r:id="rId13"/>
+      <w:footerReference w:type="first" r:id="rId14"/>
       <w:pgSz w:w="11906" w:h="16838"/>
       <w:pgMar w:top="1440" w:right="1440" w:bottom="1440" w:left="1440" w:header="708" w:footer="708" w:gutter="0"/>
       <w:cols w:space="708"/>
@@ -490,6 +3216,162 @@
     </w:sectPr>
   </w:body>
 </w:document>
+</file>
+
+<file path=word/endnotes.xml><?xml version="1.0" encoding="utf-8"?>
+<w:endnotes xmlns:wpc="http://schemas.microsoft.com/office/word/2010/wordprocessingCanvas" xmlns:cx="http://schemas.microsoft.com/office/drawing/2014/chartex" xmlns:cx1="http://schemas.microsoft.com/office/drawing/2015/9/8/chartex" xmlns:cx2="http://schemas.microsoft.com/office/drawing/2015/10/21/chartex" xmlns:cx3="http://schemas.microsoft.com/office/drawing/2016/5/9/chartex" xmlns:cx4="http://schemas.microsoft.com/office/drawing/2016/5/10/chartex" xmlns:cx5="http://schemas.microsoft.com/office/drawing/2016/5/11/chartex" xmlns:cx6="http://schemas.microsoft.com/office/drawing/2016/5/12/chartex" xmlns:cx7="http://schemas.microsoft.com/office/drawing/2016/5/13/chartex" xmlns:cx8="http://schemas.microsoft.com/office/drawing/2016/5/14/chartex" xmlns:mc="http://schemas.openxmlformats.org/markup-compatibility/2006" xmlns:aink="http://schemas.microsoft.com/office/drawing/2016/ink" xmlns:am3d="http://schemas.microsoft.com/office/drawing/2017/model3d" xmlns:o="urn:schemas-microsoft-com:office:office" xmlns:oel="http://schemas.microsoft.com/office/2019/extlst" xmlns:r="http://schemas.openxmlformats.org/officeDocument/2006/relationships" xmlns:m="http://schemas.openxmlformats.org/officeDocument/2006/math" xmlns:v="urn:schemas-microsoft-com:vml" xmlns:wp14="http://schemas.microsoft.com/office/word/2010/wordprocessingDrawing" xmlns:wp="http://schemas.openxmlformats.org/drawingml/2006/wordprocessingDrawing" xmlns:w10="urn:schemas-microsoft-com:office:word" xmlns:w="http://schemas.openxmlformats.org/wordprocessingml/2006/main" xmlns:w14="http://schemas.microsoft.com/office/word/2010/wordml" xmlns:w15="http://schemas.microsoft.com/office/word/2012/wordml" xmlns:w16cex="http://schemas.microsoft.com/office/word/2018/wordml/cex" xmlns:w16cid="http://schemas.microsoft.com/office/word/2016/wordml/cid" xmlns:w16="http://schemas.microsoft.com/office/word/2018/wordml" xmlns:w16du="http://schemas.microsoft.com/office/word/2023/wordml/word16du" xmlns:w16sdtdh="http://schemas.microsoft.com/office/word/2020/wordml/sdtdatahash" xmlns:w16se="http://schemas.microsoft.com/office/word/2015/wordml/symex" xmlns:wpg="http://schemas.microsoft.com/office/word/2010/wordprocessingGroup" xmlns:wpi="http://schemas.microsoft.com/office/word/2010/wordprocessingInk" xmlns:wne="http://schemas.microsoft.com/office/word/2006/wordml" xmlns:wps="http://schemas.microsoft.com/office/word/2010/wordprocessingShape" mc:Ignorable="w14 w15 w16se w16cid w16 w16cex w16sdtdh w16du wp14">
+  <w:endnote w:type="separator" w:id="-1">
+    <w:p>
+      <w:pPr>
+        <w:spacing w:after="0" w:line="240" w:lineRule="auto"/>
+      </w:pPr>
+      <w:r>
+        <w:separator/>
+      </w:r>
+    </w:p>
+  </w:endnote>
+  <w:endnote w:type="continuationSeparator" w:id="0">
+    <w:p>
+      <w:pPr>
+        <w:spacing w:after="0" w:line="240" w:lineRule="auto"/>
+      </w:pPr>
+      <w:r>
+        <w:continuationSeparator/>
+      </w:r>
+    </w:p>
+  </w:endnote>
+</w:endnotes>
+</file>
+
+<file path=word/footer1.xml><?xml version="1.0" encoding="utf-8"?>
+<w:ftr xmlns:wpc="http://schemas.microsoft.com/office/word/2010/wordprocessingCanvas" xmlns:cx="http://schemas.microsoft.com/office/drawing/2014/chartex" xmlns:cx1="http://schemas.microsoft.com/office/drawing/2015/9/8/chartex" xmlns:cx2="http://schemas.microsoft.com/office/drawing/2015/10/21/chartex" xmlns:cx3="http://schemas.microsoft.com/office/drawing/2016/5/9/chartex" xmlns:cx4="http://schemas.microsoft.com/office/drawing/2016/5/10/chartex" xmlns:cx5="http://schemas.microsoft.com/office/drawing/2016/5/11/chartex" xmlns:cx6="http://schemas.microsoft.com/office/drawing/2016/5/12/chartex" xmlns:cx7="http://schemas.microsoft.com/office/drawing/2016/5/13/chartex" xmlns:cx8="http://schemas.microsoft.com/office/drawing/2016/5/14/chartex" xmlns:mc="http://schemas.openxmlformats.org/markup-compatibility/2006" xmlns:aink="http://schemas.microsoft.com/office/drawing/2016/ink" xmlns:am3d="http://schemas.microsoft.com/office/drawing/2017/model3d" xmlns:o="urn:schemas-microsoft-com:office:office" xmlns:oel="http://schemas.microsoft.com/office/2019/extlst" xmlns:r="http://schemas.openxmlformats.org/officeDocument/2006/relationships" xmlns:m="http://schemas.openxmlformats.org/officeDocument/2006/math" xmlns:v="urn:schemas-microsoft-com:vml" xmlns:wp14="http://schemas.microsoft.com/office/word/2010/wordprocessingDrawing" xmlns:wp="http://schemas.openxmlformats.org/drawingml/2006/wordprocessingDrawing" xmlns:w10="urn:schemas-microsoft-com:office:word" xmlns:w="http://schemas.openxmlformats.org/wordprocessingml/2006/main" xmlns:w14="http://schemas.microsoft.com/office/word/2010/wordml" xmlns:w15="http://schemas.microsoft.com/office/word/2012/wordml" xmlns:w16cex="http://schemas.microsoft.com/office/word/2018/wordml/cex" xmlns:w16cid="http://schemas.microsoft.com/office/word/2016/wordml/cid" xmlns:w16="http://schemas.microsoft.com/office/word/2018/wordml" xmlns:w16du="http://schemas.microsoft.com/office/word/2023/wordml/word16du" xmlns:w16sdtdh="http://schemas.microsoft.com/office/word/2020/wordml/sdtdatahash" xmlns:w16se="http://schemas.microsoft.com/office/word/2015/wordml/symex" xmlns:wpg="http://schemas.microsoft.com/office/word/2010/wordprocessingGroup" xmlns:wpi="http://schemas.microsoft.com/office/word/2010/wordprocessingInk" xmlns:wne="http://schemas.microsoft.com/office/word/2006/wordml" xmlns:wps="http://schemas.microsoft.com/office/word/2010/wordprocessingShape" mc:Ignorable="w14 w15 w16se w16cid w16 w16cex w16sdtdh w16du wp14">
+  <w:sdt>
+    <w:sdtPr>
+      <w:id w:val="-1165622967"/>
+      <w:docPartObj>
+        <w:docPartGallery w:val="Page Numbers (Bottom of Page)"/>
+        <w:docPartUnique/>
+      </w:docPartObj>
+    </w:sdtPr>
+    <w:sdtEndPr>
+      <w:rPr>
+        <w:noProof/>
+      </w:rPr>
+    </w:sdtEndPr>
+    <w:sdtContent>
+      <w:p>
+        <w:pPr>
+          <w:pStyle w:val="Footer"/>
+          <w:jc w:val="center"/>
+        </w:pPr>
+        <w:r>
+          <w:fldChar w:fldCharType="begin"/>
+        </w:r>
+        <w:r>
+          <w:instrText xml:space="preserve"> PAGE   \* MERGEFORMAT </w:instrText>
+        </w:r>
+        <w:r>
+          <w:fldChar w:fldCharType="separate"/>
+        </w:r>
+        <w:r>
+          <w:rPr>
+            <w:noProof/>
+          </w:rPr>
+          <w:t>2</w:t>
+        </w:r>
+        <w:r>
+          <w:rPr>
+            <w:noProof/>
+          </w:rPr>
+          <w:fldChar w:fldCharType="end"/>
+        </w:r>
+      </w:p>
+    </w:sdtContent>
+  </w:sdt>
+  <w:p>
+    <w:pPr>
+      <w:pStyle w:val="Footer"/>
+    </w:pPr>
+  </w:p>
+</w:ftr>
+</file>
+
+<file path=word/footer2.xml><?xml version="1.0" encoding="utf-8"?>
+<w:ftr xmlns:wpc="http://schemas.microsoft.com/office/word/2010/wordprocessingCanvas" xmlns:cx="http://schemas.microsoft.com/office/drawing/2014/chartex" xmlns:cx1="http://schemas.microsoft.com/office/drawing/2015/9/8/chartex" xmlns:cx2="http://schemas.microsoft.com/office/drawing/2015/10/21/chartex" xmlns:cx3="http://schemas.microsoft.com/office/drawing/2016/5/9/chartex" xmlns:cx4="http://schemas.microsoft.com/office/drawing/2016/5/10/chartex" xmlns:cx5="http://schemas.microsoft.com/office/drawing/2016/5/11/chartex" xmlns:cx6="http://schemas.microsoft.com/office/drawing/2016/5/12/chartex" xmlns:cx7="http://schemas.microsoft.com/office/drawing/2016/5/13/chartex" xmlns:cx8="http://schemas.microsoft.com/office/drawing/2016/5/14/chartex" xmlns:mc="http://schemas.openxmlformats.org/markup-compatibility/2006" xmlns:aink="http://schemas.microsoft.com/office/drawing/2016/ink" xmlns:am3d="http://schemas.microsoft.com/office/drawing/2017/model3d" xmlns:o="urn:schemas-microsoft-com:office:office" xmlns:oel="http://schemas.microsoft.com/office/2019/extlst" xmlns:r="http://schemas.openxmlformats.org/officeDocument/2006/relationships" xmlns:m="http://schemas.openxmlformats.org/officeDocument/2006/math" xmlns:v="urn:schemas-microsoft-com:vml" xmlns:wp14="http://schemas.microsoft.com/office/word/2010/wordprocessingDrawing" xmlns:wp="http://schemas.openxmlformats.org/drawingml/2006/wordprocessingDrawing" xmlns:w10="urn:schemas-microsoft-com:office:word" xmlns:w="http://schemas.openxmlformats.org/wordprocessingml/2006/main" xmlns:w14="http://schemas.microsoft.com/office/word/2010/wordml" xmlns:w15="http://schemas.microsoft.com/office/word/2012/wordml" xmlns:w16cex="http://schemas.microsoft.com/office/word/2018/wordml/cex" xmlns:w16cid="http://schemas.microsoft.com/office/word/2016/wordml/cid" xmlns:w16="http://schemas.microsoft.com/office/word/2018/wordml" xmlns:w16du="http://schemas.microsoft.com/office/word/2023/wordml/word16du" xmlns:w16sdtdh="http://schemas.microsoft.com/office/word/2020/wordml/sdtdatahash" xmlns:w16se="http://schemas.microsoft.com/office/word/2015/wordml/symex" xmlns:wpg="http://schemas.microsoft.com/office/word/2010/wordprocessingGroup" xmlns:wpi="http://schemas.microsoft.com/office/word/2010/wordprocessingInk" xmlns:wne="http://schemas.microsoft.com/office/word/2006/wordml" xmlns:wps="http://schemas.microsoft.com/office/word/2010/wordprocessingShape" mc:Ignorable="w14 w15 w16se w16cid w16 w16cex w16sdtdh w16du wp14">
+  <w:sdt>
+    <w:sdtPr>
+      <w:id w:val="-1678564654"/>
+      <w:docPartObj>
+        <w:docPartGallery w:val="Page Numbers (Bottom of Page)"/>
+        <w:docPartUnique/>
+      </w:docPartObj>
+    </w:sdtPr>
+    <w:sdtEndPr>
+      <w:rPr>
+        <w:noProof/>
+      </w:rPr>
+    </w:sdtEndPr>
+    <w:sdtContent>
+      <w:p>
+        <w:pPr>
+          <w:pStyle w:val="Footer"/>
+          <w:jc w:val="center"/>
+        </w:pPr>
+        <w:r>
+          <w:fldChar w:fldCharType="begin"/>
+        </w:r>
+        <w:r>
+          <w:instrText xml:space="preserve"> PAGE   \* MERGEFORMAT </w:instrText>
+        </w:r>
+        <w:r>
+          <w:fldChar w:fldCharType="separate"/>
+        </w:r>
+        <w:r>
+          <w:rPr>
+            <w:noProof/>
+          </w:rPr>
+          <w:t>2</w:t>
+        </w:r>
+        <w:r>
+          <w:rPr>
+            <w:noProof/>
+          </w:rPr>
+          <w:fldChar w:fldCharType="end"/>
+        </w:r>
+      </w:p>
+    </w:sdtContent>
+  </w:sdt>
+  <w:p>
+    <w:pPr>
+      <w:pStyle w:val="Footer"/>
+    </w:pPr>
+  </w:p>
+</w:ftr>
+</file>
+
+<file path=word/footnotes.xml><?xml version="1.0" encoding="utf-8"?>
+<w:footnotes xmlns:wpc="http://schemas.microsoft.com/office/word/2010/wordprocessingCanvas" xmlns:cx="http://schemas.microsoft.com/office/drawing/2014/chartex" xmlns:cx1="http://schemas.microsoft.com/office/drawing/2015/9/8/chartex" xmlns:cx2="http://schemas.microsoft.com/office/drawing/2015/10/21/chartex" xmlns:cx3="http://schemas.microsoft.com/office/drawing/2016/5/9/chartex" xmlns:cx4="http://schemas.microsoft.com/office/drawing/2016/5/10/chartex" xmlns:cx5="http://schemas.microsoft.com/office/drawing/2016/5/11/chartex" xmlns:cx6="http://schemas.microsoft.com/office/drawing/2016/5/12/chartex" xmlns:cx7="http://schemas.microsoft.com/office/drawing/2016/5/13/chartex" xmlns:cx8="http://schemas.microsoft.com/office/drawing/2016/5/14/chartex" xmlns:mc="http://schemas.openxmlformats.org/markup-compatibility/2006" xmlns:aink="http://schemas.microsoft.com/office/drawing/2016/ink" xmlns:am3d="http://schemas.microsoft.com/office/drawing/2017/model3d" xmlns:o="urn:schemas-microsoft-com:office:office" xmlns:oel="http://schemas.microsoft.com/office/2019/extlst" xmlns:r="http://schemas.openxmlformats.org/officeDocument/2006/relationships" xmlns:m="http://schemas.openxmlformats.org/officeDocument/2006/math" xmlns:v="urn:schemas-microsoft-com:vml" xmlns:wp14="http://schemas.microsoft.com/office/word/2010/wordprocessingDrawing" xmlns:wp="http://schemas.openxmlformats.org/drawingml/2006/wordprocessingDrawing" xmlns:w10="urn:schemas-microsoft-com:office:word" xmlns:w="http://schemas.openxmlformats.org/wordprocessingml/2006/main" xmlns:w14="http://schemas.microsoft.com/office/word/2010/wordml" xmlns:w15="http://schemas.microsoft.com/office/word/2012/wordml" xmlns:w16cex="http://schemas.microsoft.com/office/word/2018/wordml/cex" xmlns:w16cid="http://schemas.microsoft.com/office/word/2016/wordml/cid" xmlns:w16="http://schemas.microsoft.com/office/word/2018/wordml" xmlns:w16du="http://schemas.microsoft.com/office/word/2023/wordml/word16du" xmlns:w16sdtdh="http://schemas.microsoft.com/office/word/2020/wordml/sdtdatahash" xmlns:w16se="http://schemas.microsoft.com/office/word/2015/wordml/symex" xmlns:wpg="http://schemas.microsoft.com/office/word/2010/wordprocessingGroup" xmlns:wpi="http://schemas.microsoft.com/office/word/2010/wordprocessingInk" xmlns:wne="http://schemas.microsoft.com/office/word/2006/wordml" xmlns:wps="http://schemas.microsoft.com/office/word/2010/wordprocessingShape" mc:Ignorable="w14 w15 w16se w16cid w16 w16cex w16sdtdh w16du wp14">
+  <w:footnote w:type="separator" w:id="-1">
+    <w:p>
+      <w:pPr>
+        <w:spacing w:after="0" w:line="240" w:lineRule="auto"/>
+      </w:pPr>
+      <w:r>
+        <w:separator/>
+      </w:r>
+    </w:p>
+  </w:footnote>
+  <w:footnote w:type="continuationSeparator" w:id="0">
+    <w:p>
+      <w:pPr>
+        <w:spacing w:after="0" w:line="240" w:lineRule="auto"/>
+      </w:pPr>
+      <w:r>
+        <w:continuationSeparator/>
+      </w:r>
+    </w:p>
+  </w:footnote>
+</w:footnotes>
 </file>
 
 <file path=word/numbering.xml><?xml version="1.0" encoding="utf-8"?>
@@ -615,8 +3497,356 @@
       </w:rPr>
     </w:lvl>
   </w:abstractNum>
+  <w:abstractNum w:abstractNumId="1" w15:restartNumberingAfterBreak="0">
+    <w:nsid w:val="3CDD37DA"/>
+    <w:multiLevelType w:val="hybridMultilevel"/>
+    <w:tmpl w:val="D10AEEA0"/>
+    <w:lvl w:ilvl="0" w:tplc="08090001">
+      <w:start w:val="1"/>
+      <w:numFmt w:val="bullet"/>
+      <w:lvlText w:val=""/>
+      <w:lvlJc w:val="left"/>
+      <w:pPr>
+        <w:ind w:left="720" w:hanging="360"/>
+      </w:pPr>
+      <w:rPr>
+        <w:rFonts w:ascii="Symbol" w:hAnsi="Symbol" w:hint="default"/>
+      </w:rPr>
+    </w:lvl>
+    <w:lvl w:ilvl="1" w:tplc="08090003" w:tentative="1">
+      <w:start w:val="1"/>
+      <w:numFmt w:val="bullet"/>
+      <w:lvlText w:val="o"/>
+      <w:lvlJc w:val="left"/>
+      <w:pPr>
+        <w:ind w:left="1440" w:hanging="360"/>
+      </w:pPr>
+      <w:rPr>
+        <w:rFonts w:ascii="Courier New" w:hAnsi="Courier New" w:cs="Courier New" w:hint="default"/>
+      </w:rPr>
+    </w:lvl>
+    <w:lvl w:ilvl="2" w:tplc="08090005" w:tentative="1">
+      <w:start w:val="1"/>
+      <w:numFmt w:val="bullet"/>
+      <w:lvlText w:val=""/>
+      <w:lvlJc w:val="left"/>
+      <w:pPr>
+        <w:ind w:left="2160" w:hanging="360"/>
+      </w:pPr>
+      <w:rPr>
+        <w:rFonts w:ascii="Wingdings" w:hAnsi="Wingdings" w:hint="default"/>
+      </w:rPr>
+    </w:lvl>
+    <w:lvl w:ilvl="3" w:tplc="08090001" w:tentative="1">
+      <w:start w:val="1"/>
+      <w:numFmt w:val="bullet"/>
+      <w:lvlText w:val=""/>
+      <w:lvlJc w:val="left"/>
+      <w:pPr>
+        <w:ind w:left="2880" w:hanging="360"/>
+      </w:pPr>
+      <w:rPr>
+        <w:rFonts w:ascii="Symbol" w:hAnsi="Symbol" w:hint="default"/>
+      </w:rPr>
+    </w:lvl>
+    <w:lvl w:ilvl="4" w:tplc="08090003" w:tentative="1">
+      <w:start w:val="1"/>
+      <w:numFmt w:val="bullet"/>
+      <w:lvlText w:val="o"/>
+      <w:lvlJc w:val="left"/>
+      <w:pPr>
+        <w:ind w:left="3600" w:hanging="360"/>
+      </w:pPr>
+      <w:rPr>
+        <w:rFonts w:ascii="Courier New" w:hAnsi="Courier New" w:cs="Courier New" w:hint="default"/>
+      </w:rPr>
+    </w:lvl>
+    <w:lvl w:ilvl="5" w:tplc="08090005" w:tentative="1">
+      <w:start w:val="1"/>
+      <w:numFmt w:val="bullet"/>
+      <w:lvlText w:val=""/>
+      <w:lvlJc w:val="left"/>
+      <w:pPr>
+        <w:ind w:left="4320" w:hanging="360"/>
+      </w:pPr>
+      <w:rPr>
+        <w:rFonts w:ascii="Wingdings" w:hAnsi="Wingdings" w:hint="default"/>
+      </w:rPr>
+    </w:lvl>
+    <w:lvl w:ilvl="6" w:tplc="08090001" w:tentative="1">
+      <w:start w:val="1"/>
+      <w:numFmt w:val="bullet"/>
+      <w:lvlText w:val=""/>
+      <w:lvlJc w:val="left"/>
+      <w:pPr>
+        <w:ind w:left="5040" w:hanging="360"/>
+      </w:pPr>
+      <w:rPr>
+        <w:rFonts w:ascii="Symbol" w:hAnsi="Symbol" w:hint="default"/>
+      </w:rPr>
+    </w:lvl>
+    <w:lvl w:ilvl="7" w:tplc="08090003" w:tentative="1">
+      <w:start w:val="1"/>
+      <w:numFmt w:val="bullet"/>
+      <w:lvlText w:val="o"/>
+      <w:lvlJc w:val="left"/>
+      <w:pPr>
+        <w:ind w:left="5760" w:hanging="360"/>
+      </w:pPr>
+      <w:rPr>
+        <w:rFonts w:ascii="Courier New" w:hAnsi="Courier New" w:cs="Courier New" w:hint="default"/>
+      </w:rPr>
+    </w:lvl>
+    <w:lvl w:ilvl="8" w:tplc="08090005" w:tentative="1">
+      <w:start w:val="1"/>
+      <w:numFmt w:val="bullet"/>
+      <w:lvlText w:val=""/>
+      <w:lvlJc w:val="left"/>
+      <w:pPr>
+        <w:ind w:left="6480" w:hanging="360"/>
+      </w:pPr>
+      <w:rPr>
+        <w:rFonts w:ascii="Wingdings" w:hAnsi="Wingdings" w:hint="default"/>
+      </w:rPr>
+    </w:lvl>
+  </w:abstractNum>
+  <w:abstractNum w:abstractNumId="2" w15:restartNumberingAfterBreak="0">
+    <w:nsid w:val="73387F34"/>
+    <w:multiLevelType w:val="hybridMultilevel"/>
+    <w:tmpl w:val="A7F884F0"/>
+    <w:lvl w:ilvl="0" w:tplc="08090001">
+      <w:start w:val="1"/>
+      <w:numFmt w:val="bullet"/>
+      <w:lvlText w:val=""/>
+      <w:lvlJc w:val="left"/>
+      <w:pPr>
+        <w:ind w:left="720" w:hanging="360"/>
+      </w:pPr>
+      <w:rPr>
+        <w:rFonts w:ascii="Symbol" w:hAnsi="Symbol" w:hint="default"/>
+      </w:rPr>
+    </w:lvl>
+    <w:lvl w:ilvl="1" w:tplc="08090003" w:tentative="1">
+      <w:start w:val="1"/>
+      <w:numFmt w:val="bullet"/>
+      <w:lvlText w:val="o"/>
+      <w:lvlJc w:val="left"/>
+      <w:pPr>
+        <w:ind w:left="1440" w:hanging="360"/>
+      </w:pPr>
+      <w:rPr>
+        <w:rFonts w:ascii="Courier New" w:hAnsi="Courier New" w:cs="Courier New" w:hint="default"/>
+      </w:rPr>
+    </w:lvl>
+    <w:lvl w:ilvl="2" w:tplc="08090005" w:tentative="1">
+      <w:start w:val="1"/>
+      <w:numFmt w:val="bullet"/>
+      <w:lvlText w:val=""/>
+      <w:lvlJc w:val="left"/>
+      <w:pPr>
+        <w:ind w:left="2160" w:hanging="360"/>
+      </w:pPr>
+      <w:rPr>
+        <w:rFonts w:ascii="Wingdings" w:hAnsi="Wingdings" w:hint="default"/>
+      </w:rPr>
+    </w:lvl>
+    <w:lvl w:ilvl="3" w:tplc="08090001" w:tentative="1">
+      <w:start w:val="1"/>
+      <w:numFmt w:val="bullet"/>
+      <w:lvlText w:val=""/>
+      <w:lvlJc w:val="left"/>
+      <w:pPr>
+        <w:ind w:left="2880" w:hanging="360"/>
+      </w:pPr>
+      <w:rPr>
+        <w:rFonts w:ascii="Symbol" w:hAnsi="Symbol" w:hint="default"/>
+      </w:rPr>
+    </w:lvl>
+    <w:lvl w:ilvl="4" w:tplc="08090003" w:tentative="1">
+      <w:start w:val="1"/>
+      <w:numFmt w:val="bullet"/>
+      <w:lvlText w:val="o"/>
+      <w:lvlJc w:val="left"/>
+      <w:pPr>
+        <w:ind w:left="3600" w:hanging="360"/>
+      </w:pPr>
+      <w:rPr>
+        <w:rFonts w:ascii="Courier New" w:hAnsi="Courier New" w:cs="Courier New" w:hint="default"/>
+      </w:rPr>
+    </w:lvl>
+    <w:lvl w:ilvl="5" w:tplc="08090005" w:tentative="1">
+      <w:start w:val="1"/>
+      <w:numFmt w:val="bullet"/>
+      <w:lvlText w:val=""/>
+      <w:lvlJc w:val="left"/>
+      <w:pPr>
+        <w:ind w:left="4320" w:hanging="360"/>
+      </w:pPr>
+      <w:rPr>
+        <w:rFonts w:ascii="Wingdings" w:hAnsi="Wingdings" w:hint="default"/>
+      </w:rPr>
+    </w:lvl>
+    <w:lvl w:ilvl="6" w:tplc="08090001" w:tentative="1">
+      <w:start w:val="1"/>
+      <w:numFmt w:val="bullet"/>
+      <w:lvlText w:val=""/>
+      <w:lvlJc w:val="left"/>
+      <w:pPr>
+        <w:ind w:left="5040" w:hanging="360"/>
+      </w:pPr>
+      <w:rPr>
+        <w:rFonts w:ascii="Symbol" w:hAnsi="Symbol" w:hint="default"/>
+      </w:rPr>
+    </w:lvl>
+    <w:lvl w:ilvl="7" w:tplc="08090003" w:tentative="1">
+      <w:start w:val="1"/>
+      <w:numFmt w:val="bullet"/>
+      <w:lvlText w:val="o"/>
+      <w:lvlJc w:val="left"/>
+      <w:pPr>
+        <w:ind w:left="5760" w:hanging="360"/>
+      </w:pPr>
+      <w:rPr>
+        <w:rFonts w:ascii="Courier New" w:hAnsi="Courier New" w:cs="Courier New" w:hint="default"/>
+      </w:rPr>
+    </w:lvl>
+    <w:lvl w:ilvl="8" w:tplc="08090005" w:tentative="1">
+      <w:start w:val="1"/>
+      <w:numFmt w:val="bullet"/>
+      <w:lvlText w:val=""/>
+      <w:lvlJc w:val="left"/>
+      <w:pPr>
+        <w:ind w:left="6480" w:hanging="360"/>
+      </w:pPr>
+      <w:rPr>
+        <w:rFonts w:ascii="Wingdings" w:hAnsi="Wingdings" w:hint="default"/>
+      </w:rPr>
+    </w:lvl>
+  </w:abstractNum>
+  <w:abstractNum w:abstractNumId="3" w15:restartNumberingAfterBreak="0">
+    <w:nsid w:val="7ABC6178"/>
+    <w:multiLevelType w:val="hybridMultilevel"/>
+    <w:tmpl w:val="FD9832A4"/>
+    <w:lvl w:ilvl="0" w:tplc="08090001">
+      <w:start w:val="1"/>
+      <w:numFmt w:val="bullet"/>
+      <w:lvlText w:val=""/>
+      <w:lvlJc w:val="left"/>
+      <w:pPr>
+        <w:ind w:left="720" w:hanging="360"/>
+      </w:pPr>
+      <w:rPr>
+        <w:rFonts w:ascii="Symbol" w:hAnsi="Symbol" w:hint="default"/>
+      </w:rPr>
+    </w:lvl>
+    <w:lvl w:ilvl="1" w:tplc="08090003" w:tentative="1">
+      <w:start w:val="1"/>
+      <w:numFmt w:val="bullet"/>
+      <w:lvlText w:val="o"/>
+      <w:lvlJc w:val="left"/>
+      <w:pPr>
+        <w:ind w:left="1440" w:hanging="360"/>
+      </w:pPr>
+      <w:rPr>
+        <w:rFonts w:ascii="Courier New" w:hAnsi="Courier New" w:cs="Courier New" w:hint="default"/>
+      </w:rPr>
+    </w:lvl>
+    <w:lvl w:ilvl="2" w:tplc="08090005" w:tentative="1">
+      <w:start w:val="1"/>
+      <w:numFmt w:val="bullet"/>
+      <w:lvlText w:val=""/>
+      <w:lvlJc w:val="left"/>
+      <w:pPr>
+        <w:ind w:left="2160" w:hanging="360"/>
+      </w:pPr>
+      <w:rPr>
+        <w:rFonts w:ascii="Wingdings" w:hAnsi="Wingdings" w:hint="default"/>
+      </w:rPr>
+    </w:lvl>
+    <w:lvl w:ilvl="3" w:tplc="08090001" w:tentative="1">
+      <w:start w:val="1"/>
+      <w:numFmt w:val="bullet"/>
+      <w:lvlText w:val=""/>
+      <w:lvlJc w:val="left"/>
+      <w:pPr>
+        <w:ind w:left="2880" w:hanging="360"/>
+      </w:pPr>
+      <w:rPr>
+        <w:rFonts w:ascii="Symbol" w:hAnsi="Symbol" w:hint="default"/>
+      </w:rPr>
+    </w:lvl>
+    <w:lvl w:ilvl="4" w:tplc="08090003" w:tentative="1">
+      <w:start w:val="1"/>
+      <w:numFmt w:val="bullet"/>
+      <w:lvlText w:val="o"/>
+      <w:lvlJc w:val="left"/>
+      <w:pPr>
+        <w:ind w:left="3600" w:hanging="360"/>
+      </w:pPr>
+      <w:rPr>
+        <w:rFonts w:ascii="Courier New" w:hAnsi="Courier New" w:cs="Courier New" w:hint="default"/>
+      </w:rPr>
+    </w:lvl>
+    <w:lvl w:ilvl="5" w:tplc="08090005" w:tentative="1">
+      <w:start w:val="1"/>
+      <w:numFmt w:val="bullet"/>
+      <w:lvlText w:val=""/>
+      <w:lvlJc w:val="left"/>
+      <w:pPr>
+        <w:ind w:left="4320" w:hanging="360"/>
+      </w:pPr>
+      <w:rPr>
+        <w:rFonts w:ascii="Wingdings" w:hAnsi="Wingdings" w:hint="default"/>
+      </w:rPr>
+    </w:lvl>
+    <w:lvl w:ilvl="6" w:tplc="08090001" w:tentative="1">
+      <w:start w:val="1"/>
+      <w:numFmt w:val="bullet"/>
+      <w:lvlText w:val=""/>
+      <w:lvlJc w:val="left"/>
+      <w:pPr>
+        <w:ind w:left="5040" w:hanging="360"/>
+      </w:pPr>
+      <w:rPr>
+        <w:rFonts w:ascii="Symbol" w:hAnsi="Symbol" w:hint="default"/>
+      </w:rPr>
+    </w:lvl>
+    <w:lvl w:ilvl="7" w:tplc="08090003" w:tentative="1">
+      <w:start w:val="1"/>
+      <w:numFmt w:val="bullet"/>
+      <w:lvlText w:val="o"/>
+      <w:lvlJc w:val="left"/>
+      <w:pPr>
+        <w:ind w:left="5760" w:hanging="360"/>
+      </w:pPr>
+      <w:rPr>
+        <w:rFonts w:ascii="Courier New" w:hAnsi="Courier New" w:cs="Courier New" w:hint="default"/>
+      </w:rPr>
+    </w:lvl>
+    <w:lvl w:ilvl="8" w:tplc="08090005" w:tentative="1">
+      <w:start w:val="1"/>
+      <w:numFmt w:val="bullet"/>
+      <w:lvlText w:val=""/>
+      <w:lvlJc w:val="left"/>
+      <w:pPr>
+        <w:ind w:left="6480" w:hanging="360"/>
+      </w:pPr>
+      <w:rPr>
+        <w:rFonts w:ascii="Wingdings" w:hAnsi="Wingdings" w:hint="default"/>
+      </w:rPr>
+    </w:lvl>
+  </w:abstractNum>
   <w:num w:numId="1" w16cid:durableId="2041738236">
     <w:abstractNumId w:val="0"/>
+  </w:num>
+  <w:num w:numId="2" w16cid:durableId="1862545056">
+    <w:abstractNumId w:val="3"/>
+  </w:num>
+  <w:num w:numId="3" w16cid:durableId="122700176">
+    <w:abstractNumId w:val="2"/>
+  </w:num>
+  <w:num w:numId="4" w16cid:durableId="1864630893">
+    <w:abstractNumId w:val="1"/>
   </w:num>
 </w:numbering>
 </file>
@@ -1071,7 +4301,6 @@
     <w:next w:val="Normal"/>
     <w:link w:val="Heading3Char"/>
     <w:uiPriority w:val="9"/>
-    <w:semiHidden/>
     <w:unhideWhenUsed/>
     <w:qFormat/>
     <w:rsid w:val="00E10AA1"/>
@@ -1278,7 +4507,6 @@
     <w:basedOn w:val="DefaultParagraphFont"/>
     <w:link w:val="Heading3"/>
     <w:uiPriority w:val="9"/>
-    <w:semiHidden/>
     <w:rsid w:val="00E10AA1"/>
     <w:rPr>
       <w:rFonts w:eastAsiaTheme="majorEastAsia" w:cstheme="majorBidi"/>
@@ -1578,6 +4806,88 @@
       <w:color w:val="467886" w:themeColor="hyperlink"/>
       <w:u w:val="single"/>
     </w:rPr>
+  </w:style>
+  <w:style w:type="paragraph" w:styleId="TOC2">
+    <w:name w:val="toc 2"/>
+    <w:basedOn w:val="Normal"/>
+    <w:next w:val="Normal"/>
+    <w:autoRedefine/>
+    <w:uiPriority w:val="39"/>
+    <w:unhideWhenUsed/>
+    <w:rsid w:val="00A8576E"/>
+    <w:pPr>
+      <w:spacing w:after="100"/>
+      <w:ind w:left="220"/>
+    </w:pPr>
+  </w:style>
+  <w:style w:type="character" w:styleId="UnresolvedMention">
+    <w:name w:val="Unresolved Mention"/>
+    <w:basedOn w:val="DefaultParagraphFont"/>
+    <w:uiPriority w:val="99"/>
+    <w:semiHidden/>
+    <w:unhideWhenUsed/>
+    <w:rsid w:val="003E3F1D"/>
+    <w:rPr>
+      <w:color w:val="605E5C"/>
+      <w:shd w:val="clear" w:color="auto" w:fill="E1DFDD"/>
+    </w:rPr>
+  </w:style>
+  <w:style w:type="paragraph" w:styleId="TOC3">
+    <w:name w:val="toc 3"/>
+    <w:basedOn w:val="Normal"/>
+    <w:next w:val="Normal"/>
+    <w:autoRedefine/>
+    <w:uiPriority w:val="39"/>
+    <w:unhideWhenUsed/>
+    <w:rsid w:val="00F016B0"/>
+    <w:pPr>
+      <w:spacing w:after="100"/>
+      <w:ind w:left="440"/>
+    </w:pPr>
+  </w:style>
+  <w:style w:type="paragraph" w:styleId="Header">
+    <w:name w:val="header"/>
+    <w:basedOn w:val="Normal"/>
+    <w:link w:val="HeaderChar"/>
+    <w:uiPriority w:val="99"/>
+    <w:unhideWhenUsed/>
+    <w:rsid w:val="00152155"/>
+    <w:pPr>
+      <w:tabs>
+        <w:tab w:val="center" w:pos="4513"/>
+        <w:tab w:val="right" w:pos="9026"/>
+      </w:tabs>
+      <w:spacing w:after="0" w:line="240" w:lineRule="auto"/>
+    </w:pPr>
+  </w:style>
+  <w:style w:type="character" w:customStyle="1" w:styleId="HeaderChar">
+    <w:name w:val="Header Char"/>
+    <w:basedOn w:val="DefaultParagraphFont"/>
+    <w:link w:val="Header"/>
+    <w:uiPriority w:val="99"/>
+    <w:rsid w:val="00152155"/>
+  </w:style>
+  <w:style w:type="paragraph" w:styleId="Footer">
+    <w:name w:val="footer"/>
+    <w:basedOn w:val="Normal"/>
+    <w:link w:val="FooterChar"/>
+    <w:uiPriority w:val="99"/>
+    <w:unhideWhenUsed/>
+    <w:rsid w:val="00152155"/>
+    <w:pPr>
+      <w:tabs>
+        <w:tab w:val="center" w:pos="4513"/>
+        <w:tab w:val="right" w:pos="9026"/>
+      </w:tabs>
+      <w:spacing w:after="0" w:line="240" w:lineRule="auto"/>
+    </w:pPr>
+  </w:style>
+  <w:style w:type="character" w:customStyle="1" w:styleId="FooterChar">
+    <w:name w:val="Footer Char"/>
+    <w:basedOn w:val="DefaultParagraphFont"/>
+    <w:link w:val="Footer"/>
+    <w:uiPriority w:val="99"/>
+    <w:rsid w:val="00152155"/>
   </w:style>
 </w:styles>
 </file>

</xml_diff>

<commit_message>
changed Ai to AI
</commit_message>
<xml_diff>
--- a/ProjectSpecification.docx
+++ b/ProjectSpecification.docx
@@ -3341,7 +3341,13 @@
         <w:t>Herm0ni is an artificial intelligence</w:t>
       </w:r>
       <w:r>
-        <w:t xml:space="preserve"> (Ai)</w:t>
+        <w:t xml:space="preserve"> (A</w:t>
+      </w:r>
+      <w:r>
+        <w:t>I</w:t>
+      </w:r>
+      <w:r>
+        <w:t>)</w:t>
       </w:r>
       <w:r>
         <w:t xml:space="preserve"> chess bot designed to calculate the position of a chess game, the next best move to make, and make that move without the need of human input. This functional specification will go into detail about the </w:t>
@@ -3392,7 +3398,13 @@
         <w:t xml:space="preserve">The structured environment of complex situations makes chess a great environment for the application of algorithms. </w:t>
       </w:r>
       <w:r>
-        <w:t xml:space="preserve">The use of Ai in chess is not a new concept, with the first fully automated chess engine being created in 1957 </w:t>
+        <w:t>The use of A</w:t>
+      </w:r>
+      <w:r>
+        <w:t>I</w:t>
+      </w:r>
+      <w:r>
+        <w:t xml:space="preserve"> in chess is not a new concept, with the first fully automated chess engine being created in 1957 </w:t>
       </w:r>
       <w:sdt>
         <w:sdtPr>
@@ -3459,7 +3471,13 @@
         <w:t xml:space="preserve">. </w:t>
       </w:r>
       <w:r>
-        <w:t>Top level chess engines even compete in their own designated tournaments. Chess bots can also be useful for learning, by being able to play games against an estimated Elo rating without the pressure of a timer or the risk of losing Elo. However, with so much time and effort being put into these top-level engines, the use of Ai for learning at a beginning or intermediate level has not seen the same level of effort. Chess.com offers multiple lower-level bots for players to play against, but without paying for a subscription, the number of bots below 1500 Elo rating is a mere nine. This causes the jump in difficulty from one bot to the next to be too steep. Having more of these lower rated bots would allow for more gradual progress</w:t>
+        <w:t xml:space="preserve">Top level chess engines even compete in their own designated tournaments. Chess bots can also be useful for learning, by being able to play games against an estimated Elo rating without the pressure of a timer or the risk of losing Elo. However, with so much time and effort being put into these top-level engines, the use of </w:t>
+      </w:r>
+      <w:r>
+        <w:t>AI</w:t>
+      </w:r>
+      <w:r>
+        <w:t xml:space="preserve"> for learning at a beginning or intermediate level has not seen the same level of effort. Chess.com offers multiple lower-level bots for players to play against, but without paying for a subscription, the number of bots below 1500 Elo rating is a mere nine. This causes the jump in difficulty from one bot to the next to be too steep. Having more of these lower rated bots would allow for more gradual progress</w:t>
       </w:r>
       <w:r>
         <w:t xml:space="preserve"> and stop players from having to </w:t>
@@ -4539,13 +4557,7 @@
       </w:r>
       <w:proofErr w:type="spellEnd"/>
       <w:r>
-        <w:t xml:space="preserve"> is a database detailing the best moves to end the game once there are only a certain </w:t>
-      </w:r>
-      <w:r>
-        <w:t>number</w:t>
-      </w:r>
-      <w:r>
-        <w:t xml:space="preserve"> of pieces remaining. The most robust </w:t>
+        <w:t xml:space="preserve"> is a database detailing the best moves to end the game once there are only a certain number of pieces remaining. The most robust </w:t>
       </w:r>
       <w:proofErr w:type="spellStart"/>
       <w:r>
@@ -4825,6 +4837,9 @@
         <w:jc w:val="center"/>
       </w:pPr>
       <w:r>
+        <w:rPr>
+          <w:noProof/>
+        </w:rPr>
         <w:drawing>
           <wp:inline distT="0" distB="0" distL="0" distR="0" wp14:anchorId="162FA610" wp14:editId="4BA5E9B6">
             <wp:extent cx="4581525" cy="4685074"/>
@@ -4972,10 +4987,7 @@
               <w:jc w:val="both"/>
             </w:pPr>
             <w:r>
-              <w:t>UC00</w:t>
-            </w:r>
-            <w:r>
-              <w:t>1</w:t>
+              <w:t>UC001</w:t>
             </w:r>
           </w:p>
         </w:tc>
@@ -5366,10 +5378,7 @@
               <w:jc w:val="both"/>
             </w:pPr>
             <w:r>
-              <w:t>UC00</w:t>
-            </w:r>
-            <w:r>
-              <w:t>3</w:t>
+              <w:t>UC003</w:t>
             </w:r>
           </w:p>
         </w:tc>
@@ -5556,10 +5565,7 @@
               <w:jc w:val="both"/>
             </w:pPr>
             <w:r>
-              <w:t>UC00</w:t>
-            </w:r>
-            <w:r>
-              <w:t>4</w:t>
+              <w:t>UC004</w:t>
             </w:r>
           </w:p>
         </w:tc>
@@ -5715,10 +5721,7 @@
               <w:jc w:val="both"/>
             </w:pPr>
             <w:r>
-              <w:t>Update</w:t>
-            </w:r>
-            <w:r>
-              <w:t xml:space="preserve"> Clock</w:t>
+              <w:t>Update Clock</w:t>
             </w:r>
           </w:p>
         </w:tc>
@@ -5754,10 +5757,7 @@
               <w:jc w:val="both"/>
             </w:pPr>
             <w:r>
-              <w:t>UC00</w:t>
-            </w:r>
-            <w:r>
-              <w:t>5</w:t>
+              <w:t>UC005</w:t>
             </w:r>
           </w:p>
         </w:tc>
@@ -5966,10 +5966,7 @@
               <w:jc w:val="both"/>
             </w:pPr>
             <w:r>
-              <w:t>UC00</w:t>
-            </w:r>
-            <w:r>
-              <w:t>6</w:t>
+              <w:t>UC006</w:t>
             </w:r>
           </w:p>
         </w:tc>
@@ -6055,10 +6052,7 @@
               <w:t>also makes the best move.</w:t>
             </w:r>
             <w:r>
-              <w:t xml:space="preserve"> </w:t>
-            </w:r>
-            <w:r>
-              <w:t xml:space="preserve">Any branch resulting in a worse position is pruned. </w:t>
+              <w:t xml:space="preserve"> Any branch resulting in a worse position is pruned. </w:t>
             </w:r>
             <w:r>
               <w:t xml:space="preserve"> This is repeated to a depth of three moves or until time allocated for each move is reached.</w:t>
@@ -6171,10 +6165,7 @@
               <w:jc w:val="both"/>
             </w:pPr>
             <w:r>
-              <w:t>UC00</w:t>
-            </w:r>
-            <w:r>
-              <w:t>7</w:t>
+              <w:t>UC007</w:t>
             </w:r>
           </w:p>
         </w:tc>
@@ -6211,10 +6202,7 @@
               <w:jc w:val="both"/>
             </w:pPr>
             <w:r>
-              <w:t>Herm0ni Chess Engine</w:t>
-            </w:r>
-            <w:r>
-              <w:t xml:space="preserve">, </w:t>
+              <w:t xml:space="preserve">Herm0ni Chess Engine, </w:t>
             </w:r>
             <w:proofErr w:type="spellStart"/>
             <w:r>
@@ -6259,10 +6247,7 @@
               <w:jc w:val="both"/>
             </w:pPr>
             <w:r>
-              <w:t xml:space="preserve">The best move is calculated. The selected move is communicated to the site using UCI. The current position is updated using bitboards. The bot’s clock is paused, and time increment is added. </w:t>
-            </w:r>
-            <w:r>
-              <w:t xml:space="preserve"> </w:t>
+              <w:t xml:space="preserve">The best move is calculated. The selected move is communicated to the site using UCI. The current position is updated using bitboards. The bot’s clock is paused, and time increment is added.  </w:t>
             </w:r>
           </w:p>
         </w:tc>
@@ -6372,10 +6357,7 @@
               <w:jc w:val="both"/>
             </w:pPr>
             <w:r>
-              <w:t>UC00</w:t>
-            </w:r>
-            <w:r>
-              <w:t>8</w:t>
+              <w:t>UC008</w:t>
             </w:r>
           </w:p>
         </w:tc>
@@ -6412,10 +6394,7 @@
               <w:jc w:val="both"/>
             </w:pPr>
             <w:r>
-              <w:t>Herm0ni Chess Engine</w:t>
-            </w:r>
-            <w:r>
-              <w:t xml:space="preserve">, </w:t>
+              <w:t xml:space="preserve">Herm0ni Chess Engine, </w:t>
             </w:r>
             <w:proofErr w:type="spellStart"/>
             <w:r>
@@ -6460,13 +6439,7 @@
               <w:jc w:val="both"/>
             </w:pPr>
             <w:r>
-              <w:t xml:space="preserve">User makes their move on the site. This is communicated to the bot. The current position is updated using bitboards. </w:t>
-            </w:r>
-            <w:r>
-              <w:t xml:space="preserve"> </w:t>
-            </w:r>
-            <w:r>
-              <w:t>The bot’s clock is resumed.</w:t>
+              <w:t>User makes their move on the site. This is communicated to the bot. The current position is updated using bitboards.  The bot’s clock is resumed.</w:t>
             </w:r>
           </w:p>
         </w:tc>
@@ -6540,10 +6513,7 @@
               <w:jc w:val="both"/>
             </w:pPr>
             <w:r>
-              <w:t xml:space="preserve">Update </w:t>
-            </w:r>
-            <w:r>
-              <w:t>Position</w:t>
+              <w:t>Update Position</w:t>
             </w:r>
           </w:p>
         </w:tc>
@@ -6579,10 +6549,7 @@
               <w:jc w:val="both"/>
             </w:pPr>
             <w:r>
-              <w:t>UC00</w:t>
-            </w:r>
-            <w:r>
-              <w:t>8</w:t>
+              <w:t>UC008</w:t>
             </w:r>
           </w:p>
         </w:tc>
@@ -7325,10 +7292,7 @@
           </w:tcPr>
           <w:p>
             <w:r>
-              <w:t>UC00</w:t>
-            </w:r>
-            <w:r>
-              <w:t>8</w:t>
+              <w:t>UC008</w:t>
             </w:r>
           </w:p>
         </w:tc>
@@ -7722,20 +7686,18 @@
     <w:bookmarkStart w:id="33" w:name="_Toc180625202" w:displacedByCustomXml="next"/>
     <w:sdt>
       <w:sdtPr>
+        <w:rPr>
+          <w:rFonts w:asciiTheme="minorHAnsi" w:eastAsiaTheme="minorHAnsi" w:hAnsiTheme="minorHAnsi" w:cstheme="minorBidi"/>
+          <w:color w:val="auto"/>
+          <w:sz w:val="22"/>
+          <w:szCs w:val="22"/>
+        </w:rPr>
         <w:id w:val="-18483790"/>
         <w:docPartObj>
           <w:docPartGallery w:val="Bibliographies"/>
           <w:docPartUnique/>
         </w:docPartObj>
       </w:sdtPr>
-      <w:sdtEndPr>
-        <w:rPr>
-          <w:rFonts w:asciiTheme="minorHAnsi" w:eastAsiaTheme="minorHAnsi" w:hAnsiTheme="minorHAnsi" w:cstheme="minorBidi"/>
-          <w:color w:val="auto"/>
-          <w:sz w:val="22"/>
-          <w:szCs w:val="22"/>
-        </w:rPr>
-      </w:sdtEndPr>
       <w:sdtContent>
         <w:p>
           <w:pPr>
@@ -10413,6 +10375,7 @@
   <w:style w:type="character" w:default="1" w:styleId="DefaultParagraphFont">
     <w:name w:val="Default Paragraph Font"/>
     <w:uiPriority w:val="1"/>
+    <w:semiHidden/>
     <w:unhideWhenUsed/>
   </w:style>
   <w:style w:type="table" w:default="1" w:styleId="TableNormal">

</xml_diff>

<commit_message>
change to context diagram and references
</commit_message>
<xml_diff>
--- a/ProjectSpecification.docx
+++ b/ProjectSpecification.docx
@@ -117,6 +117,63 @@
           </wp:inline>
         </w:drawing>
       </w:r>
+    </w:p>
+    <w:p>
+      <w:pPr>
+        <w:jc w:val="center"/>
+        <w:rPr>
+          <w:sz w:val="16"/>
+          <w:szCs w:val="16"/>
+        </w:rPr>
+      </w:pPr>
+      <w:sdt>
+        <w:sdtPr>
+          <w:rPr>
+            <w:sz w:val="16"/>
+            <w:szCs w:val="16"/>
+          </w:rPr>
+          <w:id w:val="494303412"/>
+          <w:citation/>
+        </w:sdtPr>
+        <w:sdtContent>
+          <w:r>
+            <w:rPr>
+              <w:sz w:val="16"/>
+              <w:szCs w:val="16"/>
+            </w:rPr>
+            <w:fldChar w:fldCharType="begin"/>
+          </w:r>
+          <w:r>
+            <w:rPr>
+              <w:sz w:val="16"/>
+              <w:szCs w:val="16"/>
+            </w:rPr>
+            <w:instrText xml:space="preserve"> CITATION Vec24 \l 2057 </w:instrText>
+          </w:r>
+          <w:r>
+            <w:rPr>
+              <w:sz w:val="16"/>
+              <w:szCs w:val="16"/>
+            </w:rPr>
+            <w:fldChar w:fldCharType="separate"/>
+          </w:r>
+          <w:r>
+            <w:rPr>
+              <w:noProof/>
+              <w:sz w:val="16"/>
+              <w:szCs w:val="16"/>
+            </w:rPr>
+            <w:t>(Vecteezy, n.d.)</w:t>
+          </w:r>
+          <w:r>
+            <w:rPr>
+              <w:sz w:val="16"/>
+              <w:szCs w:val="16"/>
+            </w:rPr>
+            <w:fldChar w:fldCharType="end"/>
+          </w:r>
+        </w:sdtContent>
+      </w:sdt>
     </w:p>
     <w:p>
       <w:pPr>
@@ -3404,11 +3461,23 @@
         <w:t>I</w:t>
       </w:r>
       <w:r>
-        <w:t xml:space="preserve"> in chess is not a new concept, with the first fully automated chess engine being created in 1957 </w:t>
+        <w:t xml:space="preserve"> in chess is not a new concept, with the first </w:t>
+      </w:r>
+      <w:r>
+        <w:t>program capable of playing a full game of chess being published by Alan Turing in 1951</w:t>
+      </w:r>
+      <w:r>
+        <w:t>.</w:t>
+      </w:r>
+      <w:r>
+        <w:t xml:space="preserve"> </w:t>
+      </w:r>
+      <w:r>
+        <w:t xml:space="preserve">In 1997, the chess engine DeepBlue defeated world champion Garry Kasparov in a six-game match </w:t>
       </w:r>
       <w:sdt>
         <w:sdtPr>
-          <w:id w:val="-720821853"/>
+          <w:id w:val="1193114845"/>
           <w:citation/>
         </w:sdtPr>
         <w:sdtContent>
@@ -3416,7 +3485,7 @@
             <w:fldChar w:fldCharType="begin"/>
           </w:r>
           <w:r>
-            <w:instrText xml:space="preserve">CITATION Wik24 \l 2057 </w:instrText>
+            <w:instrText xml:space="preserve"> CITATION Bha22 \l 2057 </w:instrText>
           </w:r>
           <w:r>
             <w:fldChar w:fldCharType="separate"/>
@@ -3425,7 +3494,7 @@
             <w:rPr>
               <w:noProof/>
             </w:rPr>
-            <w:t>(Wikipedia, 2024)</w:t>
+            <w:t>(Krishnamurthy, 2022)</w:t>
           </w:r>
           <w:r>
             <w:fldChar w:fldCharType="end"/>
@@ -3436,39 +3505,10 @@
         <w:t>.</w:t>
       </w:r>
       <w:r>
+        <w:t xml:space="preserve"> Since this moment, the skill gap between top level chess engines and players has continued to grow.</w:t>
+      </w:r>
+      <w:r>
         <w:t xml:space="preserve"> </w:t>
-      </w:r>
-      <w:r>
-        <w:t xml:space="preserve">At the top level, chess engines surpassed human performance decades ago </w:t>
-      </w:r>
-      <w:sdt>
-        <w:sdtPr>
-          <w:id w:val="-2128615160"/>
-          <w:citation/>
-        </w:sdtPr>
-        <w:sdtContent>
-          <w:r>
-            <w:fldChar w:fldCharType="begin"/>
-          </w:r>
-          <w:r>
-            <w:instrText xml:space="preserve">CITATION Wik241 \l 2057 </w:instrText>
-          </w:r>
-          <w:r>
-            <w:fldChar w:fldCharType="separate"/>
-          </w:r>
-          <w:r>
-            <w:rPr>
-              <w:noProof/>
-            </w:rPr>
-            <w:t>(Wikipedia, 2024)</w:t>
-          </w:r>
-          <w:r>
-            <w:fldChar w:fldCharType="end"/>
-          </w:r>
-        </w:sdtContent>
-      </w:sdt>
-      <w:r>
-        <w:t xml:space="preserve">. </w:t>
       </w:r>
       <w:r>
         <w:t xml:space="preserve">Top level chess engines even compete in their own designated tournaments. Chess bots can also be useful for learning, by being able to play games against an estimated Elo rating without the pressure of a timer or the risk of losing Elo. However, with so much time and effort being put into these top-level engines, the use of </w:t>
@@ -3634,14 +3674,11 @@
     <w:p/>
     <w:p>
       <w:r>
-        <w:rPr>
-          <w:noProof/>
-        </w:rPr>
         <w:drawing>
-          <wp:inline distT="0" distB="0" distL="0" distR="0" wp14:anchorId="5491AE10" wp14:editId="618D9175">
-            <wp:extent cx="5731510" cy="1381760"/>
+          <wp:inline distT="0" distB="0" distL="0" distR="0" wp14:anchorId="1965F4E5" wp14:editId="41E0257A">
+            <wp:extent cx="5731510" cy="1229360"/>
             <wp:effectExtent l="0" t="0" r="2540" b="8890"/>
-            <wp:docPr id="1603131983" name="Picture 1" descr="A diagram of a flowchart&#10;&#10;Description automatically generated"/>
+            <wp:docPr id="321914683" name="Picture 1" descr="A diagram of a block diagram&#10;&#10;Description automatically generated"/>
             <wp:cNvGraphicFramePr>
               <a:graphicFrameLocks xmlns:a="http://schemas.openxmlformats.org/drawingml/2006/main" noChangeAspect="1"/>
             </wp:cNvGraphicFramePr>
@@ -3649,7 +3686,7 @@
               <a:graphicData uri="http://schemas.openxmlformats.org/drawingml/2006/picture">
                 <pic:pic xmlns:pic="http://schemas.openxmlformats.org/drawingml/2006/picture">
                   <pic:nvPicPr>
-                    <pic:cNvPr id="1603131983" name="Picture 1" descr="A diagram of a flowchart&#10;&#10;Description automatically generated"/>
+                    <pic:cNvPr id="321914683" name="Picture 1" descr="A diagram of a block diagram&#10;&#10;Description automatically generated"/>
                     <pic:cNvPicPr/>
                   </pic:nvPicPr>
                   <pic:blipFill>
@@ -3661,7 +3698,7 @@
                   <pic:spPr>
                     <a:xfrm>
                       <a:off x="0" y="0"/>
-                      <a:ext cx="5731510" cy="1381760"/>
+                      <a:ext cx="5731510" cy="1229360"/>
                     </a:xfrm>
                     <a:prstGeom prst="rect">
                       <a:avLst/>
@@ -3814,13 +3851,8 @@
           <w:numId w:val="4"/>
         </w:numPr>
       </w:pPr>
-      <w:proofErr w:type="spellStart"/>
-      <w:r>
-        <w:t>Lichess</w:t>
-      </w:r>
-      <w:proofErr w:type="spellEnd"/>
-      <w:r>
-        <w:t xml:space="preserve"> </w:t>
+      <w:r>
+        <w:t xml:space="preserve">Lichess </w:t>
       </w:r>
       <w:r>
         <w:t>API</w:t>
@@ -4284,27 +4316,7 @@
           <w:sz w:val="28"/>
           <w:szCs w:val="28"/>
         </w:rPr>
-        <w:t xml:space="preserve">Implementation of </w:t>
-      </w:r>
-      <w:proofErr w:type="spellStart"/>
-      <w:r>
-        <w:rPr>
-          <w:b/>
-          <w:bCs/>
-          <w:sz w:val="28"/>
-          <w:szCs w:val="28"/>
-        </w:rPr>
-        <w:t>Lichess</w:t>
-      </w:r>
-      <w:proofErr w:type="spellEnd"/>
-      <w:r>
-        <w:rPr>
-          <w:b/>
-          <w:bCs/>
-          <w:sz w:val="28"/>
-          <w:szCs w:val="28"/>
-        </w:rPr>
-        <w:t xml:space="preserve"> Bot API</w:t>
+        <w:t>Implementation of Lichess Bot API</w:t>
       </w:r>
     </w:p>
     <w:p>
@@ -4344,29 +4356,13 @@
         </w:sdtContent>
       </w:sdt>
       <w:r>
-        <w:t xml:space="preserve">. </w:t>
-      </w:r>
-      <w:proofErr w:type="spellStart"/>
-      <w:r>
-        <w:t>Lichess</w:t>
-      </w:r>
-      <w:proofErr w:type="spellEnd"/>
-      <w:r>
-        <w:t xml:space="preserve"> offers the ability to create a bot account powered by an engine, facilitated by its bot API.</w:t>
+        <w:t>. Lichess offers the ability to create a bot account powered by an engine, facilitated by its bot API.</w:t>
       </w:r>
       <w:r>
         <w:t xml:space="preserve"> </w:t>
       </w:r>
       <w:r>
-        <w:t xml:space="preserve">The </w:t>
-      </w:r>
-      <w:proofErr w:type="spellStart"/>
-      <w:r>
-        <w:t>Lichess</w:t>
-      </w:r>
-      <w:proofErr w:type="spellEnd"/>
-      <w:r>
-        <w:t xml:space="preserve"> bot API is written in Python and through using Universal Chess Interface (UCI) can send commands, process responses and correctly integrate a C++ executable.</w:t>
+        <w:t>The Lichess bot API is written in Python and through using Universal Chess Interface (UCI) can send commands, process responses and correctly integrate a C++ executable.</w:t>
       </w:r>
       <w:r>
         <w:t xml:space="preserve"> </w:t>
@@ -4670,7 +4666,43 @@
         <w:jc w:val="both"/>
       </w:pPr>
       <w:r>
-        <w:t xml:space="preserve">Playing against a bot will not be useful or enjoyable if it doesn’t reliably perform as it is intended to. The bot must reliably accept challenges to games and play those games without bugs or crashes frequently causing issues. </w:t>
+        <w:t>Playing against a bot will not be useful or enjoyable if it doesn’t reliably perform as</w:t>
+      </w:r>
+      <w:r>
+        <w:t xml:space="preserve"> </w:t>
+      </w:r>
+      <w:r>
+        <w:t xml:space="preserve">intended. The bot must reliably accept challenges to games and play </w:t>
+      </w:r>
+      <w:r>
+        <w:t>said</w:t>
+      </w:r>
+      <w:r>
+        <w:t xml:space="preserve"> games without</w:t>
+      </w:r>
+      <w:r>
+        <w:t xml:space="preserve"> frequent</w:t>
+      </w:r>
+      <w:r>
+        <w:t xml:space="preserve"> bugs</w:t>
+      </w:r>
+      <w:r>
+        <w:t xml:space="preserve">, </w:t>
+      </w:r>
+      <w:r>
+        <w:t xml:space="preserve">crashes </w:t>
+      </w:r>
+      <w:r>
+        <w:t>or other issues</w:t>
+      </w:r>
+      <w:r>
+        <w:t>.</w:t>
+      </w:r>
+      <w:r>
+        <w:t xml:space="preserve"> For the purposes and scope of this bot, an issue once every fifty games would be acceptable.</w:t>
+      </w:r>
+      <w:r>
+        <w:t xml:space="preserve"> </w:t>
       </w:r>
       <w:r>
         <w:t xml:space="preserve">Herm0ni must </w:t>
@@ -4721,6 +4753,9 @@
       </w:r>
       <w:r>
         <w:t xml:space="preserve"> on time and to not have the user waiting too long for a move.</w:t>
+      </w:r>
+      <w:r>
+        <w:t xml:space="preserve"> The amount of time spent per move can be determined using the time controls for the game so longer can be spent per move in longer time formats.</w:t>
       </w:r>
     </w:p>
     <w:p/>
@@ -4756,15 +4791,7 @@
         <w:jc w:val="both"/>
       </w:pPr>
       <w:r>
-        <w:t xml:space="preserve">The </w:t>
-      </w:r>
-      <w:proofErr w:type="spellStart"/>
-      <w:r>
-        <w:t>Lichess</w:t>
-      </w:r>
-      <w:proofErr w:type="spellEnd"/>
-      <w:r>
-        <w:t xml:space="preserve"> bot API authentication token must be kept secret and stored securely. </w:t>
+        <w:t xml:space="preserve">The Lichess bot API authentication token must be kept secret and stored securely. </w:t>
       </w:r>
     </w:p>
     <w:p>
@@ -4826,7 +4853,6 @@
       </w:pPr>
       <w:bookmarkStart w:id="19" w:name="_Toc180625188"/>
       <w:r>
-        <w:lastRenderedPageBreak/>
         <w:t>Use Case Diagram</w:t>
       </w:r>
       <w:bookmarkEnd w:id="19"/>
@@ -4910,7 +4936,7 @@
     <w:p/>
     <w:tbl>
       <w:tblPr>
-        <w:tblStyle w:val="TableGrid"/>
+        <w:tblStyle w:val="ListTable7Colorful-Accent1"/>
         <w:tblW w:w="0" w:type="auto"/>
         <w:tblLook w:val="04A0" w:firstRow="1" w:lastRow="0" w:firstColumn="1" w:lastColumn="0" w:noHBand="0" w:noVBand="1"/>
       </w:tblPr>
@@ -4921,8 +4947,12 @@
         <w:gridCol w:w="2254"/>
       </w:tblGrid>
       <w:tr>
+        <w:trPr>
+          <w:cnfStyle w:val="100000000000" w:firstRow="1" w:lastRow="0" w:firstColumn="0" w:lastColumn="0" w:oddVBand="0" w:evenVBand="0" w:oddHBand="0" w:evenHBand="0" w:firstRowFirstColumn="0" w:firstRowLastColumn="0" w:lastRowFirstColumn="0" w:lastRowLastColumn="0"/>
+        </w:trPr>
         <w:tc>
           <w:tcPr>
+            <w:cnfStyle w:val="001000000100" w:firstRow="0" w:lastRow="0" w:firstColumn="1" w:lastColumn="0" w:oddVBand="0" w:evenVBand="0" w:oddHBand="0" w:evenHBand="0" w:firstRowFirstColumn="1" w:firstRowLastColumn="0" w:lastRowFirstColumn="0" w:lastRowLastColumn="0"/>
             <w:tcW w:w="2254" w:type="dxa"/>
           </w:tcPr>
           <w:p>
@@ -4949,6 +4979,7 @@
           <w:p>
             <w:pPr>
               <w:jc w:val="both"/>
+              <w:cnfStyle w:val="100000000000" w:firstRow="1" w:lastRow="0" w:firstColumn="0" w:lastColumn="0" w:oddVBand="0" w:evenVBand="0" w:oddHBand="0" w:evenHBand="0" w:firstRowFirstColumn="0" w:firstRowLastColumn="0" w:lastRowFirstColumn="0" w:lastRowLastColumn="0"/>
             </w:pPr>
             <w:r>
               <w:t>Accept Challenge</w:t>
@@ -4962,12 +4993,12 @@
           <w:p>
             <w:pPr>
               <w:jc w:val="both"/>
+              <w:cnfStyle w:val="100000000000" w:firstRow="1" w:lastRow="0" w:firstColumn="0" w:lastColumn="0" w:oddVBand="0" w:evenVBand="0" w:oddHBand="0" w:evenHBand="0" w:firstRowFirstColumn="0" w:firstRowLastColumn="0" w:lastRowFirstColumn="0" w:lastRowLastColumn="0"/>
               <w:rPr>
                 <w:b/>
                 <w:bCs/>
               </w:rPr>
             </w:pPr>
-            <w:proofErr w:type="spellStart"/>
             <w:r>
               <w:rPr>
                 <w:b/>
@@ -4975,7 +5006,6 @@
               </w:rPr>
               <w:t>UniqueID</w:t>
             </w:r>
-            <w:proofErr w:type="spellEnd"/>
           </w:p>
         </w:tc>
         <w:tc>
@@ -4985,6 +5015,7 @@
           <w:p>
             <w:pPr>
               <w:jc w:val="both"/>
+              <w:cnfStyle w:val="100000000000" w:firstRow="1" w:lastRow="0" w:firstColumn="0" w:lastColumn="0" w:oddVBand="0" w:evenVBand="0" w:oddHBand="0" w:evenHBand="0" w:firstRowFirstColumn="0" w:firstRowLastColumn="0" w:lastRowFirstColumn="0" w:lastRowLastColumn="0"/>
             </w:pPr>
             <w:r>
               <w:t>UC001</w:t>
@@ -4993,8 +5024,12 @@
         </w:tc>
       </w:tr>
       <w:tr>
+        <w:trPr>
+          <w:cnfStyle w:val="000000100000" w:firstRow="0" w:lastRow="0" w:firstColumn="0" w:lastColumn="0" w:oddVBand="0" w:evenVBand="0" w:oddHBand="1" w:evenHBand="0" w:firstRowFirstColumn="0" w:firstRowLastColumn="0" w:lastRowFirstColumn="0" w:lastRowLastColumn="0"/>
+        </w:trPr>
         <w:tc>
           <w:tcPr>
+            <w:cnfStyle w:val="001000000000" w:firstRow="0" w:lastRow="0" w:firstColumn="1" w:lastColumn="0" w:oddVBand="0" w:evenVBand="0" w:oddHBand="0" w:evenHBand="0" w:firstRowFirstColumn="0" w:firstRowLastColumn="0" w:lastRowFirstColumn="0" w:lastRowLastColumn="0"/>
             <w:tcW w:w="2254" w:type="dxa"/>
           </w:tcPr>
           <w:p>
@@ -5022,17 +5057,10 @@
           <w:p>
             <w:pPr>
               <w:jc w:val="both"/>
-            </w:pPr>
-            <w:r>
-              <w:t xml:space="preserve">Herm0ni Chess Engine, </w:t>
-            </w:r>
-            <w:proofErr w:type="spellStart"/>
-            <w:r>
-              <w:t>Lichess</w:t>
-            </w:r>
-            <w:proofErr w:type="spellEnd"/>
-            <w:r>
-              <w:t xml:space="preserve"> Bot API</w:t>
+              <w:cnfStyle w:val="000000100000" w:firstRow="0" w:lastRow="0" w:firstColumn="0" w:lastColumn="0" w:oddVBand="0" w:evenVBand="0" w:oddHBand="1" w:evenHBand="0" w:firstRowFirstColumn="0" w:firstRowLastColumn="0" w:lastRowFirstColumn="0" w:lastRowLastColumn="0"/>
+            </w:pPr>
+            <w:r>
+              <w:t>Herm0ni Chess Engine, Lichess Bot API</w:t>
             </w:r>
           </w:p>
         </w:tc>
@@ -5040,6 +5068,7 @@
       <w:tr>
         <w:tc>
           <w:tcPr>
+            <w:cnfStyle w:val="001000000000" w:firstRow="0" w:lastRow="0" w:firstColumn="1" w:lastColumn="0" w:oddVBand="0" w:evenVBand="0" w:oddHBand="0" w:evenHBand="0" w:firstRowFirstColumn="0" w:firstRowLastColumn="0" w:lastRowFirstColumn="0" w:lastRowLastColumn="0"/>
             <w:tcW w:w="2254" w:type="dxa"/>
           </w:tcPr>
           <w:p>
@@ -5067,6 +5096,7 @@
           <w:p>
             <w:pPr>
               <w:jc w:val="both"/>
+              <w:cnfStyle w:val="000000000000" w:firstRow="0" w:lastRow="0" w:firstColumn="0" w:lastColumn="0" w:oddVBand="0" w:evenVBand="0" w:oddHBand="0" w:evenHBand="0" w:firstRowFirstColumn="0" w:firstRowLastColumn="0" w:lastRowFirstColumn="0" w:lastRowLastColumn="0"/>
             </w:pPr>
             <w:r>
               <w:t>A user challenges the Herm0ni bot to a game on lichess.org. The request is sent to the engine. The bot accepts the challenge is accepted by the bot. The response is sent to the website.</w:t>
@@ -5091,7 +5121,6 @@
       </w:pPr>
       <w:bookmarkStart w:id="22" w:name="_Toc180625191"/>
       <w:r>
-        <w:lastRenderedPageBreak/>
         <w:t>Start Game Use Case</w:t>
       </w:r>
       <w:bookmarkEnd w:id="22"/>
@@ -5103,7 +5132,7 @@
     </w:p>
     <w:tbl>
       <w:tblPr>
-        <w:tblStyle w:val="TableGrid"/>
+        <w:tblStyle w:val="ListTable7Colorful-Accent1"/>
         <w:tblW w:w="0" w:type="auto"/>
         <w:tblLook w:val="04A0" w:firstRow="1" w:lastRow="0" w:firstColumn="1" w:lastColumn="0" w:noHBand="0" w:noVBand="1"/>
       </w:tblPr>
@@ -5114,8 +5143,12 @@
         <w:gridCol w:w="2254"/>
       </w:tblGrid>
       <w:tr>
+        <w:trPr>
+          <w:cnfStyle w:val="100000000000" w:firstRow="1" w:lastRow="0" w:firstColumn="0" w:lastColumn="0" w:oddVBand="0" w:evenVBand="0" w:oddHBand="0" w:evenHBand="0" w:firstRowFirstColumn="0" w:firstRowLastColumn="0" w:lastRowFirstColumn="0" w:lastRowLastColumn="0"/>
+        </w:trPr>
         <w:tc>
           <w:tcPr>
+            <w:cnfStyle w:val="001000000100" w:firstRow="0" w:lastRow="0" w:firstColumn="1" w:lastColumn="0" w:oddVBand="0" w:evenVBand="0" w:oddHBand="0" w:evenHBand="0" w:firstRowFirstColumn="1" w:firstRowLastColumn="0" w:lastRowFirstColumn="0" w:lastRowLastColumn="0"/>
             <w:tcW w:w="2254" w:type="dxa"/>
           </w:tcPr>
           <w:p>
@@ -5142,6 +5175,7 @@
           <w:p>
             <w:pPr>
               <w:jc w:val="both"/>
+              <w:cnfStyle w:val="100000000000" w:firstRow="1" w:lastRow="0" w:firstColumn="0" w:lastColumn="0" w:oddVBand="0" w:evenVBand="0" w:oddHBand="0" w:evenHBand="0" w:firstRowFirstColumn="0" w:firstRowLastColumn="0" w:lastRowFirstColumn="0" w:lastRowLastColumn="0"/>
             </w:pPr>
             <w:r>
               <w:t>Start Game</w:t>
@@ -5155,12 +5189,12 @@
           <w:p>
             <w:pPr>
               <w:jc w:val="both"/>
+              <w:cnfStyle w:val="100000000000" w:firstRow="1" w:lastRow="0" w:firstColumn="0" w:lastColumn="0" w:oddVBand="0" w:evenVBand="0" w:oddHBand="0" w:evenHBand="0" w:firstRowFirstColumn="0" w:firstRowLastColumn="0" w:lastRowFirstColumn="0" w:lastRowLastColumn="0"/>
               <w:rPr>
                 <w:b/>
                 <w:bCs/>
               </w:rPr>
             </w:pPr>
-            <w:proofErr w:type="spellStart"/>
             <w:r>
               <w:rPr>
                 <w:b/>
@@ -5168,7 +5202,6 @@
               </w:rPr>
               <w:t>UniqueID</w:t>
             </w:r>
-            <w:proofErr w:type="spellEnd"/>
           </w:p>
         </w:tc>
         <w:tc>
@@ -5178,6 +5211,7 @@
           <w:p>
             <w:pPr>
               <w:jc w:val="both"/>
+              <w:cnfStyle w:val="100000000000" w:firstRow="1" w:lastRow="0" w:firstColumn="0" w:lastColumn="0" w:oddVBand="0" w:evenVBand="0" w:oddHBand="0" w:evenHBand="0" w:firstRowFirstColumn="0" w:firstRowLastColumn="0" w:lastRowFirstColumn="0" w:lastRowLastColumn="0"/>
             </w:pPr>
             <w:r>
               <w:t>UC00</w:t>
@@ -5189,8 +5223,12 @@
         </w:tc>
       </w:tr>
       <w:tr>
+        <w:trPr>
+          <w:cnfStyle w:val="000000100000" w:firstRow="0" w:lastRow="0" w:firstColumn="0" w:lastColumn="0" w:oddVBand="0" w:evenVBand="0" w:oddHBand="1" w:evenHBand="0" w:firstRowFirstColumn="0" w:firstRowLastColumn="0" w:lastRowFirstColumn="0" w:lastRowLastColumn="0"/>
+        </w:trPr>
         <w:tc>
           <w:tcPr>
+            <w:cnfStyle w:val="001000000000" w:firstRow="0" w:lastRow="0" w:firstColumn="1" w:lastColumn="0" w:oddVBand="0" w:evenVBand="0" w:oddHBand="0" w:evenHBand="0" w:firstRowFirstColumn="0" w:firstRowLastColumn="0" w:lastRowFirstColumn="0" w:lastRowLastColumn="0"/>
             <w:tcW w:w="2254" w:type="dxa"/>
           </w:tcPr>
           <w:p>
@@ -5218,17 +5256,10 @@
           <w:p>
             <w:pPr>
               <w:jc w:val="both"/>
-            </w:pPr>
-            <w:r>
-              <w:t xml:space="preserve">Herm0ni Chess Engine, </w:t>
-            </w:r>
-            <w:proofErr w:type="spellStart"/>
-            <w:r>
-              <w:t>Lichess</w:t>
-            </w:r>
-            <w:proofErr w:type="spellEnd"/>
-            <w:r>
-              <w:t xml:space="preserve"> Bot API</w:t>
+              <w:cnfStyle w:val="000000100000" w:firstRow="0" w:lastRow="0" w:firstColumn="0" w:lastColumn="0" w:oddVBand="0" w:evenVBand="0" w:oddHBand="1" w:evenHBand="0" w:firstRowFirstColumn="0" w:firstRowLastColumn="0" w:lastRowFirstColumn="0" w:lastRowLastColumn="0"/>
+            </w:pPr>
+            <w:r>
+              <w:t>Herm0ni Chess Engine, Lichess Bot API</w:t>
             </w:r>
           </w:p>
         </w:tc>
@@ -5236,6 +5267,7 @@
       <w:tr>
         <w:tc>
           <w:tcPr>
+            <w:cnfStyle w:val="001000000000" w:firstRow="0" w:lastRow="0" w:firstColumn="1" w:lastColumn="0" w:oddVBand="0" w:evenVBand="0" w:oddHBand="0" w:evenHBand="0" w:firstRowFirstColumn="0" w:firstRowLastColumn="0" w:lastRowFirstColumn="0" w:lastRowLastColumn="0"/>
             <w:tcW w:w="2254" w:type="dxa"/>
           </w:tcPr>
           <w:p>
@@ -5263,6 +5295,7 @@
           <w:p>
             <w:pPr>
               <w:jc w:val="both"/>
+              <w:cnfStyle w:val="000000000000" w:firstRow="0" w:lastRow="0" w:firstColumn="0" w:lastColumn="0" w:oddVBand="0" w:evenVBand="0" w:oddHBand="0" w:evenHBand="0" w:firstRowFirstColumn="0" w:firstRowLastColumn="0" w:lastRowFirstColumn="0" w:lastRowLastColumn="0"/>
             </w:pPr>
             <w:r>
               <w:t xml:space="preserve">Bitboards are initialised to the starting chess position. Time control format is communicated. Clock is set </w:t>
@@ -5301,7 +5334,7 @@
     </w:p>
     <w:tbl>
       <w:tblPr>
-        <w:tblStyle w:val="TableGrid"/>
+        <w:tblStyle w:val="ListTable7Colorful-Accent1"/>
         <w:tblW w:w="0" w:type="auto"/>
         <w:tblLook w:val="04A0" w:firstRow="1" w:lastRow="0" w:firstColumn="1" w:lastColumn="0" w:noHBand="0" w:noVBand="1"/>
       </w:tblPr>
@@ -5312,8 +5345,12 @@
         <w:gridCol w:w="2254"/>
       </w:tblGrid>
       <w:tr>
+        <w:trPr>
+          <w:cnfStyle w:val="100000000000" w:firstRow="1" w:lastRow="0" w:firstColumn="0" w:lastColumn="0" w:oddVBand="0" w:evenVBand="0" w:oddHBand="0" w:evenHBand="0" w:firstRowFirstColumn="0" w:firstRowLastColumn="0" w:lastRowFirstColumn="0" w:lastRowLastColumn="0"/>
+        </w:trPr>
         <w:tc>
           <w:tcPr>
+            <w:cnfStyle w:val="001000000100" w:firstRow="0" w:lastRow="0" w:firstColumn="1" w:lastColumn="0" w:oddVBand="0" w:evenVBand="0" w:oddHBand="0" w:evenHBand="0" w:firstRowFirstColumn="1" w:firstRowLastColumn="0" w:lastRowFirstColumn="0" w:lastRowLastColumn="0"/>
             <w:tcW w:w="2254" w:type="dxa"/>
           </w:tcPr>
           <w:p>
@@ -5340,6 +5377,7 @@
           <w:p>
             <w:pPr>
               <w:jc w:val="both"/>
+              <w:cnfStyle w:val="100000000000" w:firstRow="1" w:lastRow="0" w:firstColumn="0" w:lastColumn="0" w:oddVBand="0" w:evenVBand="0" w:oddHBand="0" w:evenHBand="0" w:firstRowFirstColumn="0" w:firstRowLastColumn="0" w:lastRowFirstColumn="0" w:lastRowLastColumn="0"/>
             </w:pPr>
             <w:r>
               <w:t>End Game</w:t>
@@ -5353,12 +5391,12 @@
           <w:p>
             <w:pPr>
               <w:jc w:val="both"/>
+              <w:cnfStyle w:val="100000000000" w:firstRow="1" w:lastRow="0" w:firstColumn="0" w:lastColumn="0" w:oddVBand="0" w:evenVBand="0" w:oddHBand="0" w:evenHBand="0" w:firstRowFirstColumn="0" w:firstRowLastColumn="0" w:lastRowFirstColumn="0" w:lastRowLastColumn="0"/>
               <w:rPr>
                 <w:b/>
                 <w:bCs/>
               </w:rPr>
             </w:pPr>
-            <w:proofErr w:type="spellStart"/>
             <w:r>
               <w:rPr>
                 <w:b/>
@@ -5366,7 +5404,6 @@
               </w:rPr>
               <w:t>UniqueID</w:t>
             </w:r>
-            <w:proofErr w:type="spellEnd"/>
           </w:p>
         </w:tc>
         <w:tc>
@@ -5376,6 +5413,7 @@
           <w:p>
             <w:pPr>
               <w:jc w:val="both"/>
+              <w:cnfStyle w:val="100000000000" w:firstRow="1" w:lastRow="0" w:firstColumn="0" w:lastColumn="0" w:oddVBand="0" w:evenVBand="0" w:oddHBand="0" w:evenHBand="0" w:firstRowFirstColumn="0" w:firstRowLastColumn="0" w:lastRowFirstColumn="0" w:lastRowLastColumn="0"/>
             </w:pPr>
             <w:r>
               <w:t>UC003</w:t>
@@ -5384,8 +5422,12 @@
         </w:tc>
       </w:tr>
       <w:tr>
+        <w:trPr>
+          <w:cnfStyle w:val="000000100000" w:firstRow="0" w:lastRow="0" w:firstColumn="0" w:lastColumn="0" w:oddVBand="0" w:evenVBand="0" w:oddHBand="1" w:evenHBand="0" w:firstRowFirstColumn="0" w:firstRowLastColumn="0" w:lastRowFirstColumn="0" w:lastRowLastColumn="0"/>
+        </w:trPr>
         <w:tc>
           <w:tcPr>
+            <w:cnfStyle w:val="001000000000" w:firstRow="0" w:lastRow="0" w:firstColumn="1" w:lastColumn="0" w:oddVBand="0" w:evenVBand="0" w:oddHBand="0" w:evenHBand="0" w:firstRowFirstColumn="0" w:firstRowLastColumn="0" w:lastRowFirstColumn="0" w:lastRowLastColumn="0"/>
             <w:tcW w:w="2254" w:type="dxa"/>
           </w:tcPr>
           <w:p>
@@ -5413,6 +5455,7 @@
           <w:p>
             <w:pPr>
               <w:jc w:val="both"/>
+              <w:cnfStyle w:val="000000100000" w:firstRow="0" w:lastRow="0" w:firstColumn="0" w:lastColumn="0" w:oddVBand="0" w:evenVBand="0" w:oddHBand="1" w:evenHBand="0" w:firstRowFirstColumn="0" w:firstRowLastColumn="0" w:lastRowFirstColumn="0" w:lastRowLastColumn="0"/>
             </w:pPr>
             <w:r>
               <w:t>Herm0ni Chess Engine</w:t>
@@ -5423,6 +5466,7 @@
       <w:tr>
         <w:tc>
           <w:tcPr>
+            <w:cnfStyle w:val="001000000000" w:firstRow="0" w:lastRow="0" w:firstColumn="1" w:lastColumn="0" w:oddVBand="0" w:evenVBand="0" w:oddHBand="0" w:evenHBand="0" w:firstRowFirstColumn="0" w:firstRowLastColumn="0" w:lastRowFirstColumn="0" w:lastRowLastColumn="0"/>
             <w:tcW w:w="2254" w:type="dxa"/>
           </w:tcPr>
           <w:p>
@@ -5450,6 +5494,7 @@
           <w:p>
             <w:pPr>
               <w:jc w:val="both"/>
+              <w:cnfStyle w:val="000000000000" w:firstRow="0" w:lastRow="0" w:firstColumn="0" w:lastColumn="0" w:oddVBand="0" w:evenVBand="0" w:oddHBand="0" w:evenHBand="0" w:firstRowFirstColumn="0" w:firstRowLastColumn="0" w:lastRowFirstColumn="0" w:lastRowLastColumn="0"/>
             </w:pPr>
             <w:r>
               <w:t>End of game is reached through any valid means (checkmate, resignation, abandonment, stalemate, timeout, 50 move rule, insufficient material, repetition).</w:t>
@@ -5488,7 +5533,7 @@
     </w:p>
     <w:tbl>
       <w:tblPr>
-        <w:tblStyle w:val="TableGrid"/>
+        <w:tblStyle w:val="ListTable7Colorful-Accent1"/>
         <w:tblW w:w="0" w:type="auto"/>
         <w:tblLook w:val="04A0" w:firstRow="1" w:lastRow="0" w:firstColumn="1" w:lastColumn="0" w:noHBand="0" w:noVBand="1"/>
       </w:tblPr>
@@ -5499,8 +5544,12 @@
         <w:gridCol w:w="2254"/>
       </w:tblGrid>
       <w:tr>
+        <w:trPr>
+          <w:cnfStyle w:val="100000000000" w:firstRow="1" w:lastRow="0" w:firstColumn="0" w:lastColumn="0" w:oddVBand="0" w:evenVBand="0" w:oddHBand="0" w:evenHBand="0" w:firstRowFirstColumn="0" w:firstRowLastColumn="0" w:lastRowFirstColumn="0" w:lastRowLastColumn="0"/>
+        </w:trPr>
         <w:tc>
           <w:tcPr>
+            <w:cnfStyle w:val="001000000100" w:firstRow="0" w:lastRow="0" w:firstColumn="1" w:lastColumn="0" w:oddVBand="0" w:evenVBand="0" w:oddHBand="0" w:evenHBand="0" w:firstRowFirstColumn="1" w:firstRowLastColumn="0" w:lastRowFirstColumn="0" w:lastRowLastColumn="0"/>
             <w:tcW w:w="2254" w:type="dxa"/>
           </w:tcPr>
           <w:p>
@@ -5527,6 +5576,7 @@
           <w:p>
             <w:pPr>
               <w:jc w:val="both"/>
+              <w:cnfStyle w:val="100000000000" w:firstRow="1" w:lastRow="0" w:firstColumn="0" w:lastColumn="0" w:oddVBand="0" w:evenVBand="0" w:oddHBand="0" w:evenHBand="0" w:firstRowFirstColumn="0" w:firstRowLastColumn="0" w:lastRowFirstColumn="0" w:lastRowLastColumn="0"/>
             </w:pPr>
             <w:r>
               <w:t>Set Clock</w:t>
@@ -5540,12 +5590,12 @@
           <w:p>
             <w:pPr>
               <w:jc w:val="both"/>
+              <w:cnfStyle w:val="100000000000" w:firstRow="1" w:lastRow="0" w:firstColumn="0" w:lastColumn="0" w:oddVBand="0" w:evenVBand="0" w:oddHBand="0" w:evenHBand="0" w:firstRowFirstColumn="0" w:firstRowLastColumn="0" w:lastRowFirstColumn="0" w:lastRowLastColumn="0"/>
               <w:rPr>
                 <w:b/>
                 <w:bCs/>
               </w:rPr>
             </w:pPr>
-            <w:proofErr w:type="spellStart"/>
             <w:r>
               <w:rPr>
                 <w:b/>
@@ -5553,7 +5603,6 @@
               </w:rPr>
               <w:t>UniqueID</w:t>
             </w:r>
-            <w:proofErr w:type="spellEnd"/>
           </w:p>
         </w:tc>
         <w:tc>
@@ -5563,6 +5612,7 @@
           <w:p>
             <w:pPr>
               <w:jc w:val="both"/>
+              <w:cnfStyle w:val="100000000000" w:firstRow="1" w:lastRow="0" w:firstColumn="0" w:lastColumn="0" w:oddVBand="0" w:evenVBand="0" w:oddHBand="0" w:evenHBand="0" w:firstRowFirstColumn="0" w:firstRowLastColumn="0" w:lastRowFirstColumn="0" w:lastRowLastColumn="0"/>
             </w:pPr>
             <w:r>
               <w:t>UC004</w:t>
@@ -5571,8 +5621,12 @@
         </w:tc>
       </w:tr>
       <w:tr>
+        <w:trPr>
+          <w:cnfStyle w:val="000000100000" w:firstRow="0" w:lastRow="0" w:firstColumn="0" w:lastColumn="0" w:oddVBand="0" w:evenVBand="0" w:oddHBand="1" w:evenHBand="0" w:firstRowFirstColumn="0" w:firstRowLastColumn="0" w:lastRowFirstColumn="0" w:lastRowLastColumn="0"/>
+        </w:trPr>
         <w:tc>
           <w:tcPr>
+            <w:cnfStyle w:val="001000000000" w:firstRow="0" w:lastRow="0" w:firstColumn="1" w:lastColumn="0" w:oddVBand="0" w:evenVBand="0" w:oddHBand="0" w:evenHBand="0" w:firstRowFirstColumn="0" w:firstRowLastColumn="0" w:lastRowFirstColumn="0" w:lastRowLastColumn="0"/>
             <w:tcW w:w="2254" w:type="dxa"/>
           </w:tcPr>
           <w:p>
@@ -5600,17 +5654,10 @@
           <w:p>
             <w:pPr>
               <w:jc w:val="both"/>
-            </w:pPr>
-            <w:r>
-              <w:t xml:space="preserve">Herm0ni Chess Engine, </w:t>
-            </w:r>
-            <w:proofErr w:type="spellStart"/>
-            <w:r>
-              <w:t>Lichess</w:t>
-            </w:r>
-            <w:proofErr w:type="spellEnd"/>
-            <w:r>
-              <w:t xml:space="preserve"> Bot API</w:t>
+              <w:cnfStyle w:val="000000100000" w:firstRow="0" w:lastRow="0" w:firstColumn="0" w:lastColumn="0" w:oddVBand="0" w:evenVBand="0" w:oddHBand="1" w:evenHBand="0" w:firstRowFirstColumn="0" w:firstRowLastColumn="0" w:lastRowFirstColumn="0" w:lastRowLastColumn="0"/>
+            </w:pPr>
+            <w:r>
+              <w:t>Herm0ni Chess Engine, Lichess Bot API</w:t>
             </w:r>
           </w:p>
         </w:tc>
@@ -5618,6 +5665,7 @@
       <w:tr>
         <w:tc>
           <w:tcPr>
+            <w:cnfStyle w:val="001000000000" w:firstRow="0" w:lastRow="0" w:firstColumn="1" w:lastColumn="0" w:oddVBand="0" w:evenVBand="0" w:oddHBand="0" w:evenHBand="0" w:firstRowFirstColumn="0" w:firstRowLastColumn="0" w:lastRowFirstColumn="0" w:lastRowLastColumn="0"/>
             <w:tcW w:w="2254" w:type="dxa"/>
           </w:tcPr>
           <w:p>
@@ -5645,6 +5693,7 @@
           <w:p>
             <w:pPr>
               <w:jc w:val="both"/>
+              <w:cnfStyle w:val="000000000000" w:firstRow="0" w:lastRow="0" w:firstColumn="0" w:lastColumn="0" w:oddVBand="0" w:evenVBand="0" w:oddHBand="0" w:evenHBand="0" w:firstRowFirstColumn="0" w:firstRowLastColumn="0" w:lastRowFirstColumn="0" w:lastRowLastColumn="0"/>
             </w:pPr>
             <w:r>
               <w:t>Time control format that has been selected by the user is communicated to the bot. Starting time is set to correct amount based on this information. Bonus time amount per move is initialised.</w:t>
@@ -5680,7 +5729,7 @@
     </w:p>
     <w:tbl>
       <w:tblPr>
-        <w:tblStyle w:val="TableGrid"/>
+        <w:tblStyle w:val="ListTable7Colorful-Accent1"/>
         <w:tblW w:w="0" w:type="auto"/>
         <w:tblLook w:val="04A0" w:firstRow="1" w:lastRow="0" w:firstColumn="1" w:lastColumn="0" w:noHBand="0" w:noVBand="1"/>
       </w:tblPr>
@@ -5691,8 +5740,12 @@
         <w:gridCol w:w="2254"/>
       </w:tblGrid>
       <w:tr>
+        <w:trPr>
+          <w:cnfStyle w:val="100000000000" w:firstRow="1" w:lastRow="0" w:firstColumn="0" w:lastColumn="0" w:oddVBand="0" w:evenVBand="0" w:oddHBand="0" w:evenHBand="0" w:firstRowFirstColumn="0" w:firstRowLastColumn="0" w:lastRowFirstColumn="0" w:lastRowLastColumn="0"/>
+        </w:trPr>
         <w:tc>
           <w:tcPr>
+            <w:cnfStyle w:val="001000000100" w:firstRow="0" w:lastRow="0" w:firstColumn="1" w:lastColumn="0" w:oddVBand="0" w:evenVBand="0" w:oddHBand="0" w:evenHBand="0" w:firstRowFirstColumn="1" w:firstRowLastColumn="0" w:lastRowFirstColumn="0" w:lastRowLastColumn="0"/>
             <w:tcW w:w="2254" w:type="dxa"/>
           </w:tcPr>
           <w:p>
@@ -5719,6 +5772,7 @@
           <w:p>
             <w:pPr>
               <w:jc w:val="both"/>
+              <w:cnfStyle w:val="100000000000" w:firstRow="1" w:lastRow="0" w:firstColumn="0" w:lastColumn="0" w:oddVBand="0" w:evenVBand="0" w:oddHBand="0" w:evenHBand="0" w:firstRowFirstColumn="0" w:firstRowLastColumn="0" w:lastRowFirstColumn="0" w:lastRowLastColumn="0"/>
             </w:pPr>
             <w:r>
               <w:t>Update Clock</w:t>
@@ -5732,12 +5786,12 @@
           <w:p>
             <w:pPr>
               <w:jc w:val="both"/>
+              <w:cnfStyle w:val="100000000000" w:firstRow="1" w:lastRow="0" w:firstColumn="0" w:lastColumn="0" w:oddVBand="0" w:evenVBand="0" w:oddHBand="0" w:evenHBand="0" w:firstRowFirstColumn="0" w:firstRowLastColumn="0" w:lastRowFirstColumn="0" w:lastRowLastColumn="0"/>
               <w:rPr>
                 <w:b/>
                 <w:bCs/>
               </w:rPr>
             </w:pPr>
-            <w:proofErr w:type="spellStart"/>
             <w:r>
               <w:rPr>
                 <w:b/>
@@ -5745,7 +5799,6 @@
               </w:rPr>
               <w:t>UniqueID</w:t>
             </w:r>
-            <w:proofErr w:type="spellEnd"/>
           </w:p>
         </w:tc>
         <w:tc>
@@ -5755,6 +5808,7 @@
           <w:p>
             <w:pPr>
               <w:jc w:val="both"/>
+              <w:cnfStyle w:val="100000000000" w:firstRow="1" w:lastRow="0" w:firstColumn="0" w:lastColumn="0" w:oddVBand="0" w:evenVBand="0" w:oddHBand="0" w:evenHBand="0" w:firstRowFirstColumn="0" w:firstRowLastColumn="0" w:lastRowFirstColumn="0" w:lastRowLastColumn="0"/>
             </w:pPr>
             <w:r>
               <w:t>UC005</w:t>
@@ -5763,8 +5817,12 @@
         </w:tc>
       </w:tr>
       <w:tr>
+        <w:trPr>
+          <w:cnfStyle w:val="000000100000" w:firstRow="0" w:lastRow="0" w:firstColumn="0" w:lastColumn="0" w:oddVBand="0" w:evenVBand="0" w:oddHBand="1" w:evenHBand="0" w:firstRowFirstColumn="0" w:firstRowLastColumn="0" w:lastRowFirstColumn="0" w:lastRowLastColumn="0"/>
+        </w:trPr>
         <w:tc>
           <w:tcPr>
+            <w:cnfStyle w:val="001000000000" w:firstRow="0" w:lastRow="0" w:firstColumn="1" w:lastColumn="0" w:oddVBand="0" w:evenVBand="0" w:oddHBand="0" w:evenHBand="0" w:firstRowFirstColumn="0" w:firstRowLastColumn="0" w:lastRowFirstColumn="0" w:lastRowLastColumn="0"/>
             <w:tcW w:w="2254" w:type="dxa"/>
           </w:tcPr>
           <w:p>
@@ -5792,6 +5850,7 @@
           <w:p>
             <w:pPr>
               <w:jc w:val="both"/>
+              <w:cnfStyle w:val="000000100000" w:firstRow="0" w:lastRow="0" w:firstColumn="0" w:lastColumn="0" w:oddVBand="0" w:evenVBand="0" w:oddHBand="1" w:evenHBand="0" w:firstRowFirstColumn="0" w:firstRowLastColumn="0" w:lastRowFirstColumn="0" w:lastRowLastColumn="0"/>
             </w:pPr>
             <w:r>
               <w:t>Herm0ni Chess Engine</w:t>
@@ -5802,6 +5861,7 @@
       <w:tr>
         <w:tc>
           <w:tcPr>
+            <w:cnfStyle w:val="001000000000" w:firstRow="0" w:lastRow="0" w:firstColumn="1" w:lastColumn="0" w:oddVBand="0" w:evenVBand="0" w:oddHBand="0" w:evenHBand="0" w:firstRowFirstColumn="0" w:firstRowLastColumn="0" w:lastRowFirstColumn="0" w:lastRowLastColumn="0"/>
             <w:tcW w:w="2254" w:type="dxa"/>
           </w:tcPr>
           <w:p>
@@ -5829,6 +5889,7 @@
           <w:p>
             <w:pPr>
               <w:jc w:val="both"/>
+              <w:cnfStyle w:val="000000000000" w:firstRow="0" w:lastRow="0" w:firstColumn="0" w:lastColumn="0" w:oddVBand="0" w:evenVBand="0" w:oddHBand="0" w:evenHBand="0" w:firstRowFirstColumn="0" w:firstRowLastColumn="0" w:lastRowFirstColumn="0" w:lastRowLastColumn="0"/>
             </w:pPr>
             <w:r>
               <w:t xml:space="preserve">The bot’s clock is decremented during their turn. Once </w:t>
@@ -5889,7 +5950,7 @@
     </w:p>
     <w:tbl>
       <w:tblPr>
-        <w:tblStyle w:val="TableGrid"/>
+        <w:tblStyle w:val="ListTable7Colorful-Accent1"/>
         <w:tblW w:w="0" w:type="auto"/>
         <w:tblLook w:val="04A0" w:firstRow="1" w:lastRow="0" w:firstColumn="1" w:lastColumn="0" w:noHBand="0" w:noVBand="1"/>
       </w:tblPr>
@@ -5900,8 +5961,12 @@
         <w:gridCol w:w="2254"/>
       </w:tblGrid>
       <w:tr>
+        <w:trPr>
+          <w:cnfStyle w:val="100000000000" w:firstRow="1" w:lastRow="0" w:firstColumn="0" w:lastColumn="0" w:oddVBand="0" w:evenVBand="0" w:oddHBand="0" w:evenHBand="0" w:firstRowFirstColumn="0" w:firstRowLastColumn="0" w:lastRowFirstColumn="0" w:lastRowLastColumn="0"/>
+        </w:trPr>
         <w:tc>
           <w:tcPr>
+            <w:cnfStyle w:val="001000000100" w:firstRow="0" w:lastRow="0" w:firstColumn="1" w:lastColumn="0" w:oddVBand="0" w:evenVBand="0" w:oddHBand="0" w:evenHBand="0" w:firstRowFirstColumn="1" w:firstRowLastColumn="0" w:lastRowFirstColumn="0" w:lastRowLastColumn="0"/>
             <w:tcW w:w="2254" w:type="dxa"/>
           </w:tcPr>
           <w:p>
@@ -5928,6 +5993,7 @@
           <w:p>
             <w:pPr>
               <w:jc w:val="both"/>
+              <w:cnfStyle w:val="100000000000" w:firstRow="1" w:lastRow="0" w:firstColumn="0" w:lastColumn="0" w:oddVBand="0" w:evenVBand="0" w:oddHBand="0" w:evenHBand="0" w:firstRowFirstColumn="0" w:firstRowLastColumn="0" w:lastRowFirstColumn="0" w:lastRowLastColumn="0"/>
             </w:pPr>
             <w:r>
               <w:t>Calculate Move</w:t>
@@ -5941,12 +6007,12 @@
           <w:p>
             <w:pPr>
               <w:jc w:val="both"/>
+              <w:cnfStyle w:val="100000000000" w:firstRow="1" w:lastRow="0" w:firstColumn="0" w:lastColumn="0" w:oddVBand="0" w:evenVBand="0" w:oddHBand="0" w:evenHBand="0" w:firstRowFirstColumn="0" w:firstRowLastColumn="0" w:lastRowFirstColumn="0" w:lastRowLastColumn="0"/>
               <w:rPr>
                 <w:b/>
                 <w:bCs/>
               </w:rPr>
             </w:pPr>
-            <w:proofErr w:type="spellStart"/>
             <w:r>
               <w:rPr>
                 <w:b/>
@@ -5954,7 +6020,6 @@
               </w:rPr>
               <w:t>UniqueID</w:t>
             </w:r>
-            <w:proofErr w:type="spellEnd"/>
           </w:p>
         </w:tc>
         <w:tc>
@@ -5964,6 +6029,7 @@
           <w:p>
             <w:pPr>
               <w:jc w:val="both"/>
+              <w:cnfStyle w:val="100000000000" w:firstRow="1" w:lastRow="0" w:firstColumn="0" w:lastColumn="0" w:oddVBand="0" w:evenVBand="0" w:oddHBand="0" w:evenHBand="0" w:firstRowFirstColumn="0" w:firstRowLastColumn="0" w:lastRowFirstColumn="0" w:lastRowLastColumn="0"/>
             </w:pPr>
             <w:r>
               <w:t>UC006</w:t>
@@ -5972,8 +6038,12 @@
         </w:tc>
       </w:tr>
       <w:tr>
+        <w:trPr>
+          <w:cnfStyle w:val="000000100000" w:firstRow="0" w:lastRow="0" w:firstColumn="0" w:lastColumn="0" w:oddVBand="0" w:evenVBand="0" w:oddHBand="1" w:evenHBand="0" w:firstRowFirstColumn="0" w:firstRowLastColumn="0" w:lastRowFirstColumn="0" w:lastRowLastColumn="0"/>
+        </w:trPr>
         <w:tc>
           <w:tcPr>
+            <w:cnfStyle w:val="001000000000" w:firstRow="0" w:lastRow="0" w:firstColumn="1" w:lastColumn="0" w:oddVBand="0" w:evenVBand="0" w:oddHBand="0" w:evenHBand="0" w:firstRowFirstColumn="0" w:firstRowLastColumn="0" w:lastRowFirstColumn="0" w:lastRowLastColumn="0"/>
             <w:tcW w:w="2254" w:type="dxa"/>
           </w:tcPr>
           <w:p>
@@ -6001,6 +6071,7 @@
           <w:p>
             <w:pPr>
               <w:jc w:val="both"/>
+              <w:cnfStyle w:val="000000100000" w:firstRow="0" w:lastRow="0" w:firstColumn="0" w:lastColumn="0" w:oddVBand="0" w:evenVBand="0" w:oddHBand="1" w:evenHBand="0" w:firstRowFirstColumn="0" w:firstRowLastColumn="0" w:lastRowFirstColumn="0" w:lastRowLastColumn="0"/>
             </w:pPr>
             <w:r>
               <w:t>Herm0ni Chess Engine</w:t>
@@ -6011,6 +6082,7 @@
       <w:tr>
         <w:tc>
           <w:tcPr>
+            <w:cnfStyle w:val="001000000000" w:firstRow="0" w:lastRow="0" w:firstColumn="1" w:lastColumn="0" w:oddVBand="0" w:evenVBand="0" w:oddHBand="0" w:evenHBand="0" w:firstRowFirstColumn="0" w:firstRowLastColumn="0" w:lastRowFirstColumn="0" w:lastRowLastColumn="0"/>
             <w:tcW w:w="2254" w:type="dxa"/>
           </w:tcPr>
           <w:p>
@@ -6038,6 +6110,7 @@
           <w:p>
             <w:pPr>
               <w:jc w:val="both"/>
+              <w:cnfStyle w:val="000000000000" w:firstRow="0" w:lastRow="0" w:firstColumn="0" w:lastColumn="0" w:oddVBand="0" w:evenVBand="0" w:oddHBand="0" w:evenHBand="0" w:firstRowFirstColumn="0" w:firstRowLastColumn="0" w:lastRowFirstColumn="0" w:lastRowLastColumn="0"/>
             </w:pPr>
             <w:r>
               <w:t>The evaluation after the next potential</w:t>
@@ -6088,7 +6161,7 @@
     </w:p>
     <w:tbl>
       <w:tblPr>
-        <w:tblStyle w:val="TableGrid"/>
+        <w:tblStyle w:val="ListTable7Colorful-Accent1"/>
         <w:tblW w:w="0" w:type="auto"/>
         <w:tblLook w:val="04A0" w:firstRow="1" w:lastRow="0" w:firstColumn="1" w:lastColumn="0" w:noHBand="0" w:noVBand="1"/>
       </w:tblPr>
@@ -6099,8 +6172,12 @@
         <w:gridCol w:w="2254"/>
       </w:tblGrid>
       <w:tr>
+        <w:trPr>
+          <w:cnfStyle w:val="100000000000" w:firstRow="1" w:lastRow="0" w:firstColumn="0" w:lastColumn="0" w:oddVBand="0" w:evenVBand="0" w:oddHBand="0" w:evenHBand="0" w:firstRowFirstColumn="0" w:firstRowLastColumn="0" w:lastRowFirstColumn="0" w:lastRowLastColumn="0"/>
+        </w:trPr>
         <w:tc>
           <w:tcPr>
+            <w:cnfStyle w:val="001000000100" w:firstRow="0" w:lastRow="0" w:firstColumn="1" w:lastColumn="0" w:oddVBand="0" w:evenVBand="0" w:oddHBand="0" w:evenHBand="0" w:firstRowFirstColumn="1" w:firstRowLastColumn="0" w:lastRowFirstColumn="0" w:lastRowLastColumn="0"/>
             <w:tcW w:w="2254" w:type="dxa"/>
           </w:tcPr>
           <w:p>
@@ -6127,6 +6204,7 @@
           <w:p>
             <w:pPr>
               <w:jc w:val="both"/>
+              <w:cnfStyle w:val="100000000000" w:firstRow="1" w:lastRow="0" w:firstColumn="0" w:lastColumn="0" w:oddVBand="0" w:evenVBand="0" w:oddHBand="0" w:evenHBand="0" w:firstRowFirstColumn="0" w:firstRowLastColumn="0" w:lastRowFirstColumn="0" w:lastRowLastColumn="0"/>
             </w:pPr>
             <w:r>
               <w:t>Make Move</w:t>
@@ -6140,12 +6218,12 @@
           <w:p>
             <w:pPr>
               <w:jc w:val="both"/>
+              <w:cnfStyle w:val="100000000000" w:firstRow="1" w:lastRow="0" w:firstColumn="0" w:lastColumn="0" w:oddVBand="0" w:evenVBand="0" w:oddHBand="0" w:evenHBand="0" w:firstRowFirstColumn="0" w:firstRowLastColumn="0" w:lastRowFirstColumn="0" w:lastRowLastColumn="0"/>
               <w:rPr>
                 <w:b/>
                 <w:bCs/>
               </w:rPr>
             </w:pPr>
-            <w:proofErr w:type="spellStart"/>
             <w:r>
               <w:rPr>
                 <w:b/>
@@ -6153,7 +6231,6 @@
               </w:rPr>
               <w:t>UniqueID</w:t>
             </w:r>
-            <w:proofErr w:type="spellEnd"/>
           </w:p>
         </w:tc>
         <w:tc>
@@ -6163,6 +6240,7 @@
           <w:p>
             <w:pPr>
               <w:jc w:val="both"/>
+              <w:cnfStyle w:val="100000000000" w:firstRow="1" w:lastRow="0" w:firstColumn="0" w:lastColumn="0" w:oddVBand="0" w:evenVBand="0" w:oddHBand="0" w:evenHBand="0" w:firstRowFirstColumn="0" w:firstRowLastColumn="0" w:lastRowFirstColumn="0" w:lastRowLastColumn="0"/>
             </w:pPr>
             <w:r>
               <w:t>UC007</w:t>
@@ -6171,8 +6249,12 @@
         </w:tc>
       </w:tr>
       <w:tr>
+        <w:trPr>
+          <w:cnfStyle w:val="000000100000" w:firstRow="0" w:lastRow="0" w:firstColumn="0" w:lastColumn="0" w:oddVBand="0" w:evenVBand="0" w:oddHBand="1" w:evenHBand="0" w:firstRowFirstColumn="0" w:firstRowLastColumn="0" w:lastRowFirstColumn="0" w:lastRowLastColumn="0"/>
+        </w:trPr>
         <w:tc>
           <w:tcPr>
+            <w:cnfStyle w:val="001000000000" w:firstRow="0" w:lastRow="0" w:firstColumn="1" w:lastColumn="0" w:oddVBand="0" w:evenVBand="0" w:oddHBand="0" w:evenHBand="0" w:firstRowFirstColumn="0" w:firstRowLastColumn="0" w:lastRowFirstColumn="0" w:lastRowLastColumn="0"/>
             <w:tcW w:w="2254" w:type="dxa"/>
           </w:tcPr>
           <w:p>
@@ -6200,17 +6282,10 @@
           <w:p>
             <w:pPr>
               <w:jc w:val="both"/>
-            </w:pPr>
-            <w:r>
-              <w:t xml:space="preserve">Herm0ni Chess Engine, </w:t>
-            </w:r>
-            <w:proofErr w:type="spellStart"/>
-            <w:r>
-              <w:t>Lichess</w:t>
-            </w:r>
-            <w:proofErr w:type="spellEnd"/>
-            <w:r>
-              <w:t xml:space="preserve"> Bot API</w:t>
+              <w:cnfStyle w:val="000000100000" w:firstRow="0" w:lastRow="0" w:firstColumn="0" w:lastColumn="0" w:oddVBand="0" w:evenVBand="0" w:oddHBand="1" w:evenHBand="0" w:firstRowFirstColumn="0" w:firstRowLastColumn="0" w:lastRowFirstColumn="0" w:lastRowLastColumn="0"/>
+            </w:pPr>
+            <w:r>
+              <w:t>Herm0ni Chess Engine, Lichess Bot API</w:t>
             </w:r>
           </w:p>
         </w:tc>
@@ -6218,6 +6293,7 @@
       <w:tr>
         <w:tc>
           <w:tcPr>
+            <w:cnfStyle w:val="001000000000" w:firstRow="0" w:lastRow="0" w:firstColumn="1" w:lastColumn="0" w:oddVBand="0" w:evenVBand="0" w:oddHBand="0" w:evenHBand="0" w:firstRowFirstColumn="0" w:firstRowLastColumn="0" w:lastRowFirstColumn="0" w:lastRowLastColumn="0"/>
             <w:tcW w:w="2254" w:type="dxa"/>
           </w:tcPr>
           <w:p>
@@ -6245,6 +6321,7 @@
           <w:p>
             <w:pPr>
               <w:jc w:val="both"/>
+              <w:cnfStyle w:val="000000000000" w:firstRow="0" w:lastRow="0" w:firstColumn="0" w:lastColumn="0" w:oddVBand="0" w:evenVBand="0" w:oddHBand="0" w:evenHBand="0" w:firstRowFirstColumn="0" w:firstRowLastColumn="0" w:lastRowFirstColumn="0" w:lastRowLastColumn="0"/>
             </w:pPr>
             <w:r>
               <w:t xml:space="preserve">The best move is calculated. The selected move is communicated to the site using UCI. The current position is updated using bitboards. The bot’s clock is paused, and time increment is added.  </w:t>
@@ -6280,7 +6357,7 @@
     </w:p>
     <w:tbl>
       <w:tblPr>
-        <w:tblStyle w:val="TableGrid"/>
+        <w:tblStyle w:val="ListTable7Colorful-Accent1"/>
         <w:tblW w:w="0" w:type="auto"/>
         <w:tblLook w:val="04A0" w:firstRow="1" w:lastRow="0" w:firstColumn="1" w:lastColumn="0" w:noHBand="0" w:noVBand="1"/>
       </w:tblPr>
@@ -6291,8 +6368,12 @@
         <w:gridCol w:w="2254"/>
       </w:tblGrid>
       <w:tr>
+        <w:trPr>
+          <w:cnfStyle w:val="100000000000" w:firstRow="1" w:lastRow="0" w:firstColumn="0" w:lastColumn="0" w:oddVBand="0" w:evenVBand="0" w:oddHBand="0" w:evenHBand="0" w:firstRowFirstColumn="0" w:firstRowLastColumn="0" w:lastRowFirstColumn="0" w:lastRowLastColumn="0"/>
+        </w:trPr>
         <w:tc>
           <w:tcPr>
+            <w:cnfStyle w:val="001000000100" w:firstRow="0" w:lastRow="0" w:firstColumn="1" w:lastColumn="0" w:oddVBand="0" w:evenVBand="0" w:oddHBand="0" w:evenHBand="0" w:firstRowFirstColumn="1" w:firstRowLastColumn="0" w:lastRowFirstColumn="0" w:lastRowLastColumn="0"/>
             <w:tcW w:w="2254" w:type="dxa"/>
           </w:tcPr>
           <w:p>
@@ -6319,6 +6400,7 @@
           <w:p>
             <w:pPr>
               <w:jc w:val="both"/>
+              <w:cnfStyle w:val="100000000000" w:firstRow="1" w:lastRow="0" w:firstColumn="0" w:lastColumn="0" w:oddVBand="0" w:evenVBand="0" w:oddHBand="0" w:evenHBand="0" w:firstRowFirstColumn="0" w:firstRowLastColumn="0" w:lastRowFirstColumn="0" w:lastRowLastColumn="0"/>
             </w:pPr>
             <w:r>
               <w:t>Get Move</w:t>
@@ -6332,12 +6414,12 @@
           <w:p>
             <w:pPr>
               <w:jc w:val="both"/>
+              <w:cnfStyle w:val="100000000000" w:firstRow="1" w:lastRow="0" w:firstColumn="0" w:lastColumn="0" w:oddVBand="0" w:evenVBand="0" w:oddHBand="0" w:evenHBand="0" w:firstRowFirstColumn="0" w:firstRowLastColumn="0" w:lastRowFirstColumn="0" w:lastRowLastColumn="0"/>
               <w:rPr>
                 <w:b/>
                 <w:bCs/>
               </w:rPr>
             </w:pPr>
-            <w:proofErr w:type="spellStart"/>
             <w:r>
               <w:rPr>
                 <w:b/>
@@ -6345,7 +6427,6 @@
               </w:rPr>
               <w:t>UniqueID</w:t>
             </w:r>
-            <w:proofErr w:type="spellEnd"/>
           </w:p>
         </w:tc>
         <w:tc>
@@ -6355,6 +6436,7 @@
           <w:p>
             <w:pPr>
               <w:jc w:val="both"/>
+              <w:cnfStyle w:val="100000000000" w:firstRow="1" w:lastRow="0" w:firstColumn="0" w:lastColumn="0" w:oddVBand="0" w:evenVBand="0" w:oddHBand="0" w:evenHBand="0" w:firstRowFirstColumn="0" w:firstRowLastColumn="0" w:lastRowFirstColumn="0" w:lastRowLastColumn="0"/>
             </w:pPr>
             <w:r>
               <w:t>UC008</w:t>
@@ -6363,8 +6445,12 @@
         </w:tc>
       </w:tr>
       <w:tr>
+        <w:trPr>
+          <w:cnfStyle w:val="000000100000" w:firstRow="0" w:lastRow="0" w:firstColumn="0" w:lastColumn="0" w:oddVBand="0" w:evenVBand="0" w:oddHBand="1" w:evenHBand="0" w:firstRowFirstColumn="0" w:firstRowLastColumn="0" w:lastRowFirstColumn="0" w:lastRowLastColumn="0"/>
+        </w:trPr>
         <w:tc>
           <w:tcPr>
+            <w:cnfStyle w:val="001000000000" w:firstRow="0" w:lastRow="0" w:firstColumn="1" w:lastColumn="0" w:oddVBand="0" w:evenVBand="0" w:oddHBand="0" w:evenHBand="0" w:firstRowFirstColumn="0" w:firstRowLastColumn="0" w:lastRowFirstColumn="0" w:lastRowLastColumn="0"/>
             <w:tcW w:w="2254" w:type="dxa"/>
           </w:tcPr>
           <w:p>
@@ -6392,17 +6478,10 @@
           <w:p>
             <w:pPr>
               <w:jc w:val="both"/>
-            </w:pPr>
-            <w:r>
-              <w:t xml:space="preserve">Herm0ni Chess Engine, </w:t>
-            </w:r>
-            <w:proofErr w:type="spellStart"/>
-            <w:r>
-              <w:t>Lichess</w:t>
-            </w:r>
-            <w:proofErr w:type="spellEnd"/>
-            <w:r>
-              <w:t xml:space="preserve"> Bot API</w:t>
+              <w:cnfStyle w:val="000000100000" w:firstRow="0" w:lastRow="0" w:firstColumn="0" w:lastColumn="0" w:oddVBand="0" w:evenVBand="0" w:oddHBand="1" w:evenHBand="0" w:firstRowFirstColumn="0" w:firstRowLastColumn="0" w:lastRowFirstColumn="0" w:lastRowLastColumn="0"/>
+            </w:pPr>
+            <w:r>
+              <w:t>Herm0ni Chess Engine, Lichess Bot API</w:t>
             </w:r>
           </w:p>
         </w:tc>
@@ -6410,6 +6489,7 @@
       <w:tr>
         <w:tc>
           <w:tcPr>
+            <w:cnfStyle w:val="001000000000" w:firstRow="0" w:lastRow="0" w:firstColumn="1" w:lastColumn="0" w:oddVBand="0" w:evenVBand="0" w:oddHBand="0" w:evenHBand="0" w:firstRowFirstColumn="0" w:firstRowLastColumn="0" w:lastRowFirstColumn="0" w:lastRowLastColumn="0"/>
             <w:tcW w:w="2254" w:type="dxa"/>
           </w:tcPr>
           <w:p>
@@ -6437,6 +6517,7 @@
           <w:p>
             <w:pPr>
               <w:jc w:val="both"/>
+              <w:cnfStyle w:val="000000000000" w:firstRow="0" w:lastRow="0" w:firstColumn="0" w:lastColumn="0" w:oddVBand="0" w:evenVBand="0" w:oddHBand="0" w:evenHBand="0" w:firstRowFirstColumn="0" w:firstRowLastColumn="0" w:lastRowFirstColumn="0" w:lastRowLastColumn="0"/>
             </w:pPr>
             <w:r>
               <w:t>User makes their move on the site. This is communicated to the bot. The current position is updated using bitboards.  The bot’s clock is resumed.</w:t>
@@ -6472,7 +6553,7 @@
     </w:p>
     <w:tbl>
       <w:tblPr>
-        <w:tblStyle w:val="TableGrid"/>
+        <w:tblStyle w:val="ListTable7Colorful-Accent1"/>
         <w:tblW w:w="0" w:type="auto"/>
         <w:tblLook w:val="04A0" w:firstRow="1" w:lastRow="0" w:firstColumn="1" w:lastColumn="0" w:noHBand="0" w:noVBand="1"/>
       </w:tblPr>
@@ -6483,8 +6564,12 @@
         <w:gridCol w:w="2254"/>
       </w:tblGrid>
       <w:tr>
+        <w:trPr>
+          <w:cnfStyle w:val="100000000000" w:firstRow="1" w:lastRow="0" w:firstColumn="0" w:lastColumn="0" w:oddVBand="0" w:evenVBand="0" w:oddHBand="0" w:evenHBand="0" w:firstRowFirstColumn="0" w:firstRowLastColumn="0" w:lastRowFirstColumn="0" w:lastRowLastColumn="0"/>
+        </w:trPr>
         <w:tc>
           <w:tcPr>
+            <w:cnfStyle w:val="001000000100" w:firstRow="0" w:lastRow="0" w:firstColumn="1" w:lastColumn="0" w:oddVBand="0" w:evenVBand="0" w:oddHBand="0" w:evenHBand="0" w:firstRowFirstColumn="1" w:firstRowLastColumn="0" w:lastRowFirstColumn="0" w:lastRowLastColumn="0"/>
             <w:tcW w:w="2254" w:type="dxa"/>
           </w:tcPr>
           <w:p>
@@ -6511,6 +6596,7 @@
           <w:p>
             <w:pPr>
               <w:jc w:val="both"/>
+              <w:cnfStyle w:val="100000000000" w:firstRow="1" w:lastRow="0" w:firstColumn="0" w:lastColumn="0" w:oddVBand="0" w:evenVBand="0" w:oddHBand="0" w:evenHBand="0" w:firstRowFirstColumn="0" w:firstRowLastColumn="0" w:lastRowFirstColumn="0" w:lastRowLastColumn="0"/>
             </w:pPr>
             <w:r>
               <w:t>Update Position</w:t>
@@ -6524,12 +6610,12 @@
           <w:p>
             <w:pPr>
               <w:jc w:val="both"/>
+              <w:cnfStyle w:val="100000000000" w:firstRow="1" w:lastRow="0" w:firstColumn="0" w:lastColumn="0" w:oddVBand="0" w:evenVBand="0" w:oddHBand="0" w:evenHBand="0" w:firstRowFirstColumn="0" w:firstRowLastColumn="0" w:lastRowFirstColumn="0" w:lastRowLastColumn="0"/>
               <w:rPr>
                 <w:b/>
                 <w:bCs/>
               </w:rPr>
             </w:pPr>
-            <w:proofErr w:type="spellStart"/>
             <w:r>
               <w:rPr>
                 <w:b/>
@@ -6537,7 +6623,6 @@
               </w:rPr>
               <w:t>UniqueID</w:t>
             </w:r>
-            <w:proofErr w:type="spellEnd"/>
           </w:p>
         </w:tc>
         <w:tc>
@@ -6547,6 +6632,7 @@
           <w:p>
             <w:pPr>
               <w:jc w:val="both"/>
+              <w:cnfStyle w:val="100000000000" w:firstRow="1" w:lastRow="0" w:firstColumn="0" w:lastColumn="0" w:oddVBand="0" w:evenVBand="0" w:oddHBand="0" w:evenHBand="0" w:firstRowFirstColumn="0" w:firstRowLastColumn="0" w:lastRowFirstColumn="0" w:lastRowLastColumn="0"/>
             </w:pPr>
             <w:r>
               <w:t>UC008</w:t>
@@ -6555,8 +6641,12 @@
         </w:tc>
       </w:tr>
       <w:tr>
+        <w:trPr>
+          <w:cnfStyle w:val="000000100000" w:firstRow="0" w:lastRow="0" w:firstColumn="0" w:lastColumn="0" w:oddVBand="0" w:evenVBand="0" w:oddHBand="1" w:evenHBand="0" w:firstRowFirstColumn="0" w:firstRowLastColumn="0" w:lastRowFirstColumn="0" w:lastRowLastColumn="0"/>
+        </w:trPr>
         <w:tc>
           <w:tcPr>
+            <w:cnfStyle w:val="001000000000" w:firstRow="0" w:lastRow="0" w:firstColumn="1" w:lastColumn="0" w:oddVBand="0" w:evenVBand="0" w:oddHBand="0" w:evenHBand="0" w:firstRowFirstColumn="0" w:firstRowLastColumn="0" w:lastRowFirstColumn="0" w:lastRowLastColumn="0"/>
             <w:tcW w:w="2254" w:type="dxa"/>
           </w:tcPr>
           <w:p>
@@ -6584,6 +6674,7 @@
           <w:p>
             <w:pPr>
               <w:jc w:val="both"/>
+              <w:cnfStyle w:val="000000100000" w:firstRow="0" w:lastRow="0" w:firstColumn="0" w:lastColumn="0" w:oddVBand="0" w:evenVBand="0" w:oddHBand="1" w:evenHBand="0" w:firstRowFirstColumn="0" w:firstRowLastColumn="0" w:lastRowFirstColumn="0" w:lastRowLastColumn="0"/>
             </w:pPr>
             <w:r>
               <w:t>Herm0ni Chess Engine</w:t>
@@ -6594,6 +6685,7 @@
       <w:tr>
         <w:tc>
           <w:tcPr>
+            <w:cnfStyle w:val="001000000000" w:firstRow="0" w:lastRow="0" w:firstColumn="1" w:lastColumn="0" w:oddVBand="0" w:evenVBand="0" w:oddHBand="0" w:evenHBand="0" w:firstRowFirstColumn="0" w:firstRowLastColumn="0" w:lastRowFirstColumn="0" w:lastRowLastColumn="0"/>
             <w:tcW w:w="2254" w:type="dxa"/>
           </w:tcPr>
           <w:p>
@@ -6621,6 +6713,7 @@
           <w:p>
             <w:pPr>
               <w:jc w:val="both"/>
+              <w:cnfStyle w:val="000000000000" w:firstRow="0" w:lastRow="0" w:firstColumn="0" w:lastColumn="0" w:oddVBand="0" w:evenVBand="0" w:oddHBand="0" w:evenHBand="0" w:firstRowFirstColumn="0" w:firstRowLastColumn="0" w:lastRowFirstColumn="0" w:lastRowLastColumn="0"/>
             </w:pPr>
             <w:r>
               <w:t xml:space="preserve">A move is made by either the user or the bot. The bitboard are compared to see what piece moved and to what square it moved to. The bitboards are updated to represent the new position. Whether either player’s king is in check is checked. </w:t>
@@ -6667,7 +6760,7 @@
     <w:p/>
     <w:tbl>
       <w:tblPr>
-        <w:tblStyle w:val="TableGrid"/>
+        <w:tblStyle w:val="PlainTable5"/>
         <w:tblW w:w="0" w:type="auto"/>
         <w:tblLook w:val="04A0" w:firstRow="1" w:lastRow="0" w:firstColumn="1" w:lastColumn="0" w:noHBand="0" w:noVBand="1"/>
       </w:tblPr>
@@ -6678,8 +6771,12 @@
         <w:gridCol w:w="2254"/>
       </w:tblGrid>
       <w:tr>
+        <w:trPr>
+          <w:cnfStyle w:val="100000000000" w:firstRow="1" w:lastRow="0" w:firstColumn="0" w:lastColumn="0" w:oddVBand="0" w:evenVBand="0" w:oddHBand="0" w:evenHBand="0" w:firstRowFirstColumn="0" w:firstRowLastColumn="0" w:lastRowFirstColumn="0" w:lastRowLastColumn="0"/>
+        </w:trPr>
         <w:tc>
           <w:tcPr>
+            <w:cnfStyle w:val="001000000100" w:firstRow="0" w:lastRow="0" w:firstColumn="1" w:lastColumn="0" w:oddVBand="0" w:evenVBand="0" w:oddHBand="0" w:evenHBand="0" w:firstRowFirstColumn="1" w:firstRowLastColumn="0" w:lastRowFirstColumn="0" w:lastRowLastColumn="0"/>
             <w:tcW w:w="2254" w:type="dxa"/>
           </w:tcPr>
           <w:p>
@@ -6703,6 +6800,9 @@
             <w:tcW w:w="2254" w:type="dxa"/>
           </w:tcPr>
           <w:p>
+            <w:pPr>
+              <w:cnfStyle w:val="100000000000" w:firstRow="1" w:lastRow="0" w:firstColumn="0" w:lastColumn="0" w:oddVBand="0" w:evenVBand="0" w:oddHBand="0" w:evenHBand="0" w:firstRowFirstColumn="0" w:firstRowLastColumn="0" w:lastRowFirstColumn="0" w:lastRowLastColumn="0"/>
+            </w:pPr>
             <w:r>
               <w:t>Calculate Move</w:t>
             </w:r>
@@ -6714,12 +6814,12 @@
           </w:tcPr>
           <w:p>
             <w:pPr>
+              <w:cnfStyle w:val="100000000000" w:firstRow="1" w:lastRow="0" w:firstColumn="0" w:lastColumn="0" w:oddVBand="0" w:evenVBand="0" w:oddHBand="0" w:evenHBand="0" w:firstRowFirstColumn="0" w:firstRowLastColumn="0" w:lastRowFirstColumn="0" w:lastRowLastColumn="0"/>
               <w:rPr>
                 <w:b/>
                 <w:bCs/>
               </w:rPr>
             </w:pPr>
-            <w:proofErr w:type="spellStart"/>
             <w:r>
               <w:rPr>
                 <w:b/>
@@ -6727,7 +6827,6 @@
               </w:rPr>
               <w:t>UniqueID</w:t>
             </w:r>
-            <w:proofErr w:type="spellEnd"/>
           </w:p>
         </w:tc>
         <w:tc>
@@ -6735,6 +6834,9 @@
             <w:tcW w:w="2254" w:type="dxa"/>
           </w:tcPr>
           <w:p>
+            <w:pPr>
+              <w:cnfStyle w:val="100000000000" w:firstRow="1" w:lastRow="0" w:firstColumn="0" w:lastColumn="0" w:oddVBand="0" w:evenVBand="0" w:oddHBand="0" w:evenHBand="0" w:firstRowFirstColumn="0" w:firstRowLastColumn="0" w:lastRowFirstColumn="0" w:lastRowLastColumn="0"/>
+            </w:pPr>
             <w:r>
               <w:t>UC006</w:t>
             </w:r>
@@ -6742,8 +6844,12 @@
         </w:tc>
       </w:tr>
       <w:tr>
+        <w:trPr>
+          <w:cnfStyle w:val="000000100000" w:firstRow="0" w:lastRow="0" w:firstColumn="0" w:lastColumn="0" w:oddVBand="0" w:evenVBand="0" w:oddHBand="1" w:evenHBand="0" w:firstRowFirstColumn="0" w:firstRowLastColumn="0" w:lastRowFirstColumn="0" w:lastRowLastColumn="0"/>
+        </w:trPr>
         <w:tc>
           <w:tcPr>
+            <w:cnfStyle w:val="001000000000" w:firstRow="0" w:lastRow="0" w:firstColumn="1" w:lastColumn="0" w:oddVBand="0" w:evenVBand="0" w:oddHBand="0" w:evenHBand="0" w:firstRowFirstColumn="0" w:firstRowLastColumn="0" w:lastRowFirstColumn="0" w:lastRowLastColumn="0"/>
             <w:tcW w:w="2254" w:type="dxa"/>
           </w:tcPr>
           <w:p>
@@ -6770,6 +6876,7 @@
           <w:p>
             <w:pPr>
               <w:jc w:val="both"/>
+              <w:cnfStyle w:val="000000100000" w:firstRow="0" w:lastRow="0" w:firstColumn="0" w:lastColumn="0" w:oddVBand="0" w:evenVBand="0" w:oddHBand="1" w:evenHBand="0" w:firstRowFirstColumn="0" w:firstRowLastColumn="0" w:lastRowFirstColumn="0" w:lastRowLastColumn="0"/>
             </w:pPr>
             <w:r>
               <w:t>The bot evaluates the position that possible</w:t>
@@ -6789,6 +6896,7 @@
       <w:tr>
         <w:tc>
           <w:tcPr>
+            <w:cnfStyle w:val="001000000000" w:firstRow="0" w:lastRow="0" w:firstColumn="1" w:lastColumn="0" w:oddVBand="0" w:evenVBand="0" w:oddHBand="0" w:evenHBand="0" w:firstRowFirstColumn="0" w:firstRowLastColumn="0" w:lastRowFirstColumn="0" w:lastRowLastColumn="0"/>
             <w:tcW w:w="2254" w:type="dxa"/>
           </w:tcPr>
           <w:p>
@@ -6815,6 +6923,7 @@
           <w:p>
             <w:pPr>
               <w:jc w:val="both"/>
+              <w:cnfStyle w:val="000000000000" w:firstRow="0" w:lastRow="0" w:firstColumn="0" w:lastColumn="0" w:oddVBand="0" w:evenVBand="0" w:oddHBand="0" w:evenHBand="0" w:firstRowFirstColumn="0" w:firstRowLastColumn="0" w:lastRowFirstColumn="0" w:lastRowLastColumn="0"/>
             </w:pPr>
             <w:r>
               <w:t>Herm0ni Chess Bot</w:t>
@@ -6823,8 +6932,12 @@
         </w:tc>
       </w:tr>
       <w:tr>
+        <w:trPr>
+          <w:cnfStyle w:val="000000100000" w:firstRow="0" w:lastRow="0" w:firstColumn="0" w:lastColumn="0" w:oddVBand="0" w:evenVBand="0" w:oddHBand="1" w:evenHBand="0" w:firstRowFirstColumn="0" w:firstRowLastColumn="0" w:lastRowFirstColumn="0" w:lastRowLastColumn="0"/>
+        </w:trPr>
         <w:tc>
           <w:tcPr>
+            <w:cnfStyle w:val="001000000000" w:firstRow="0" w:lastRow="0" w:firstColumn="1" w:lastColumn="0" w:oddVBand="0" w:evenVBand="0" w:oddHBand="0" w:evenHBand="0" w:firstRowFirstColumn="0" w:firstRowLastColumn="0" w:lastRowFirstColumn="0" w:lastRowLastColumn="0"/>
             <w:tcW w:w="2254" w:type="dxa"/>
           </w:tcPr>
           <w:p>
@@ -6856,6 +6969,7 @@
                 <w:numId w:val="7"/>
               </w:numPr>
               <w:jc w:val="both"/>
+              <w:cnfStyle w:val="000000100000" w:firstRow="0" w:lastRow="0" w:firstColumn="0" w:lastColumn="0" w:oddVBand="0" w:evenVBand="0" w:oddHBand="1" w:evenHBand="0" w:firstRowFirstColumn="0" w:firstRowLastColumn="0" w:lastRowFirstColumn="0" w:lastRowLastColumn="0"/>
             </w:pPr>
             <w:r>
               <w:t>Lichess.org is operational.</w:t>
@@ -6869,6 +6983,7 @@
                 <w:numId w:val="7"/>
               </w:numPr>
               <w:jc w:val="both"/>
+              <w:cnfStyle w:val="000000100000" w:firstRow="0" w:lastRow="0" w:firstColumn="0" w:lastColumn="0" w:oddVBand="0" w:evenVBand="0" w:oddHBand="1" w:evenHBand="0" w:firstRowFirstColumn="0" w:firstRowLastColumn="0" w:lastRowFirstColumn="0" w:lastRowLastColumn="0"/>
             </w:pPr>
             <w:r>
               <w:t>A game is in progress with the Herm0ni bot.</w:t>
@@ -6879,6 +6994,7 @@
       <w:tr>
         <w:tc>
           <w:tcPr>
+            <w:cnfStyle w:val="001000000000" w:firstRow="0" w:lastRow="0" w:firstColumn="1" w:lastColumn="0" w:oddVBand="0" w:evenVBand="0" w:oddHBand="0" w:evenHBand="0" w:firstRowFirstColumn="0" w:firstRowLastColumn="0" w:lastRowFirstColumn="0" w:lastRowLastColumn="0"/>
             <w:tcW w:w="2254" w:type="dxa"/>
           </w:tcPr>
           <w:p>
@@ -6905,6 +7021,7 @@
           <w:p>
             <w:pPr>
               <w:jc w:val="both"/>
+              <w:cnfStyle w:val="000000000000" w:firstRow="0" w:lastRow="0" w:firstColumn="0" w:lastColumn="0" w:oddVBand="0" w:evenVBand="0" w:oddHBand="0" w:evenHBand="0" w:firstRowFirstColumn="0" w:firstRowLastColumn="0" w:lastRowFirstColumn="0" w:lastRowLastColumn="0"/>
             </w:pPr>
             <w:r>
               <w:t>The engine begins calculating at the start of the game and continues throughout until the game ends.</w:t>
@@ -6913,8 +7030,12 @@
         </w:tc>
       </w:tr>
       <w:tr>
+        <w:trPr>
+          <w:cnfStyle w:val="000000100000" w:firstRow="0" w:lastRow="0" w:firstColumn="0" w:lastColumn="0" w:oddVBand="0" w:evenVBand="0" w:oddHBand="1" w:evenHBand="0" w:firstRowFirstColumn="0" w:firstRowLastColumn="0" w:lastRowFirstColumn="0" w:lastRowLastColumn="0"/>
+        </w:trPr>
         <w:tc>
           <w:tcPr>
+            <w:cnfStyle w:val="001000000000" w:firstRow="0" w:lastRow="0" w:firstColumn="1" w:lastColumn="0" w:oddVBand="0" w:evenVBand="0" w:oddHBand="0" w:evenHBand="0" w:firstRowFirstColumn="0" w:firstRowLastColumn="0" w:lastRowFirstColumn="0" w:lastRowLastColumn="0"/>
             <w:tcW w:w="2254" w:type="dxa"/>
           </w:tcPr>
           <w:p>
@@ -6946,6 +7067,7 @@
                 <w:numId w:val="8"/>
               </w:numPr>
               <w:jc w:val="both"/>
+              <w:cnfStyle w:val="000000100000" w:firstRow="0" w:lastRow="0" w:firstColumn="0" w:lastColumn="0" w:oddVBand="0" w:evenVBand="0" w:oddHBand="1" w:evenHBand="0" w:firstRowFirstColumn="0" w:firstRowLastColumn="0" w:lastRowFirstColumn="0" w:lastRowLastColumn="0"/>
             </w:pPr>
             <w:r>
               <w:t>The bot looks at the current position of the board.</w:t>
@@ -6959,6 +7081,7 @@
                 <w:numId w:val="8"/>
               </w:numPr>
               <w:jc w:val="both"/>
+              <w:cnfStyle w:val="000000100000" w:firstRow="0" w:lastRow="0" w:firstColumn="0" w:lastColumn="0" w:oddVBand="0" w:evenVBand="0" w:oddHBand="1" w:evenHBand="0" w:firstRowFirstColumn="0" w:firstRowLastColumn="0" w:lastRowFirstColumn="0" w:lastRowLastColumn="0"/>
             </w:pPr>
             <w:r>
               <w:t>The bot considers a possible</w:t>
@@ -6978,6 +7101,7 @@
                 <w:numId w:val="8"/>
               </w:numPr>
               <w:jc w:val="both"/>
+              <w:cnfStyle w:val="000000100000" w:firstRow="0" w:lastRow="0" w:firstColumn="0" w:lastColumn="0" w:oddVBand="0" w:evenVBand="0" w:oddHBand="1" w:evenHBand="0" w:firstRowFirstColumn="0" w:firstRowLastColumn="0" w:lastRowFirstColumn="0" w:lastRowLastColumn="0"/>
             </w:pPr>
             <w:r>
               <w:t>The possible</w:t>
@@ -6997,6 +7121,7 @@
                 <w:numId w:val="8"/>
               </w:numPr>
               <w:jc w:val="both"/>
+              <w:cnfStyle w:val="000000100000" w:firstRow="0" w:lastRow="0" w:firstColumn="0" w:lastColumn="0" w:oddVBand="0" w:evenVBand="0" w:oddHBand="1" w:evenHBand="0" w:firstRowFirstColumn="0" w:firstRowLastColumn="0" w:lastRowFirstColumn="0" w:lastRowLastColumn="0"/>
             </w:pPr>
             <w:r>
               <w:t>If a move is found that results in a worse position for the bot, the branch is pruned, and the move is not considered.</w:t>
@@ -7010,6 +7135,7 @@
                 <w:numId w:val="8"/>
               </w:numPr>
               <w:jc w:val="both"/>
+              <w:cnfStyle w:val="000000100000" w:firstRow="0" w:lastRow="0" w:firstColumn="0" w:lastColumn="0" w:oddVBand="0" w:evenVBand="0" w:oddHBand="1" w:evenHBand="0" w:firstRowFirstColumn="0" w:firstRowLastColumn="0" w:lastRowFirstColumn="0" w:lastRowLastColumn="0"/>
             </w:pPr>
             <w:r>
               <w:t>Steps 2 to 4 are repeated for all possible</w:t>
@@ -7029,6 +7155,7 @@
                 <w:numId w:val="8"/>
               </w:numPr>
               <w:jc w:val="both"/>
+              <w:cnfStyle w:val="000000100000" w:firstRow="0" w:lastRow="0" w:firstColumn="0" w:lastColumn="0" w:oddVBand="0" w:evenVBand="0" w:oddHBand="1" w:evenHBand="0" w:firstRowFirstColumn="0" w:firstRowLastColumn="0" w:lastRowFirstColumn="0" w:lastRowLastColumn="0"/>
             </w:pPr>
             <w:r>
               <w:t>This is repeated to a depth of three moves, or until the time allocated per move is reached.</w:t>
@@ -7042,6 +7169,7 @@
                 <w:numId w:val="8"/>
               </w:numPr>
               <w:jc w:val="both"/>
+              <w:cnfStyle w:val="000000100000" w:firstRow="0" w:lastRow="0" w:firstColumn="0" w:lastColumn="0" w:oddVBand="0" w:evenVBand="0" w:oddHBand="1" w:evenHBand="0" w:firstRowFirstColumn="0" w:firstRowLastColumn="0" w:lastRowFirstColumn="0" w:lastRowLastColumn="0"/>
             </w:pPr>
             <w:r>
               <w:t>The best move found is selected to be made.</w:t>
@@ -7052,6 +7180,7 @@
       <w:tr>
         <w:tc>
           <w:tcPr>
+            <w:cnfStyle w:val="001000000000" w:firstRow="0" w:lastRow="0" w:firstColumn="1" w:lastColumn="0" w:oddVBand="0" w:evenVBand="0" w:oddHBand="0" w:evenHBand="0" w:firstRowFirstColumn="0" w:firstRowLastColumn="0" w:lastRowFirstColumn="0" w:lastRowLastColumn="0"/>
             <w:tcW w:w="2254" w:type="dxa"/>
           </w:tcPr>
           <w:p>
@@ -7076,6 +7205,9 @@
             <w:gridSpan w:val="3"/>
           </w:tcPr>
           <w:p>
+            <w:pPr>
+              <w:cnfStyle w:val="000000000000" w:firstRow="0" w:lastRow="0" w:firstColumn="0" w:lastColumn="0" w:oddVBand="0" w:evenVBand="0" w:oddHBand="0" w:evenHBand="0" w:firstRowFirstColumn="0" w:firstRowLastColumn="0" w:lastRowFirstColumn="0" w:lastRowLastColumn="0"/>
+            </w:pPr>
             <w:r>
               <w:t xml:space="preserve">A move is </w:t>
             </w:r>
@@ -7092,8 +7224,12 @@
         </w:tc>
       </w:tr>
       <w:tr>
+        <w:trPr>
+          <w:cnfStyle w:val="000000100000" w:firstRow="0" w:lastRow="0" w:firstColumn="0" w:lastColumn="0" w:oddVBand="0" w:evenVBand="0" w:oddHBand="1" w:evenHBand="0" w:firstRowFirstColumn="0" w:firstRowLastColumn="0" w:lastRowFirstColumn="0" w:lastRowLastColumn="0"/>
+        </w:trPr>
         <w:tc>
           <w:tcPr>
+            <w:cnfStyle w:val="001000000000" w:firstRow="0" w:lastRow="0" w:firstColumn="1" w:lastColumn="0" w:oddVBand="0" w:evenVBand="0" w:oddHBand="0" w:evenHBand="0" w:firstRowFirstColumn="0" w:firstRowLastColumn="0" w:lastRowFirstColumn="0" w:lastRowLastColumn="0"/>
             <w:tcW w:w="2254" w:type="dxa"/>
           </w:tcPr>
           <w:p>
@@ -7119,6 +7255,7 @@
           </w:tcPr>
           <w:p>
             <w:pPr>
+              <w:cnfStyle w:val="000000100000" w:firstRow="0" w:lastRow="0" w:firstColumn="0" w:lastColumn="0" w:oddVBand="0" w:evenVBand="0" w:oddHBand="1" w:evenHBand="0" w:firstRowFirstColumn="0" w:firstRowLastColumn="0" w:lastRowFirstColumn="0" w:lastRowLastColumn="0"/>
               <w:rPr>
                 <w:b/>
                 <w:bCs/>
@@ -7134,6 +7271,7 @@
           </w:p>
           <w:p>
             <w:pPr>
+              <w:cnfStyle w:val="000000100000" w:firstRow="0" w:lastRow="0" w:firstColumn="0" w:lastColumn="0" w:oddVBand="0" w:evenVBand="0" w:oddHBand="1" w:evenHBand="0" w:firstRowFirstColumn="0" w:firstRowLastColumn="0" w:lastRowFirstColumn="0" w:lastRowLastColumn="0"/>
               <w:rPr>
                 <w:b/>
                 <w:bCs/>
@@ -7148,14 +7286,20 @@
                 <w:numId w:val="9"/>
               </w:numPr>
               <w:jc w:val="both"/>
+              <w:cnfStyle w:val="000000100000" w:firstRow="0" w:lastRow="0" w:firstColumn="0" w:lastColumn="0" w:oddVBand="0" w:evenVBand="0" w:oddHBand="1" w:evenHBand="0" w:firstRowFirstColumn="0" w:firstRowLastColumn="0" w:lastRowFirstColumn="0" w:lastRowLastColumn="0"/>
             </w:pPr>
             <w:r>
               <w:t>The bot picks the move that results in the lowest negative impact on the evaluation.</w:t>
             </w:r>
           </w:p>
-          <w:p/>
-          <w:p>
-            <w:pPr>
+          <w:p>
+            <w:pPr>
+              <w:cnfStyle w:val="000000100000" w:firstRow="0" w:lastRow="0" w:firstColumn="0" w:lastColumn="0" w:oddVBand="0" w:evenVBand="0" w:oddHBand="1" w:evenHBand="0" w:firstRowFirstColumn="0" w:firstRowLastColumn="0" w:lastRowFirstColumn="0" w:lastRowLastColumn="0"/>
+            </w:pPr>
+          </w:p>
+          <w:p>
+            <w:pPr>
+              <w:cnfStyle w:val="000000100000" w:firstRow="0" w:lastRow="0" w:firstColumn="0" w:lastColumn="0" w:oddVBand="0" w:evenVBand="0" w:oddHBand="1" w:evenHBand="0" w:firstRowFirstColumn="0" w:firstRowLastColumn="0" w:lastRowFirstColumn="0" w:lastRowLastColumn="0"/>
               <w:rPr>
                 <w:b/>
                 <w:bCs/>
@@ -7171,6 +7315,7 @@
           </w:p>
           <w:p>
             <w:pPr>
+              <w:cnfStyle w:val="000000100000" w:firstRow="0" w:lastRow="0" w:firstColumn="0" w:lastColumn="0" w:oddVBand="0" w:evenVBand="0" w:oddHBand="1" w:evenHBand="0" w:firstRowFirstColumn="0" w:firstRowLastColumn="0" w:lastRowFirstColumn="0" w:lastRowLastColumn="0"/>
               <w:rPr>
                 <w:b/>
                 <w:bCs/>
@@ -7185,6 +7330,7 @@
                 <w:numId w:val="10"/>
               </w:numPr>
               <w:jc w:val="both"/>
+              <w:cnfStyle w:val="000000100000" w:firstRow="0" w:lastRow="0" w:firstColumn="0" w:lastColumn="0" w:oddVBand="0" w:evenVBand="0" w:oddHBand="1" w:evenHBand="0" w:firstRowFirstColumn="0" w:firstRowLastColumn="0" w:lastRowFirstColumn="0" w:lastRowLastColumn="0"/>
             </w:pPr>
             <w:r>
               <w:t>The bot is forced to make a certain move due to check(s)</w:t>
@@ -7223,7 +7369,7 @@
     <w:p/>
     <w:tbl>
       <w:tblPr>
-        <w:tblStyle w:val="TableGrid"/>
+        <w:tblStyle w:val="PlainTable5"/>
         <w:tblW w:w="0" w:type="auto"/>
         <w:tblLook w:val="04A0" w:firstRow="1" w:lastRow="0" w:firstColumn="1" w:lastColumn="0" w:noHBand="0" w:noVBand="1"/>
       </w:tblPr>
@@ -7234,8 +7380,12 @@
         <w:gridCol w:w="2254"/>
       </w:tblGrid>
       <w:tr>
+        <w:trPr>
+          <w:cnfStyle w:val="100000000000" w:firstRow="1" w:lastRow="0" w:firstColumn="0" w:lastColumn="0" w:oddVBand="0" w:evenVBand="0" w:oddHBand="0" w:evenHBand="0" w:firstRowFirstColumn="0" w:firstRowLastColumn="0" w:lastRowFirstColumn="0" w:lastRowLastColumn="0"/>
+        </w:trPr>
         <w:tc>
           <w:tcPr>
+            <w:cnfStyle w:val="001000000100" w:firstRow="0" w:lastRow="0" w:firstColumn="1" w:lastColumn="0" w:oddVBand="0" w:evenVBand="0" w:oddHBand="0" w:evenHBand="0" w:firstRowFirstColumn="1" w:firstRowLastColumn="0" w:lastRowFirstColumn="0" w:lastRowLastColumn="0"/>
             <w:tcW w:w="2254" w:type="dxa"/>
           </w:tcPr>
           <w:p>
@@ -7259,6 +7409,9 @@
             <w:tcW w:w="2254" w:type="dxa"/>
           </w:tcPr>
           <w:p>
+            <w:pPr>
+              <w:cnfStyle w:val="100000000000" w:firstRow="1" w:lastRow="0" w:firstColumn="0" w:lastColumn="0" w:oddVBand="0" w:evenVBand="0" w:oddHBand="0" w:evenHBand="0" w:firstRowFirstColumn="0" w:firstRowLastColumn="0" w:lastRowFirstColumn="0" w:lastRowLastColumn="0"/>
+            </w:pPr>
             <w:r>
               <w:t>Update Position</w:t>
             </w:r>
@@ -7270,12 +7423,12 @@
           </w:tcPr>
           <w:p>
             <w:pPr>
+              <w:cnfStyle w:val="100000000000" w:firstRow="1" w:lastRow="0" w:firstColumn="0" w:lastColumn="0" w:oddVBand="0" w:evenVBand="0" w:oddHBand="0" w:evenHBand="0" w:firstRowFirstColumn="0" w:firstRowLastColumn="0" w:lastRowFirstColumn="0" w:lastRowLastColumn="0"/>
               <w:rPr>
                 <w:b/>
                 <w:bCs/>
               </w:rPr>
             </w:pPr>
-            <w:proofErr w:type="spellStart"/>
             <w:r>
               <w:rPr>
                 <w:b/>
@@ -7283,7 +7436,6 @@
               </w:rPr>
               <w:t>UniqueID</w:t>
             </w:r>
-            <w:proofErr w:type="spellEnd"/>
           </w:p>
         </w:tc>
         <w:tc>
@@ -7291,6 +7443,9 @@
             <w:tcW w:w="2254" w:type="dxa"/>
           </w:tcPr>
           <w:p>
+            <w:pPr>
+              <w:cnfStyle w:val="100000000000" w:firstRow="1" w:lastRow="0" w:firstColumn="0" w:lastColumn="0" w:oddVBand="0" w:evenVBand="0" w:oddHBand="0" w:evenHBand="0" w:firstRowFirstColumn="0" w:firstRowLastColumn="0" w:lastRowFirstColumn="0" w:lastRowLastColumn="0"/>
+            </w:pPr>
             <w:r>
               <w:t>UC008</w:t>
             </w:r>
@@ -7298,8 +7453,12 @@
         </w:tc>
       </w:tr>
       <w:tr>
+        <w:trPr>
+          <w:cnfStyle w:val="000000100000" w:firstRow="0" w:lastRow="0" w:firstColumn="0" w:lastColumn="0" w:oddVBand="0" w:evenVBand="0" w:oddHBand="1" w:evenHBand="0" w:firstRowFirstColumn="0" w:firstRowLastColumn="0" w:lastRowFirstColumn="0" w:lastRowLastColumn="0"/>
+        </w:trPr>
         <w:tc>
           <w:tcPr>
+            <w:cnfStyle w:val="001000000000" w:firstRow="0" w:lastRow="0" w:firstColumn="1" w:lastColumn="0" w:oddVBand="0" w:evenVBand="0" w:oddHBand="0" w:evenHBand="0" w:firstRowFirstColumn="0" w:firstRowLastColumn="0" w:lastRowFirstColumn="0" w:lastRowLastColumn="0"/>
             <w:tcW w:w="2254" w:type="dxa"/>
           </w:tcPr>
           <w:p>
@@ -7323,12 +7482,17 @@
             <w:tcW w:w="6762" w:type="dxa"/>
             <w:gridSpan w:val="3"/>
           </w:tcPr>
-          <w:p/>
+          <w:p>
+            <w:pPr>
+              <w:cnfStyle w:val="000000100000" w:firstRow="0" w:lastRow="0" w:firstColumn="0" w:lastColumn="0" w:oddVBand="0" w:evenVBand="0" w:oddHBand="1" w:evenHBand="0" w:firstRowFirstColumn="0" w:firstRowLastColumn="0" w:lastRowFirstColumn="0" w:lastRowLastColumn="0"/>
+            </w:pPr>
+          </w:p>
         </w:tc>
       </w:tr>
       <w:tr>
         <w:tc>
           <w:tcPr>
+            <w:cnfStyle w:val="001000000000" w:firstRow="0" w:lastRow="0" w:firstColumn="1" w:lastColumn="0" w:oddVBand="0" w:evenVBand="0" w:oddHBand="0" w:evenHBand="0" w:firstRowFirstColumn="0" w:firstRowLastColumn="0" w:lastRowFirstColumn="0" w:lastRowLastColumn="0"/>
             <w:tcW w:w="2254" w:type="dxa"/>
           </w:tcPr>
           <w:p>
@@ -7353,6 +7517,9 @@
             <w:gridSpan w:val="3"/>
           </w:tcPr>
           <w:p>
+            <w:pPr>
+              <w:cnfStyle w:val="000000000000" w:firstRow="0" w:lastRow="0" w:firstColumn="0" w:lastColumn="0" w:oddVBand="0" w:evenVBand="0" w:oddHBand="0" w:evenHBand="0" w:firstRowFirstColumn="0" w:firstRowLastColumn="0" w:lastRowFirstColumn="0" w:lastRowLastColumn="0"/>
+            </w:pPr>
             <w:r>
               <w:t>Herm0ni Chess Bot</w:t>
             </w:r>
@@ -7360,8 +7527,12 @@
         </w:tc>
       </w:tr>
       <w:tr>
+        <w:trPr>
+          <w:cnfStyle w:val="000000100000" w:firstRow="0" w:lastRow="0" w:firstColumn="0" w:lastColumn="0" w:oddVBand="0" w:evenVBand="0" w:oddHBand="1" w:evenHBand="0" w:firstRowFirstColumn="0" w:firstRowLastColumn="0" w:lastRowFirstColumn="0" w:lastRowLastColumn="0"/>
+        </w:trPr>
         <w:tc>
           <w:tcPr>
+            <w:cnfStyle w:val="001000000000" w:firstRow="0" w:lastRow="0" w:firstColumn="1" w:lastColumn="0" w:oddVBand="0" w:evenVBand="0" w:oddHBand="0" w:evenHBand="0" w:firstRowFirstColumn="0" w:firstRowLastColumn="0" w:lastRowFirstColumn="0" w:lastRowLastColumn="0"/>
             <w:tcW w:w="2254" w:type="dxa"/>
           </w:tcPr>
           <w:p>
@@ -7393,6 +7564,7 @@
                 <w:numId w:val="7"/>
               </w:numPr>
               <w:jc w:val="both"/>
+              <w:cnfStyle w:val="000000100000" w:firstRow="0" w:lastRow="0" w:firstColumn="0" w:lastColumn="0" w:oddVBand="0" w:evenVBand="0" w:oddHBand="1" w:evenHBand="0" w:firstRowFirstColumn="0" w:firstRowLastColumn="0" w:lastRowFirstColumn="0" w:lastRowLastColumn="0"/>
             </w:pPr>
             <w:r>
               <w:t>Lichess.org is operational.</w:t>
@@ -7406,6 +7578,7 @@
                 <w:numId w:val="7"/>
               </w:numPr>
               <w:jc w:val="both"/>
+              <w:cnfStyle w:val="000000100000" w:firstRow="0" w:lastRow="0" w:firstColumn="0" w:lastColumn="0" w:oddVBand="0" w:evenVBand="0" w:oddHBand="1" w:evenHBand="0" w:firstRowFirstColumn="0" w:firstRowLastColumn="0" w:lastRowFirstColumn="0" w:lastRowLastColumn="0"/>
             </w:pPr>
             <w:r>
               <w:t>A game is in progress with the Herm0ni bot.</w:t>
@@ -7416,6 +7589,7 @@
       <w:tr>
         <w:tc>
           <w:tcPr>
+            <w:cnfStyle w:val="001000000000" w:firstRow="0" w:lastRow="0" w:firstColumn="1" w:lastColumn="0" w:oddVBand="0" w:evenVBand="0" w:oddHBand="0" w:evenHBand="0" w:firstRowFirstColumn="0" w:firstRowLastColumn="0" w:lastRowFirstColumn="0" w:lastRowLastColumn="0"/>
             <w:tcW w:w="2254" w:type="dxa"/>
           </w:tcPr>
           <w:p>
@@ -7440,6 +7614,9 @@
             <w:gridSpan w:val="3"/>
           </w:tcPr>
           <w:p>
+            <w:pPr>
+              <w:cnfStyle w:val="000000000000" w:firstRow="0" w:lastRow="0" w:firstColumn="0" w:lastColumn="0" w:oddVBand="0" w:evenVBand="0" w:oddHBand="0" w:evenHBand="0" w:firstRowFirstColumn="0" w:firstRowLastColumn="0" w:lastRowFirstColumn="0" w:lastRowLastColumn="0"/>
+            </w:pPr>
             <w:r>
               <w:t>Either the bot or its opponent makes a move.</w:t>
             </w:r>
@@ -7447,8 +7624,12 @@
         </w:tc>
       </w:tr>
       <w:tr>
+        <w:trPr>
+          <w:cnfStyle w:val="000000100000" w:firstRow="0" w:lastRow="0" w:firstColumn="0" w:lastColumn="0" w:oddVBand="0" w:evenVBand="0" w:oddHBand="1" w:evenHBand="0" w:firstRowFirstColumn="0" w:firstRowLastColumn="0" w:lastRowFirstColumn="0" w:lastRowLastColumn="0"/>
+        </w:trPr>
         <w:tc>
           <w:tcPr>
+            <w:cnfStyle w:val="001000000000" w:firstRow="0" w:lastRow="0" w:firstColumn="1" w:lastColumn="0" w:oddVBand="0" w:evenVBand="0" w:oddHBand="0" w:evenHBand="0" w:firstRowFirstColumn="0" w:firstRowLastColumn="0" w:lastRowFirstColumn="0" w:lastRowLastColumn="0"/>
             <w:tcW w:w="2254" w:type="dxa"/>
           </w:tcPr>
           <w:p>
@@ -7480,6 +7661,7 @@
                 <w:numId w:val="11"/>
               </w:numPr>
               <w:jc w:val="both"/>
+              <w:cnfStyle w:val="000000100000" w:firstRow="0" w:lastRow="0" w:firstColumn="0" w:lastColumn="0" w:oddVBand="0" w:evenVBand="0" w:oddHBand="1" w:evenHBand="0" w:firstRowFirstColumn="0" w:firstRowLastColumn="0" w:lastRowFirstColumn="0" w:lastRowLastColumn="0"/>
             </w:pPr>
             <w:r>
               <w:t>The bot selects its next move.</w:t>
@@ -7493,6 +7675,7 @@
                 <w:numId w:val="11"/>
               </w:numPr>
               <w:jc w:val="both"/>
+              <w:cnfStyle w:val="000000100000" w:firstRow="0" w:lastRow="0" w:firstColumn="0" w:lastColumn="0" w:oddVBand="0" w:evenVBand="0" w:oddHBand="1" w:evenHBand="0" w:firstRowFirstColumn="0" w:firstRowLastColumn="0" w:lastRowFirstColumn="0" w:lastRowLastColumn="0"/>
             </w:pPr>
             <w:r>
               <w:t>The bitboards for the piece that is moved it updated to reflect its new position.</w:t>
@@ -7506,6 +7689,7 @@
                 <w:numId w:val="11"/>
               </w:numPr>
               <w:jc w:val="both"/>
+              <w:cnfStyle w:val="000000100000" w:firstRow="0" w:lastRow="0" w:firstColumn="0" w:lastColumn="0" w:oddVBand="0" w:evenVBand="0" w:oddHBand="1" w:evenHBand="0" w:firstRowFirstColumn="0" w:firstRowLastColumn="0" w:lastRowFirstColumn="0" w:lastRowLastColumn="0"/>
             </w:pPr>
             <w:r>
               <w:t xml:space="preserve">The bitboard is compared with other piece bitboards to determine if a capture has taken place. </w:t>
@@ -7519,6 +7703,7 @@
                 <w:numId w:val="11"/>
               </w:numPr>
               <w:jc w:val="both"/>
+              <w:cnfStyle w:val="000000100000" w:firstRow="0" w:lastRow="0" w:firstColumn="0" w:lastColumn="0" w:oddVBand="0" w:evenVBand="0" w:oddHBand="1" w:evenHBand="0" w:firstRowFirstColumn="0" w:firstRowLastColumn="0" w:lastRowFirstColumn="0" w:lastRowLastColumn="0"/>
             </w:pPr>
             <w:r>
               <w:t>An XOR operation is performed on the bitboards to determine the new position.</w:t>
@@ -7532,6 +7717,7 @@
                 <w:numId w:val="11"/>
               </w:numPr>
               <w:jc w:val="both"/>
+              <w:cnfStyle w:val="000000100000" w:firstRow="0" w:lastRow="0" w:firstColumn="0" w:lastColumn="0" w:oddVBand="0" w:evenVBand="0" w:oddHBand="1" w:evenHBand="0" w:firstRowFirstColumn="0" w:firstRowLastColumn="0" w:lastRowFirstColumn="0" w:lastRowLastColumn="0"/>
             </w:pPr>
             <w:r>
               <w:t>Whether either king is in check is checked.</w:t>
@@ -7542,6 +7728,7 @@
       <w:tr>
         <w:tc>
           <w:tcPr>
+            <w:cnfStyle w:val="001000000000" w:firstRow="0" w:lastRow="0" w:firstColumn="1" w:lastColumn="0" w:oddVBand="0" w:evenVBand="0" w:oddHBand="0" w:evenHBand="0" w:firstRowFirstColumn="0" w:firstRowLastColumn="0" w:lastRowFirstColumn="0" w:lastRowLastColumn="0"/>
             <w:tcW w:w="2254" w:type="dxa"/>
           </w:tcPr>
           <w:p>
@@ -7566,6 +7753,9 @@
             <w:gridSpan w:val="3"/>
           </w:tcPr>
           <w:p>
+            <w:pPr>
+              <w:cnfStyle w:val="000000000000" w:firstRow="0" w:lastRow="0" w:firstColumn="0" w:lastColumn="0" w:oddVBand="0" w:evenVBand="0" w:oddHBand="0" w:evenHBand="0" w:firstRowFirstColumn="0" w:firstRowLastColumn="0" w:lastRowFirstColumn="0" w:lastRowLastColumn="0"/>
+            </w:pPr>
             <w:r>
               <w:t>The new position of all pieces and whether a king is in check is determined.</w:t>
             </w:r>
@@ -7573,8 +7763,12 @@
         </w:tc>
       </w:tr>
       <w:tr>
+        <w:trPr>
+          <w:cnfStyle w:val="000000100000" w:firstRow="0" w:lastRow="0" w:firstColumn="0" w:lastColumn="0" w:oddVBand="0" w:evenVBand="0" w:oddHBand="1" w:evenHBand="0" w:firstRowFirstColumn="0" w:firstRowLastColumn="0" w:lastRowFirstColumn="0" w:lastRowLastColumn="0"/>
+        </w:trPr>
         <w:tc>
           <w:tcPr>
+            <w:cnfStyle w:val="001000000000" w:firstRow="0" w:lastRow="0" w:firstColumn="1" w:lastColumn="0" w:oddVBand="0" w:evenVBand="0" w:oddHBand="0" w:evenHBand="0" w:firstRowFirstColumn="0" w:firstRowLastColumn="0" w:lastRowFirstColumn="0" w:lastRowLastColumn="0"/>
             <w:tcW w:w="2254" w:type="dxa"/>
           </w:tcPr>
           <w:p>
@@ -7600,6 +7794,7 @@
           </w:tcPr>
           <w:p>
             <w:pPr>
+              <w:cnfStyle w:val="000000100000" w:firstRow="0" w:lastRow="0" w:firstColumn="0" w:lastColumn="0" w:oddVBand="0" w:evenVBand="0" w:oddHBand="1" w:evenHBand="0" w:firstRowFirstColumn="0" w:firstRowLastColumn="0" w:lastRowFirstColumn="0" w:lastRowLastColumn="0"/>
               <w:rPr>
                 <w:b/>
                 <w:bCs/>
@@ -7615,6 +7810,7 @@
           </w:p>
           <w:p>
             <w:pPr>
+              <w:cnfStyle w:val="000000100000" w:firstRow="0" w:lastRow="0" w:firstColumn="0" w:lastColumn="0" w:oddVBand="0" w:evenVBand="0" w:oddHBand="1" w:evenHBand="0" w:firstRowFirstColumn="0" w:firstRowLastColumn="0" w:lastRowFirstColumn="0" w:lastRowLastColumn="0"/>
               <w:rPr>
                 <w:b/>
                 <w:bCs/>
@@ -7629,6 +7825,7 @@
                 <w:numId w:val="12"/>
               </w:numPr>
               <w:jc w:val="both"/>
+              <w:cnfStyle w:val="000000100000" w:firstRow="0" w:lastRow="0" w:firstColumn="0" w:lastColumn="0" w:oddVBand="0" w:evenVBand="0" w:oddHBand="1" w:evenHBand="0" w:firstRowFirstColumn="0" w:firstRowLastColumn="0" w:lastRowFirstColumn="0" w:lastRowLastColumn="0"/>
             </w:pPr>
             <w:r>
               <w:t>Opponent’s move is received</w:t>
@@ -7648,6 +7845,7 @@
                 <w:numId w:val="12"/>
               </w:numPr>
               <w:jc w:val="both"/>
+              <w:cnfStyle w:val="000000100000" w:firstRow="0" w:lastRow="0" w:firstColumn="0" w:lastColumn="0" w:oddVBand="0" w:evenVBand="0" w:oddHBand="1" w:evenHBand="0" w:firstRowFirstColumn="0" w:firstRowLastColumn="0" w:lastRowFirstColumn="0" w:lastRowLastColumn="0"/>
             </w:pPr>
             <w:r>
               <w:t xml:space="preserve">Message is </w:t>
@@ -7664,6 +7862,7 @@
                 <w:numId w:val="12"/>
               </w:numPr>
               <w:jc w:val="both"/>
+              <w:cnfStyle w:val="000000100000" w:firstRow="0" w:lastRow="0" w:firstColumn="0" w:lastColumn="0" w:oddVBand="0" w:evenVBand="0" w:oddHBand="1" w:evenHBand="0" w:firstRowFirstColumn="0" w:firstRowLastColumn="0" w:lastRowFirstColumn="0" w:lastRowLastColumn="0"/>
             </w:pPr>
             <w:r>
               <w:t>Bitboards are updated to reflect the new position of all pieces.</w:t>
@@ -8032,6 +8231,55 @@
                 <w:rPr>
                   <w:noProof/>
                 </w:rPr>
+                <w:t xml:space="preserve">Krishnamurthy, B., 2022. </w:t>
+              </w:r>
+              <w:r>
+                <w:rPr>
+                  <w:i/>
+                  <w:iCs/>
+                  <w:noProof/>
+                </w:rPr>
+                <w:t xml:space="preserve">The Evolution of Chess AI. </w:t>
+              </w:r>
+              <w:r>
+                <w:rPr>
+                  <w:noProof/>
+                </w:rPr>
+                <w:t xml:space="preserve">[Online] </w:t>
+              </w:r>
+              <w:r>
+                <w:rPr>
+                  <w:noProof/>
+                </w:rPr>
+                <w:br/>
+                <w:t xml:space="preserve">Available at: </w:t>
+              </w:r>
+              <w:r>
+                <w:rPr>
+                  <w:noProof/>
+                  <w:u w:val="single"/>
+                </w:rPr>
+                <w:t>https://builtin.com/artificial-intelligence/chess-ai</w:t>
+              </w:r>
+              <w:r>
+                <w:rPr>
+                  <w:noProof/>
+                </w:rPr>
+                <w:br/>
+                <w:t>[Accessed 16 11 2024].</w:t>
+              </w:r>
+            </w:p>
+            <w:p>
+              <w:pPr>
+                <w:pStyle w:val="Bibliography"/>
+                <w:rPr>
+                  <w:noProof/>
+                </w:rPr>
+              </w:pPr>
+              <w:r>
+                <w:rPr>
+                  <w:noProof/>
+                </w:rPr>
                 <w:t xml:space="preserve">Lichess, n.d. </w:t>
               </w:r>
               <w:r>
@@ -8081,7 +8329,7 @@
                 <w:rPr>
                   <w:noProof/>
                 </w:rPr>
-                <w:t xml:space="preserve">Wikipedia, 2024. </w:t>
+                <w:t xml:space="preserve">Vecteezy, n.d. </w:t>
               </w:r>
               <w:r>
                 <w:rPr>
@@ -8089,7 +8337,7 @@
                   <w:iCs/>
                   <w:noProof/>
                 </w:rPr>
-                <w:t xml:space="preserve">History of chess engines. </w:t>
+                <w:t xml:space="preserve">Vecteezy. </w:t>
               </w:r>
               <w:r>
                 <w:rPr>
@@ -8109,63 +8357,14 @@
                   <w:noProof/>
                   <w:u w:val="single"/>
                 </w:rPr>
-                <w:t>https://en.wikipedia.org/wiki/History_of_chess_engines</w:t>
+                <w:t>https://www.vecteezy.com/free-vector/chess-silhouette</w:t>
               </w:r>
               <w:r>
                 <w:rPr>
                   <w:noProof/>
                 </w:rPr>
                 <w:br/>
-                <w:t>[Accessed 20 October 2024].</w:t>
-              </w:r>
-            </w:p>
-            <w:p>
-              <w:pPr>
-                <w:pStyle w:val="Bibliography"/>
-                <w:rPr>
-                  <w:noProof/>
-                </w:rPr>
-              </w:pPr>
-              <w:r>
-                <w:rPr>
-                  <w:noProof/>
-                </w:rPr>
-                <w:t xml:space="preserve">Wikipedia, 2024. </w:t>
-              </w:r>
-              <w:r>
-                <w:rPr>
-                  <w:i/>
-                  <w:iCs/>
-                  <w:noProof/>
-                </w:rPr>
-                <w:t xml:space="preserve">Human-computer chess matches. </w:t>
-              </w:r>
-              <w:r>
-                <w:rPr>
-                  <w:noProof/>
-                </w:rPr>
-                <w:t xml:space="preserve">[Online] </w:t>
-              </w:r>
-              <w:r>
-                <w:rPr>
-                  <w:noProof/>
-                </w:rPr>
-                <w:br/>
-                <w:t xml:space="preserve">Available at: </w:t>
-              </w:r>
-              <w:r>
-                <w:rPr>
-                  <w:noProof/>
-                  <w:u w:val="single"/>
-                </w:rPr>
-                <w:t>https://en.wikipedia.org/wiki/Human%E2%80%93computer_chess_matches</w:t>
-              </w:r>
-              <w:r>
-                <w:rPr>
-                  <w:noProof/>
-                </w:rPr>
-                <w:br/>
-                <w:t>[Accessed 20 October 2024].</w:t>
+                <w:t>[Accessed 26 11 2024].</w:t>
               </w:r>
             </w:p>
             <w:p>
@@ -10864,6 +11063,329 @@
       </w:tblBorders>
     </w:tblPr>
   </w:style>
+  <w:style w:type="table" w:styleId="ListTable7Colorful-Accent1">
+    <w:name w:val="List Table 7 Colorful Accent 1"/>
+    <w:basedOn w:val="TableNormal"/>
+    <w:uiPriority w:val="52"/>
+    <w:rsid w:val="00F519DA"/>
+    <w:pPr>
+      <w:spacing w:after="0" w:line="240" w:lineRule="auto"/>
+    </w:pPr>
+    <w:rPr>
+      <w:color w:val="0F4761" w:themeColor="accent1" w:themeShade="BF"/>
+    </w:rPr>
+    <w:tblPr>
+      <w:tblStyleRowBandSize w:val="1"/>
+      <w:tblStyleColBandSize w:val="1"/>
+    </w:tblPr>
+    <w:tblStylePr w:type="firstRow">
+      <w:rPr>
+        <w:rFonts w:asciiTheme="majorHAnsi" w:eastAsiaTheme="majorEastAsia" w:hAnsiTheme="majorHAnsi" w:cstheme="majorBidi"/>
+        <w:i/>
+        <w:iCs/>
+        <w:sz w:val="26"/>
+      </w:rPr>
+      <w:tblPr/>
+      <w:tcPr>
+        <w:tcBorders>
+          <w:bottom w:val="single" w:sz="4" w:space="0" w:color="156082" w:themeColor="accent1"/>
+        </w:tcBorders>
+        <w:shd w:val="clear" w:color="auto" w:fill="FFFFFF" w:themeFill="background1"/>
+      </w:tcPr>
+    </w:tblStylePr>
+    <w:tblStylePr w:type="lastRow">
+      <w:rPr>
+        <w:rFonts w:asciiTheme="majorHAnsi" w:eastAsiaTheme="majorEastAsia" w:hAnsiTheme="majorHAnsi" w:cstheme="majorBidi"/>
+        <w:i/>
+        <w:iCs/>
+        <w:sz w:val="26"/>
+      </w:rPr>
+      <w:tblPr/>
+      <w:tcPr>
+        <w:tcBorders>
+          <w:top w:val="single" w:sz="4" w:space="0" w:color="156082" w:themeColor="accent1"/>
+        </w:tcBorders>
+        <w:shd w:val="clear" w:color="auto" w:fill="FFFFFF" w:themeFill="background1"/>
+      </w:tcPr>
+    </w:tblStylePr>
+    <w:tblStylePr w:type="firstCol">
+      <w:pPr>
+        <w:jc w:val="right"/>
+      </w:pPr>
+      <w:rPr>
+        <w:rFonts w:asciiTheme="majorHAnsi" w:eastAsiaTheme="majorEastAsia" w:hAnsiTheme="majorHAnsi" w:cstheme="majorBidi"/>
+        <w:i/>
+        <w:iCs/>
+        <w:sz w:val="26"/>
+      </w:rPr>
+      <w:tblPr/>
+      <w:tcPr>
+        <w:tcBorders>
+          <w:right w:val="single" w:sz="4" w:space="0" w:color="156082" w:themeColor="accent1"/>
+        </w:tcBorders>
+        <w:shd w:val="clear" w:color="auto" w:fill="FFFFFF" w:themeFill="background1"/>
+      </w:tcPr>
+    </w:tblStylePr>
+    <w:tblStylePr w:type="lastCol">
+      <w:rPr>
+        <w:rFonts w:asciiTheme="majorHAnsi" w:eastAsiaTheme="majorEastAsia" w:hAnsiTheme="majorHAnsi" w:cstheme="majorBidi"/>
+        <w:i/>
+        <w:iCs/>
+        <w:sz w:val="26"/>
+      </w:rPr>
+      <w:tblPr/>
+      <w:tcPr>
+        <w:tcBorders>
+          <w:left w:val="single" w:sz="4" w:space="0" w:color="156082" w:themeColor="accent1"/>
+        </w:tcBorders>
+        <w:shd w:val="clear" w:color="auto" w:fill="FFFFFF" w:themeFill="background1"/>
+      </w:tcPr>
+    </w:tblStylePr>
+    <w:tblStylePr w:type="band1Vert">
+      <w:tblPr/>
+      <w:tcPr>
+        <w:shd w:val="clear" w:color="auto" w:fill="C1E4F5" w:themeFill="accent1" w:themeFillTint="33"/>
+      </w:tcPr>
+    </w:tblStylePr>
+    <w:tblStylePr w:type="band1Horz">
+      <w:tblPr/>
+      <w:tcPr>
+        <w:shd w:val="clear" w:color="auto" w:fill="C1E4F5" w:themeFill="accent1" w:themeFillTint="33"/>
+      </w:tcPr>
+    </w:tblStylePr>
+    <w:tblStylePr w:type="neCell">
+      <w:tblPr/>
+      <w:tcPr>
+        <w:tcBorders>
+          <w:left w:val="nil"/>
+        </w:tcBorders>
+      </w:tcPr>
+    </w:tblStylePr>
+    <w:tblStylePr w:type="nwCell">
+      <w:tblPr/>
+      <w:tcPr>
+        <w:tcBorders>
+          <w:right w:val="nil"/>
+        </w:tcBorders>
+      </w:tcPr>
+    </w:tblStylePr>
+    <w:tblStylePr w:type="seCell">
+      <w:tblPr/>
+      <w:tcPr>
+        <w:tcBorders>
+          <w:left w:val="nil"/>
+        </w:tcBorders>
+      </w:tcPr>
+    </w:tblStylePr>
+    <w:tblStylePr w:type="swCell">
+      <w:tblPr/>
+      <w:tcPr>
+        <w:tcBorders>
+          <w:right w:val="nil"/>
+        </w:tcBorders>
+      </w:tcPr>
+    </w:tblStylePr>
+  </w:style>
+  <w:style w:type="table" w:styleId="PlainTable5">
+    <w:name w:val="Plain Table 5"/>
+    <w:basedOn w:val="TableNormal"/>
+    <w:uiPriority w:val="45"/>
+    <w:rsid w:val="00F519DA"/>
+    <w:pPr>
+      <w:spacing w:after="0" w:line="240" w:lineRule="auto"/>
+    </w:pPr>
+    <w:tblPr>
+      <w:tblStyleRowBandSize w:val="1"/>
+      <w:tblStyleColBandSize w:val="1"/>
+    </w:tblPr>
+    <w:tblStylePr w:type="firstRow">
+      <w:rPr>
+        <w:rFonts w:asciiTheme="majorHAnsi" w:eastAsiaTheme="majorEastAsia" w:hAnsiTheme="majorHAnsi" w:cstheme="majorBidi"/>
+        <w:i/>
+        <w:iCs/>
+        <w:sz w:val="26"/>
+      </w:rPr>
+      <w:tblPr/>
+      <w:tcPr>
+        <w:tcBorders>
+          <w:bottom w:val="single" w:sz="4" w:space="0" w:color="7F7F7F" w:themeColor="text1" w:themeTint="80"/>
+        </w:tcBorders>
+        <w:shd w:val="clear" w:color="auto" w:fill="FFFFFF" w:themeFill="background1"/>
+      </w:tcPr>
+    </w:tblStylePr>
+    <w:tblStylePr w:type="lastRow">
+      <w:rPr>
+        <w:rFonts w:asciiTheme="majorHAnsi" w:eastAsiaTheme="majorEastAsia" w:hAnsiTheme="majorHAnsi" w:cstheme="majorBidi"/>
+        <w:i/>
+        <w:iCs/>
+        <w:sz w:val="26"/>
+      </w:rPr>
+      <w:tblPr/>
+      <w:tcPr>
+        <w:tcBorders>
+          <w:top w:val="single" w:sz="4" w:space="0" w:color="7F7F7F" w:themeColor="text1" w:themeTint="80"/>
+        </w:tcBorders>
+        <w:shd w:val="clear" w:color="auto" w:fill="FFFFFF" w:themeFill="background1"/>
+      </w:tcPr>
+    </w:tblStylePr>
+    <w:tblStylePr w:type="firstCol">
+      <w:pPr>
+        <w:jc w:val="right"/>
+      </w:pPr>
+      <w:rPr>
+        <w:rFonts w:asciiTheme="majorHAnsi" w:eastAsiaTheme="majorEastAsia" w:hAnsiTheme="majorHAnsi" w:cstheme="majorBidi"/>
+        <w:i/>
+        <w:iCs/>
+        <w:sz w:val="26"/>
+      </w:rPr>
+      <w:tblPr/>
+      <w:tcPr>
+        <w:tcBorders>
+          <w:right w:val="single" w:sz="4" w:space="0" w:color="7F7F7F" w:themeColor="text1" w:themeTint="80"/>
+        </w:tcBorders>
+        <w:shd w:val="clear" w:color="auto" w:fill="FFFFFF" w:themeFill="background1"/>
+      </w:tcPr>
+    </w:tblStylePr>
+    <w:tblStylePr w:type="lastCol">
+      <w:rPr>
+        <w:rFonts w:asciiTheme="majorHAnsi" w:eastAsiaTheme="majorEastAsia" w:hAnsiTheme="majorHAnsi" w:cstheme="majorBidi"/>
+        <w:i/>
+        <w:iCs/>
+        <w:sz w:val="26"/>
+      </w:rPr>
+      <w:tblPr/>
+      <w:tcPr>
+        <w:tcBorders>
+          <w:left w:val="single" w:sz="4" w:space="0" w:color="7F7F7F" w:themeColor="text1" w:themeTint="80"/>
+        </w:tcBorders>
+        <w:shd w:val="clear" w:color="auto" w:fill="FFFFFF" w:themeFill="background1"/>
+      </w:tcPr>
+    </w:tblStylePr>
+    <w:tblStylePr w:type="band1Vert">
+      <w:tblPr/>
+      <w:tcPr>
+        <w:shd w:val="clear" w:color="auto" w:fill="F2F2F2" w:themeFill="background1" w:themeFillShade="F2"/>
+      </w:tcPr>
+    </w:tblStylePr>
+    <w:tblStylePr w:type="band1Horz">
+      <w:tblPr/>
+      <w:tcPr>
+        <w:shd w:val="clear" w:color="auto" w:fill="F2F2F2" w:themeFill="background1" w:themeFillShade="F2"/>
+      </w:tcPr>
+    </w:tblStylePr>
+    <w:tblStylePr w:type="neCell">
+      <w:tblPr/>
+      <w:tcPr>
+        <w:tcBorders>
+          <w:left w:val="nil"/>
+        </w:tcBorders>
+      </w:tcPr>
+    </w:tblStylePr>
+    <w:tblStylePr w:type="nwCell">
+      <w:tblPr/>
+      <w:tcPr>
+        <w:tcBorders>
+          <w:right w:val="nil"/>
+        </w:tcBorders>
+      </w:tcPr>
+    </w:tblStylePr>
+    <w:tblStylePr w:type="seCell">
+      <w:tblPr/>
+      <w:tcPr>
+        <w:tcBorders>
+          <w:left w:val="nil"/>
+        </w:tcBorders>
+      </w:tcPr>
+    </w:tblStylePr>
+    <w:tblStylePr w:type="swCell">
+      <w:tblPr/>
+      <w:tcPr>
+        <w:tcBorders>
+          <w:right w:val="nil"/>
+        </w:tcBorders>
+      </w:tcPr>
+    </w:tblStylePr>
+  </w:style>
+  <w:style w:type="table" w:styleId="PlainTable2">
+    <w:name w:val="Plain Table 2"/>
+    <w:basedOn w:val="TableNormal"/>
+    <w:uiPriority w:val="42"/>
+    <w:rsid w:val="00F519DA"/>
+    <w:pPr>
+      <w:spacing w:after="0" w:line="240" w:lineRule="auto"/>
+    </w:pPr>
+    <w:tblPr>
+      <w:tblStyleRowBandSize w:val="1"/>
+      <w:tblStyleColBandSize w:val="1"/>
+      <w:tblBorders>
+        <w:top w:val="single" w:sz="4" w:space="0" w:color="7F7F7F" w:themeColor="text1" w:themeTint="80"/>
+        <w:bottom w:val="single" w:sz="4" w:space="0" w:color="7F7F7F" w:themeColor="text1" w:themeTint="80"/>
+      </w:tblBorders>
+    </w:tblPr>
+    <w:tblStylePr w:type="firstRow">
+      <w:rPr>
+        <w:b/>
+        <w:bCs/>
+      </w:rPr>
+      <w:tblPr/>
+      <w:tcPr>
+        <w:tcBorders>
+          <w:bottom w:val="single" w:sz="4" w:space="0" w:color="7F7F7F" w:themeColor="text1" w:themeTint="80"/>
+        </w:tcBorders>
+      </w:tcPr>
+    </w:tblStylePr>
+    <w:tblStylePr w:type="lastRow">
+      <w:rPr>
+        <w:b/>
+        <w:bCs/>
+      </w:rPr>
+      <w:tblPr/>
+      <w:tcPr>
+        <w:tcBorders>
+          <w:top w:val="single" w:sz="4" w:space="0" w:color="7F7F7F" w:themeColor="text1" w:themeTint="80"/>
+        </w:tcBorders>
+      </w:tcPr>
+    </w:tblStylePr>
+    <w:tblStylePr w:type="firstCol">
+      <w:rPr>
+        <w:b/>
+        <w:bCs/>
+      </w:rPr>
+    </w:tblStylePr>
+    <w:tblStylePr w:type="lastCol">
+      <w:rPr>
+        <w:b/>
+        <w:bCs/>
+      </w:rPr>
+    </w:tblStylePr>
+    <w:tblStylePr w:type="band1Vert">
+      <w:tblPr/>
+      <w:tcPr>
+        <w:tcBorders>
+          <w:left w:val="single" w:sz="4" w:space="0" w:color="7F7F7F" w:themeColor="text1" w:themeTint="80"/>
+          <w:right w:val="single" w:sz="4" w:space="0" w:color="7F7F7F" w:themeColor="text1" w:themeTint="80"/>
+        </w:tcBorders>
+      </w:tcPr>
+    </w:tblStylePr>
+    <w:tblStylePr w:type="band2Vert">
+      <w:tblPr/>
+      <w:tcPr>
+        <w:tcBorders>
+          <w:left w:val="single" w:sz="4" w:space="0" w:color="7F7F7F" w:themeColor="text1" w:themeTint="80"/>
+          <w:right w:val="single" w:sz="4" w:space="0" w:color="7F7F7F" w:themeColor="text1" w:themeTint="80"/>
+        </w:tcBorders>
+      </w:tcPr>
+    </w:tblStylePr>
+    <w:tblStylePr w:type="band1Horz">
+      <w:tblPr/>
+      <w:tcPr>
+        <w:tcBorders>
+          <w:top w:val="single" w:sz="4" w:space="0" w:color="7F7F7F" w:themeColor="text1" w:themeTint="80"/>
+          <w:bottom w:val="single" w:sz="4" w:space="0" w:color="7F7F7F" w:themeColor="text1" w:themeTint="80"/>
+        </w:tcBorders>
+      </w:tcPr>
+    </w:tblStylePr>
+  </w:style>
 </w:styles>
 </file>
 
@@ -11317,54 +11839,52 @@
     <b:RefOrder>6</b:RefOrder>
   </b:Source>
   <b:Source>
-    <b:Tag>Wik24</b:Tag>
+    <b:Tag>Vec24</b:Tag>
     <b:SourceType>InternetSite</b:SourceType>
-    <b:Guid>{D9525E1D-2F92-42D3-9D4E-01BD54A51189}</b:Guid>
+    <b:Guid>{4A13BDFD-3CEE-4C7E-838D-48A3196AFC5E}</b:Guid>
+    <b:Title>Vecteezy</b:Title>
     <b:Author>
       <b:Author>
         <b:NameList>
           <b:Person>
-            <b:Last>Wikipedia</b:Last>
+            <b:Last>Vecteezy</b:Last>
           </b:Person>
         </b:NameList>
       </b:Author>
     </b:Author>
-    <b:Title>History of chess engines</b:Title>
-    <b:InternetSiteTitle>Wikipedia</b:InternetSiteTitle>
-    <b:Year>2024</b:Year>
-    <b:URL>https://en.wikipedia.org/wiki/History_of_chess_engines</b:URL>
     <b:YearAccessed>2024</b:YearAccessed>
-    <b:MonthAccessed>October</b:MonthAccessed>
-    <b:DayAccessed>20</b:DayAccessed>
+    <b:MonthAccessed>11</b:MonthAccessed>
+    <b:DayAccessed>26</b:DayAccessed>
+    <b:URL>https://www.vecteezy.com/free-vector/chess-silhouette</b:URL>
     <b:RefOrder>1</b:RefOrder>
   </b:Source>
   <b:Source>
-    <b:Tag>Wik241</b:Tag>
+    <b:Tag>Bha22</b:Tag>
     <b:SourceType>InternetSite</b:SourceType>
-    <b:Guid>{E69E0A99-960A-471D-ADD3-30C7988DFB60}</b:Guid>
+    <b:Guid>{64E6B724-7992-4A56-955A-948136765F95}</b:Guid>
     <b:Author>
       <b:Author>
         <b:NameList>
           <b:Person>
-            <b:Last>Wikipedia</b:Last>
+            <b:Last>Krishnamurthy</b:Last>
+            <b:First>Bharath</b:First>
           </b:Person>
         </b:NameList>
       </b:Author>
     </b:Author>
-    <b:Title>Human-computer chess matches</b:Title>
-    <b:InternetSiteTitle>Wikipedia</b:InternetSiteTitle>
-    <b:Year>2024</b:Year>
-    <b:URL>https://en.wikipedia.org/wiki/Human%E2%80%93computer_chess_matches</b:URL>
+    <b:Title>The Evolution of Chess AI</b:Title>
+    <b:Year>2022</b:Year>
     <b:YearAccessed>2024</b:YearAccessed>
-    <b:MonthAccessed>October</b:MonthAccessed>
-    <b:DayAccessed>20</b:DayAccessed>
+    <b:MonthAccessed>11</b:MonthAccessed>
+    <b:DayAccessed>16</b:DayAccessed>
+    <b:URL>https://builtin.com/artificial-intelligence/chess-ai</b:URL>
     <b:RefOrder>2</b:RefOrder>
   </b:Source>
 </b:Sources>
 </file>
 
 <file path=customXml/itemProps1.xml><?xml version="1.0" encoding="utf-8"?>
-<ds:datastoreItem xmlns:ds="http://schemas.openxmlformats.org/officeDocument/2006/customXml" ds:itemID="{4AF97731-D4F2-43B1-BB1D-3AC3F45C6F50}">
+<ds:datastoreItem xmlns:ds="http://schemas.openxmlformats.org/officeDocument/2006/customXml" ds:itemID="{0A7E0830-073F-4745-BCEC-73852C716BD5}">
   <ds:schemaRefs>
     <ds:schemaRef ds:uri="http://schemas.openxmlformats.org/officeDocument/2006/bibliography"/>
   </ds:schemaRefs>

</xml_diff>

<commit_message>
Start of design document and psuedocode, heuristic functionality mentioned in spec
Intro, technologies, data structures, psuedocode for heuristic and material functions
</commit_message>
<xml_diff>
--- a/ProjectSpecification.docx
+++ b/ProjectSpecification.docx
@@ -148,7 +148,7 @@
               <w:sz w:val="16"/>
               <w:szCs w:val="16"/>
             </w:rPr>
-            <w:instrText xml:space="preserve"> CITATION Vec24 \l 2057 </w:instrText>
+            <w:instrText xml:space="preserve">CITATION Vec24 \l 2057 </w:instrText>
           </w:r>
           <w:r>
             <w:rPr>
@@ -3674,6 +3674,9 @@
     <w:p/>
     <w:p>
       <w:r>
+        <w:rPr>
+          <w:noProof/>
+        </w:rPr>
         <w:drawing>
           <wp:inline distT="0" distB="0" distL="0" distR="0" wp14:anchorId="1965F4E5" wp14:editId="41E0257A">
             <wp:extent cx="5731510" cy="1229360"/>
@@ -4086,7 +4089,13 @@
         <w:t>Using</w:t>
       </w:r>
       <w:r>
-        <w:t xml:space="preserve"> bitboards, </w:t>
+        <w:t xml:space="preserve"> bitboards</w:t>
+      </w:r>
+      <w:r>
+        <w:t xml:space="preserve"> and a heuristic algorithm</w:t>
+      </w:r>
+      <w:r>
+        <w:t xml:space="preserve">, </w:t>
       </w:r>
       <w:r>
         <w:t>the current position of a game can be evaluated based on things such as material count, pawn structure, control of key squares and king safety.</w:t>
@@ -4132,6 +4141,9 @@
       <w:r>
         <w:t>.</w:t>
       </w:r>
+      <w:r>
+        <w:t xml:space="preserve"> The heuristic algorithm will determine the evaluation of a position based on factors such as material count, material position, king safety, etc.</w:t>
+      </w:r>
     </w:p>
     <w:p/>
     <w:p>
@@ -4243,7 +4255,6 @@
           <w:sz w:val="28"/>
           <w:szCs w:val="28"/>
         </w:rPr>
-        <w:lastRenderedPageBreak/>
         <w:t>Time Control</w:t>
       </w:r>
     </w:p>
@@ -4531,45 +4542,16 @@
         <w:jc w:val="both"/>
       </w:pPr>
       <w:r>
-        <w:t xml:space="preserve">A </w:t>
-      </w:r>
-      <w:proofErr w:type="spellStart"/>
-      <w:r>
-        <w:t>tablebase</w:t>
-      </w:r>
-      <w:proofErr w:type="spellEnd"/>
-      <w:r>
-        <w:t xml:space="preserve"> can be looked at once there are at most seven pieces left on the board to ensure that the best move is played.</w:t>
+        <w:t>A tablebase can be looked at once there are at most seven pieces left on the board to ensure that the best move is played.</w:t>
       </w:r>
       <w:r>
         <w:t xml:space="preserve"> </w:t>
       </w:r>
       <w:r>
-        <w:t xml:space="preserve">An endgame </w:t>
-      </w:r>
-      <w:proofErr w:type="spellStart"/>
-      <w:r>
-        <w:t>tablebase</w:t>
-      </w:r>
-      <w:proofErr w:type="spellEnd"/>
-      <w:r>
-        <w:t xml:space="preserve"> is a database detailing the best moves to end the game once there are only a certain number of pieces remaining. The most robust </w:t>
-      </w:r>
-      <w:proofErr w:type="spellStart"/>
-      <w:r>
-        <w:t>tablebase</w:t>
-      </w:r>
-      <w:proofErr w:type="spellEnd"/>
-      <w:r>
-        <w:t xml:space="preserve"> is the Syzygy </w:t>
-      </w:r>
-      <w:proofErr w:type="spellStart"/>
-      <w:r>
-        <w:t>tablebase</w:t>
-      </w:r>
-      <w:proofErr w:type="spellEnd"/>
-      <w:r>
-        <w:t xml:space="preserve"> and</w:t>
+        <w:t>An endgame tablebase is a database detailing the best moves to end the game once there are only a certain number of pieces remaining. The most robust tablebase</w:t>
+      </w:r>
+      <w:r>
+        <w:t xml:space="preserve"> is the Syzygy tablebase and</w:t>
       </w:r>
       <w:r>
         <w:t xml:space="preserve"> contains moves for up to seven remaining pieces </w:t>
@@ -8364,7 +8346,7 @@
                   <w:noProof/>
                 </w:rPr>
                 <w:br/>
-                <w:t>[Accessed 26 11 2024].</w:t>
+                <w:t>[Accessed 26 November 2024].</w:t>
               </w:r>
             </w:p>
             <w:p>
@@ -11839,26 +11821,6 @@
     <b:RefOrder>6</b:RefOrder>
   </b:Source>
   <b:Source>
-    <b:Tag>Vec24</b:Tag>
-    <b:SourceType>InternetSite</b:SourceType>
-    <b:Guid>{4A13BDFD-3CEE-4C7E-838D-48A3196AFC5E}</b:Guid>
-    <b:Title>Vecteezy</b:Title>
-    <b:Author>
-      <b:Author>
-        <b:NameList>
-          <b:Person>
-            <b:Last>Vecteezy</b:Last>
-          </b:Person>
-        </b:NameList>
-      </b:Author>
-    </b:Author>
-    <b:YearAccessed>2024</b:YearAccessed>
-    <b:MonthAccessed>11</b:MonthAccessed>
-    <b:DayAccessed>26</b:DayAccessed>
-    <b:URL>https://www.vecteezy.com/free-vector/chess-silhouette</b:URL>
-    <b:RefOrder>1</b:RefOrder>
-  </b:Source>
-  <b:Source>
     <b:Tag>Bha22</b:Tag>
     <b:SourceType>InternetSite</b:SourceType>
     <b:Guid>{64E6B724-7992-4A56-955A-948136765F95}</b:Guid>
@@ -11880,11 +11842,31 @@
     <b:URL>https://builtin.com/artificial-intelligence/chess-ai</b:URL>
     <b:RefOrder>2</b:RefOrder>
   </b:Source>
+  <b:Source>
+    <b:Tag>Vec24</b:Tag>
+    <b:SourceType>InternetSite</b:SourceType>
+    <b:Guid>{83759B42-A8F1-4BDF-B94A-75EB6F71E13E}</b:Guid>
+    <b:Title>Vecteezy</b:Title>
+    <b:Author>
+      <b:Author>
+        <b:NameList>
+          <b:Person>
+            <b:Last>Vecteezy</b:Last>
+          </b:Person>
+        </b:NameList>
+      </b:Author>
+    </b:Author>
+    <b:YearAccessed>2024</b:YearAccessed>
+    <b:MonthAccessed>November</b:MonthAccessed>
+    <b:DayAccessed>26</b:DayAccessed>
+    <b:URL>https://www.vecteezy.com/free-vector/chess-silhouette</b:URL>
+    <b:RefOrder>1</b:RefOrder>
+  </b:Source>
 </b:Sources>
 </file>
 
 <file path=customXml/itemProps1.xml><?xml version="1.0" encoding="utf-8"?>
-<ds:datastoreItem xmlns:ds="http://schemas.openxmlformats.org/officeDocument/2006/customXml" ds:itemID="{0A7E0830-073F-4745-BCEC-73852C716BD5}">
+<ds:datastoreItem xmlns:ds="http://schemas.openxmlformats.org/officeDocument/2006/customXml" ds:itemID="{C26B7593-6EF3-4F4D-8129-B7115BFC9E7E}">
   <ds:schemaRefs>
     <ds:schemaRef ds:uri="http://schemas.openxmlformats.org/officeDocument/2006/bibliography"/>
   </ds:schemaRefs>

</xml_diff>

<commit_message>
Added evaluate position use case, updated use case diagram
</commit_message>
<xml_diff>
--- a/ProjectSpecification.docx
+++ b/ProjectSpecification.docx
@@ -3580,23 +3580,7 @@
         <w:jc w:val="both"/>
       </w:pPr>
       <w:r>
-        <w:t xml:space="preserve">The Herm0ni bot will be available a bot account on lichess.org, playable by searching the name of the bot. Different bot accounts can be created to allow for various levels of difficulty. As it is on the </w:t>
-      </w:r>
-      <w:proofErr w:type="spellStart"/>
-      <w:r>
-        <w:t>lichess</w:t>
-      </w:r>
-      <w:proofErr w:type="spellEnd"/>
-      <w:r>
-        <w:t xml:space="preserve"> site, the bot will not display any evaluation or feedback on the site itself. The bot will be playable by any player account on </w:t>
-      </w:r>
-      <w:proofErr w:type="spellStart"/>
-      <w:r>
-        <w:t>lichess</w:t>
-      </w:r>
-      <w:proofErr w:type="spellEnd"/>
-      <w:r>
-        <w:t xml:space="preserve"> but searching for the bot as an opponent. </w:t>
+        <w:t xml:space="preserve">The Herm0ni bot will be available a bot account on lichess.org, playable by searching the name of the bot. Different bot accounts can be created to allow for various levels of difficulty. As it is on the lichess site, the bot will not display any evaluation or feedback on the site itself. The bot will be playable by any player account on lichess but searching for the bot as an opponent. </w:t>
       </w:r>
     </w:p>
     <w:p/>
@@ -3720,15 +3704,7 @@
         <w:jc w:val="both"/>
       </w:pPr>
       <w:r>
-        <w:t xml:space="preserve">This context diagram shows the communication flow from the user to the engine through the lichess.org website and the </w:t>
-      </w:r>
-      <w:proofErr w:type="spellStart"/>
-      <w:r>
-        <w:t>lichess</w:t>
-      </w:r>
-      <w:proofErr w:type="spellEnd"/>
-      <w:r>
-        <w:t xml:space="preserve"> bot </w:t>
+        <w:t xml:space="preserve">This context diagram shows the communication flow from the user to the engine through the lichess.org website and the lichess bot </w:t>
       </w:r>
       <w:r>
         <w:t>API</w:t>
@@ -4845,14 +4821,11 @@
         <w:jc w:val="center"/>
       </w:pPr>
       <w:r>
-        <w:rPr>
-          <w:noProof/>
-        </w:rPr>
         <w:drawing>
-          <wp:inline distT="0" distB="0" distL="0" distR="0" wp14:anchorId="162FA610" wp14:editId="4BA5E9B6">
-            <wp:extent cx="4581525" cy="4685074"/>
-            <wp:effectExtent l="0" t="0" r="0" b="1270"/>
-            <wp:docPr id="69102073" name="Picture 1" descr="Use case diagram of the Herm0ni chess bot"/>
+          <wp:inline distT="0" distB="0" distL="0" distR="0" wp14:anchorId="09F620C5" wp14:editId="4253D66B">
+            <wp:extent cx="5725324" cy="5887272"/>
+            <wp:effectExtent l="0" t="0" r="8890" b="0"/>
+            <wp:docPr id="99269919" name="Picture 1"/>
             <wp:cNvGraphicFramePr>
               <a:graphicFrameLocks xmlns:a="http://schemas.openxmlformats.org/drawingml/2006/main" noChangeAspect="1"/>
             </wp:cNvGraphicFramePr>
@@ -4860,7 +4833,7 @@
               <a:graphicData uri="http://schemas.openxmlformats.org/drawingml/2006/picture">
                 <pic:pic xmlns:pic="http://schemas.openxmlformats.org/drawingml/2006/picture">
                   <pic:nvPicPr>
-                    <pic:cNvPr id="69102073" name="Picture 1" descr="Use case diagram of the Herm0ni chess bot"/>
+                    <pic:cNvPr id="99269919" name=""/>
                     <pic:cNvPicPr/>
                   </pic:nvPicPr>
                   <pic:blipFill>
@@ -4872,7 +4845,7 @@
                   <pic:spPr>
                     <a:xfrm>
                       <a:off x="0" y="0"/>
-                      <a:ext cx="4588937" cy="4692653"/>
+                      <a:ext cx="5725324" cy="5887272"/>
                     </a:xfrm>
                     <a:prstGeom prst="rect">
                       <a:avLst/>
@@ -4897,6 +4870,7 @@
       </w:pPr>
       <w:bookmarkStart w:id="20" w:name="_Toc180625189"/>
       <w:r>
+        <w:lastRenderedPageBreak/>
         <w:t>Brief Use Cases</w:t>
       </w:r>
       <w:bookmarkEnd w:id="20"/>
@@ -5820,6 +5794,7 @@
                 <w:b/>
                 <w:bCs/>
               </w:rPr>
+              <w:lastRenderedPageBreak/>
               <w:t>Primary Actors</w:t>
             </w:r>
           </w:p>
@@ -5889,21 +5864,6 @@
         </w:tc>
       </w:tr>
     </w:tbl>
-    <w:p>
-      <w:pPr>
-        <w:jc w:val="both"/>
-      </w:pPr>
-    </w:p>
-    <w:p>
-      <w:pPr>
-        <w:jc w:val="both"/>
-      </w:pPr>
-    </w:p>
-    <w:p>
-      <w:pPr>
-        <w:jc w:val="both"/>
-      </w:pPr>
-    </w:p>
     <w:p>
       <w:pPr>
         <w:jc w:val="both"/>
@@ -5916,19 +5876,10 @@
           <w:ilvl w:val="1"/>
           <w:numId w:val="1"/>
         </w:numPr>
-        <w:jc w:val="both"/>
-      </w:pPr>
-      <w:bookmarkStart w:id="26" w:name="_Toc180625195"/>
-      <w:r>
-        <w:lastRenderedPageBreak/>
-        <w:t>Calculate Move Use Case</w:t>
-      </w:r>
-      <w:bookmarkEnd w:id="26"/>
-    </w:p>
-    <w:p>
-      <w:pPr>
-        <w:jc w:val="both"/>
-      </w:pPr>
+      </w:pPr>
+      <w:r>
+        <w:t>Evaluate Position Use Case</w:t>
+      </w:r>
     </w:p>
     <w:tbl>
       <w:tblPr>
@@ -5978,7 +5929,7 @@
               <w:cnfStyle w:val="100000000000" w:firstRow="1" w:lastRow="0" w:firstColumn="0" w:lastColumn="0" w:oddVBand="0" w:evenVBand="0" w:oddHBand="0" w:evenHBand="0" w:firstRowFirstColumn="0" w:firstRowLastColumn="0" w:lastRowFirstColumn="0" w:lastRowLastColumn="0"/>
             </w:pPr>
             <w:r>
-              <w:t>Calculate Move</w:t>
+              <w:t>Evaluate Position</w:t>
             </w:r>
           </w:p>
         </w:tc>
@@ -6014,7 +5965,10 @@
               <w:cnfStyle w:val="100000000000" w:firstRow="1" w:lastRow="0" w:firstColumn="0" w:lastColumn="0" w:oddVBand="0" w:evenVBand="0" w:oddHBand="0" w:evenHBand="0" w:firstRowFirstColumn="0" w:firstRowLastColumn="0" w:lastRowFirstColumn="0" w:lastRowLastColumn="0"/>
             </w:pPr>
             <w:r>
-              <w:t>UC006</w:t>
+              <w:t>UC00</w:t>
+            </w:r>
+            <w:r>
+              <w:t>6</w:t>
             </w:r>
           </w:p>
         </w:tc>
@@ -6056,7 +6010,7 @@
               <w:cnfStyle w:val="000000100000" w:firstRow="0" w:lastRow="0" w:firstColumn="0" w:lastColumn="0" w:oddVBand="0" w:evenVBand="0" w:oddHBand="1" w:evenHBand="0" w:firstRowFirstColumn="0" w:firstRowLastColumn="0" w:lastRowFirstColumn="0" w:lastRowLastColumn="0"/>
             </w:pPr>
             <w:r>
-              <w:t>Herm0ni Chess Engine</w:t>
+              <w:t>Herm0ni Chess Engine, Lichess Bot API</w:t>
             </w:r>
           </w:p>
         </w:tc>
@@ -6095,32 +6049,13 @@
               <w:cnfStyle w:val="000000000000" w:firstRow="0" w:lastRow="0" w:firstColumn="0" w:lastColumn="0" w:oddVBand="0" w:evenVBand="0" w:oddHBand="0" w:evenHBand="0" w:firstRowFirstColumn="0" w:firstRowLastColumn="0" w:lastRowFirstColumn="0" w:lastRowLastColumn="0"/>
             </w:pPr>
             <w:r>
-              <w:t>The evaluation after the next potential</w:t>
-            </w:r>
-            <w:r>
-              <w:t>, legal</w:t>
-            </w:r>
-            <w:r>
-              <w:t xml:space="preserve"> moves is calculated and compared. Best potential next moves are evaluated after a subsequent move, assuming the opponent </w:t>
-            </w:r>
-            <w:r>
-              <w:t>also makes the best move.</w:t>
-            </w:r>
-            <w:r>
-              <w:t xml:space="preserve"> Any branch resulting in a worse position is pruned. </w:t>
-            </w:r>
-            <w:r>
-              <w:t xml:space="preserve"> This is repeated to a depth of three moves or until time allocated for each move is reached.</w:t>
+              <w:t>Current position is evaluated using a heuristic algorithm. The evaluation is stored as a number with 0 indicating an equal position, a positive number indicating an advantage for white and a negative number indicating an advantage for black.</w:t>
             </w:r>
           </w:p>
         </w:tc>
       </w:tr>
     </w:tbl>
-    <w:p>
-      <w:pPr>
-        <w:jc w:val="both"/>
-      </w:pPr>
-    </w:p>
+    <w:p/>
     <w:p>
       <w:pPr>
         <w:pStyle w:val="Heading2"/>
@@ -6130,11 +6065,11 @@
         </w:numPr>
         <w:jc w:val="both"/>
       </w:pPr>
-      <w:bookmarkStart w:id="27" w:name="_Toc180625196"/>
-      <w:r>
-        <w:t>Make Move use Case</w:t>
-      </w:r>
-      <w:bookmarkEnd w:id="27"/>
+      <w:bookmarkStart w:id="26" w:name="_Toc180625195"/>
+      <w:r>
+        <w:t>Calculate Move Use Case</w:t>
+      </w:r>
+      <w:bookmarkEnd w:id="26"/>
     </w:p>
     <w:p>
       <w:pPr>
@@ -6189,7 +6124,7 @@
               <w:cnfStyle w:val="100000000000" w:firstRow="1" w:lastRow="0" w:firstColumn="0" w:lastColumn="0" w:oddVBand="0" w:evenVBand="0" w:oddHBand="0" w:evenHBand="0" w:firstRowFirstColumn="0" w:firstRowLastColumn="0" w:lastRowFirstColumn="0" w:lastRowLastColumn="0"/>
             </w:pPr>
             <w:r>
-              <w:t>Make Move</w:t>
+              <w:t>Calculate Move</w:t>
             </w:r>
           </w:p>
         </w:tc>
@@ -6225,7 +6160,10 @@
               <w:cnfStyle w:val="100000000000" w:firstRow="1" w:lastRow="0" w:firstColumn="0" w:lastColumn="0" w:oddVBand="0" w:evenVBand="0" w:oddHBand="0" w:evenHBand="0" w:firstRowFirstColumn="0" w:firstRowLastColumn="0" w:lastRowFirstColumn="0" w:lastRowLastColumn="0"/>
             </w:pPr>
             <w:r>
-              <w:t>UC007</w:t>
+              <w:t>UC00</w:t>
+            </w:r>
+            <w:r>
+              <w:t>7</w:t>
             </w:r>
           </w:p>
         </w:tc>
@@ -6267,7 +6205,7 @@
               <w:cnfStyle w:val="000000100000" w:firstRow="0" w:lastRow="0" w:firstColumn="0" w:lastColumn="0" w:oddVBand="0" w:evenVBand="0" w:oddHBand="1" w:evenHBand="0" w:firstRowFirstColumn="0" w:firstRowLastColumn="0" w:lastRowFirstColumn="0" w:lastRowLastColumn="0"/>
             </w:pPr>
             <w:r>
-              <w:t>Herm0ni Chess Engine, Lichess Bot API</w:t>
+              <w:t>Herm0ni Chess Engine</w:t>
             </w:r>
           </w:p>
         </w:tc>
@@ -6306,7 +6244,22 @@
               <w:cnfStyle w:val="000000000000" w:firstRow="0" w:lastRow="0" w:firstColumn="0" w:lastColumn="0" w:oddVBand="0" w:evenVBand="0" w:oddHBand="0" w:evenHBand="0" w:firstRowFirstColumn="0" w:firstRowLastColumn="0" w:lastRowFirstColumn="0" w:lastRowLastColumn="0"/>
             </w:pPr>
             <w:r>
-              <w:t xml:space="preserve">The best move is calculated. The selected move is communicated to the site using UCI. The current position is updated using bitboards. The bot’s clock is paused, and time increment is added.  </w:t>
+              <w:t>The evaluation after the next potential</w:t>
+            </w:r>
+            <w:r>
+              <w:t>, legal</w:t>
+            </w:r>
+            <w:r>
+              <w:t xml:space="preserve"> moves is calculated and compared. Best potential next moves are evaluated after a subsequent move, assuming the opponent </w:t>
+            </w:r>
+            <w:r>
+              <w:t>also makes the best move.</w:t>
+            </w:r>
+            <w:r>
+              <w:t xml:space="preserve"> Any branch resulting in a worse position is pruned. </w:t>
+            </w:r>
+            <w:r>
+              <w:t xml:space="preserve"> This is repeated to a depth of three moves or until time allocated for each move is reached.</w:t>
             </w:r>
           </w:p>
         </w:tc>
@@ -6326,11 +6279,11 @@
         </w:numPr>
         <w:jc w:val="both"/>
       </w:pPr>
-      <w:bookmarkStart w:id="28" w:name="_Toc180625197"/>
-      <w:r>
-        <w:t>Get Move Use Case</w:t>
-      </w:r>
-      <w:bookmarkEnd w:id="28"/>
+      <w:bookmarkStart w:id="27" w:name="_Toc180625196"/>
+      <w:r>
+        <w:t>Make Move use Case</w:t>
+      </w:r>
+      <w:bookmarkEnd w:id="27"/>
     </w:p>
     <w:p>
       <w:pPr>
@@ -6385,7 +6338,7 @@
               <w:cnfStyle w:val="100000000000" w:firstRow="1" w:lastRow="0" w:firstColumn="0" w:lastColumn="0" w:oddVBand="0" w:evenVBand="0" w:oddHBand="0" w:evenHBand="0" w:firstRowFirstColumn="0" w:firstRowLastColumn="0" w:lastRowFirstColumn="0" w:lastRowLastColumn="0"/>
             </w:pPr>
             <w:r>
-              <w:t>Get Move</w:t>
+              <w:t>Make Move</w:t>
             </w:r>
           </w:p>
         </w:tc>
@@ -6421,7 +6374,10 @@
               <w:cnfStyle w:val="100000000000" w:firstRow="1" w:lastRow="0" w:firstColumn="0" w:lastColumn="0" w:oddVBand="0" w:evenVBand="0" w:oddHBand="0" w:evenHBand="0" w:firstRowFirstColumn="0" w:firstRowLastColumn="0" w:lastRowFirstColumn="0" w:lastRowLastColumn="0"/>
             </w:pPr>
             <w:r>
-              <w:t>UC008</w:t>
+              <w:t>UC00</w:t>
+            </w:r>
+            <w:r>
+              <w:t>8</w:t>
             </w:r>
           </w:p>
         </w:tc>
@@ -6502,7 +6458,7 @@
               <w:cnfStyle w:val="000000000000" w:firstRow="0" w:lastRow="0" w:firstColumn="0" w:lastColumn="0" w:oddVBand="0" w:evenVBand="0" w:oddHBand="0" w:evenHBand="0" w:firstRowFirstColumn="0" w:firstRowLastColumn="0" w:lastRowFirstColumn="0" w:lastRowLastColumn="0"/>
             </w:pPr>
             <w:r>
-              <w:t>User makes their move on the site. This is communicated to the bot. The current position is updated using bitboards.  The bot’s clock is resumed.</w:t>
+              <w:t xml:space="preserve">The best move is calculated. The selected move is communicated to the site using UCI. The current position is updated using bitboards. The bot’s clock is paused, and time increment is added.  </w:t>
             </w:r>
           </w:p>
         </w:tc>
@@ -6522,11 +6478,11 @@
         </w:numPr>
         <w:jc w:val="both"/>
       </w:pPr>
-      <w:bookmarkStart w:id="29" w:name="_Toc180625198"/>
-      <w:r>
-        <w:t>Update Position Use Case</w:t>
-      </w:r>
-      <w:bookmarkEnd w:id="29"/>
+      <w:bookmarkStart w:id="28" w:name="_Toc180625197"/>
+      <w:r>
+        <w:t>Get Move Use Case</w:t>
+      </w:r>
+      <w:bookmarkEnd w:id="28"/>
     </w:p>
     <w:p>
       <w:pPr>
@@ -6581,7 +6537,7 @@
               <w:cnfStyle w:val="100000000000" w:firstRow="1" w:lastRow="0" w:firstColumn="0" w:lastColumn="0" w:oddVBand="0" w:evenVBand="0" w:oddHBand="0" w:evenHBand="0" w:firstRowFirstColumn="0" w:firstRowLastColumn="0" w:lastRowFirstColumn="0" w:lastRowLastColumn="0"/>
             </w:pPr>
             <w:r>
-              <w:t>Update Position</w:t>
+              <w:t>Get Move</w:t>
             </w:r>
           </w:p>
         </w:tc>
@@ -6617,7 +6573,10 @@
               <w:cnfStyle w:val="100000000000" w:firstRow="1" w:lastRow="0" w:firstColumn="0" w:lastColumn="0" w:oddVBand="0" w:evenVBand="0" w:oddHBand="0" w:evenHBand="0" w:firstRowFirstColumn="0" w:firstRowLastColumn="0" w:lastRowFirstColumn="0" w:lastRowLastColumn="0"/>
             </w:pPr>
             <w:r>
-              <w:t>UC008</w:t>
+              <w:t>UC00</w:t>
+            </w:r>
+            <w:r>
+              <w:t>9</w:t>
             </w:r>
           </w:p>
         </w:tc>
@@ -6659,6 +6618,205 @@
               <w:cnfStyle w:val="000000100000" w:firstRow="0" w:lastRow="0" w:firstColumn="0" w:lastColumn="0" w:oddVBand="0" w:evenVBand="0" w:oddHBand="1" w:evenHBand="0" w:firstRowFirstColumn="0" w:firstRowLastColumn="0" w:lastRowFirstColumn="0" w:lastRowLastColumn="0"/>
             </w:pPr>
             <w:r>
+              <w:t>Herm0ni Chess Engine, Lichess Bot API</w:t>
+            </w:r>
+          </w:p>
+        </w:tc>
+      </w:tr>
+      <w:tr>
+        <w:tc>
+          <w:tcPr>
+            <w:cnfStyle w:val="001000000000" w:firstRow="0" w:lastRow="0" w:firstColumn="1" w:lastColumn="0" w:oddVBand="0" w:evenVBand="0" w:oddHBand="0" w:evenHBand="0" w:firstRowFirstColumn="0" w:firstRowLastColumn="0" w:lastRowFirstColumn="0" w:lastRowLastColumn="0"/>
+            <w:tcW w:w="2254" w:type="dxa"/>
+          </w:tcPr>
+          <w:p>
+            <w:pPr>
+              <w:jc w:val="both"/>
+              <w:rPr>
+                <w:b/>
+                <w:bCs/>
+              </w:rPr>
+            </w:pPr>
+            <w:r>
+              <w:rPr>
+                <w:b/>
+                <w:bCs/>
+              </w:rPr>
+              <w:t>Description</w:t>
+            </w:r>
+          </w:p>
+        </w:tc>
+        <w:tc>
+          <w:tcPr>
+            <w:tcW w:w="6762" w:type="dxa"/>
+            <w:gridSpan w:val="3"/>
+          </w:tcPr>
+          <w:p>
+            <w:pPr>
+              <w:jc w:val="both"/>
+              <w:cnfStyle w:val="000000000000" w:firstRow="0" w:lastRow="0" w:firstColumn="0" w:lastColumn="0" w:oddVBand="0" w:evenVBand="0" w:oddHBand="0" w:evenHBand="0" w:firstRowFirstColumn="0" w:firstRowLastColumn="0" w:lastRowFirstColumn="0" w:lastRowLastColumn="0"/>
+            </w:pPr>
+            <w:r>
+              <w:t>User makes their move on the site. This is communicated to the bot. The current position is updated using bitboards.  The bot’s clock is resumed.</w:t>
+            </w:r>
+          </w:p>
+        </w:tc>
+      </w:tr>
+    </w:tbl>
+    <w:p>
+      <w:pPr>
+        <w:jc w:val="both"/>
+      </w:pPr>
+    </w:p>
+    <w:p>
+      <w:pPr>
+        <w:pStyle w:val="Heading2"/>
+        <w:numPr>
+          <w:ilvl w:val="1"/>
+          <w:numId w:val="1"/>
+        </w:numPr>
+        <w:jc w:val="both"/>
+      </w:pPr>
+      <w:bookmarkStart w:id="29" w:name="_Toc180625198"/>
+      <w:r>
+        <w:t>Update Position Use Case</w:t>
+      </w:r>
+      <w:bookmarkEnd w:id="29"/>
+    </w:p>
+    <w:p>
+      <w:pPr>
+        <w:jc w:val="both"/>
+      </w:pPr>
+    </w:p>
+    <w:tbl>
+      <w:tblPr>
+        <w:tblStyle w:val="ListTable7Colorful-Accent1"/>
+        <w:tblW w:w="0" w:type="auto"/>
+        <w:tblLook w:val="04A0" w:firstRow="1" w:lastRow="0" w:firstColumn="1" w:lastColumn="0" w:noHBand="0" w:noVBand="1"/>
+      </w:tblPr>
+      <w:tblGrid>
+        <w:gridCol w:w="2254"/>
+        <w:gridCol w:w="2254"/>
+        <w:gridCol w:w="2254"/>
+        <w:gridCol w:w="2254"/>
+      </w:tblGrid>
+      <w:tr>
+        <w:trPr>
+          <w:cnfStyle w:val="100000000000" w:firstRow="1" w:lastRow="0" w:firstColumn="0" w:lastColumn="0" w:oddVBand="0" w:evenVBand="0" w:oddHBand="0" w:evenHBand="0" w:firstRowFirstColumn="0" w:firstRowLastColumn="0" w:lastRowFirstColumn="0" w:lastRowLastColumn="0"/>
+        </w:trPr>
+        <w:tc>
+          <w:tcPr>
+            <w:cnfStyle w:val="001000000100" w:firstRow="0" w:lastRow="0" w:firstColumn="1" w:lastColumn="0" w:oddVBand="0" w:evenVBand="0" w:oddHBand="0" w:evenHBand="0" w:firstRowFirstColumn="1" w:firstRowLastColumn="0" w:lastRowFirstColumn="0" w:lastRowLastColumn="0"/>
+            <w:tcW w:w="2254" w:type="dxa"/>
+          </w:tcPr>
+          <w:p>
+            <w:pPr>
+              <w:jc w:val="both"/>
+              <w:rPr>
+                <w:b/>
+                <w:bCs/>
+              </w:rPr>
+            </w:pPr>
+            <w:r>
+              <w:rPr>
+                <w:b/>
+                <w:bCs/>
+              </w:rPr>
+              <w:t>Use Case Name</w:t>
+            </w:r>
+          </w:p>
+        </w:tc>
+        <w:tc>
+          <w:tcPr>
+            <w:tcW w:w="2254" w:type="dxa"/>
+          </w:tcPr>
+          <w:p>
+            <w:pPr>
+              <w:jc w:val="both"/>
+              <w:cnfStyle w:val="100000000000" w:firstRow="1" w:lastRow="0" w:firstColumn="0" w:lastColumn="0" w:oddVBand="0" w:evenVBand="0" w:oddHBand="0" w:evenHBand="0" w:firstRowFirstColumn="0" w:firstRowLastColumn="0" w:lastRowFirstColumn="0" w:lastRowLastColumn="0"/>
+            </w:pPr>
+            <w:r>
+              <w:t>Update Position</w:t>
+            </w:r>
+          </w:p>
+        </w:tc>
+        <w:tc>
+          <w:tcPr>
+            <w:tcW w:w="2254" w:type="dxa"/>
+          </w:tcPr>
+          <w:p>
+            <w:pPr>
+              <w:jc w:val="both"/>
+              <w:cnfStyle w:val="100000000000" w:firstRow="1" w:lastRow="0" w:firstColumn="0" w:lastColumn="0" w:oddVBand="0" w:evenVBand="0" w:oddHBand="0" w:evenHBand="0" w:firstRowFirstColumn="0" w:firstRowLastColumn="0" w:lastRowFirstColumn="0" w:lastRowLastColumn="0"/>
+              <w:rPr>
+                <w:b/>
+                <w:bCs/>
+              </w:rPr>
+            </w:pPr>
+            <w:r>
+              <w:rPr>
+                <w:b/>
+                <w:bCs/>
+              </w:rPr>
+              <w:t>UniqueID</w:t>
+            </w:r>
+          </w:p>
+        </w:tc>
+        <w:tc>
+          <w:tcPr>
+            <w:tcW w:w="2254" w:type="dxa"/>
+          </w:tcPr>
+          <w:p>
+            <w:pPr>
+              <w:jc w:val="both"/>
+              <w:cnfStyle w:val="100000000000" w:firstRow="1" w:lastRow="0" w:firstColumn="0" w:lastColumn="0" w:oddVBand="0" w:evenVBand="0" w:oddHBand="0" w:evenHBand="0" w:firstRowFirstColumn="0" w:firstRowLastColumn="0" w:lastRowFirstColumn="0" w:lastRowLastColumn="0"/>
+            </w:pPr>
+            <w:r>
+              <w:t>UC0</w:t>
+            </w:r>
+            <w:r>
+              <w:t>10</w:t>
+            </w:r>
+          </w:p>
+        </w:tc>
+      </w:tr>
+      <w:tr>
+        <w:trPr>
+          <w:cnfStyle w:val="000000100000" w:firstRow="0" w:lastRow="0" w:firstColumn="0" w:lastColumn="0" w:oddVBand="0" w:evenVBand="0" w:oddHBand="1" w:evenHBand="0" w:firstRowFirstColumn="0" w:firstRowLastColumn="0" w:lastRowFirstColumn="0" w:lastRowLastColumn="0"/>
+        </w:trPr>
+        <w:tc>
+          <w:tcPr>
+            <w:cnfStyle w:val="001000000000" w:firstRow="0" w:lastRow="0" w:firstColumn="1" w:lastColumn="0" w:oddVBand="0" w:evenVBand="0" w:oddHBand="0" w:evenHBand="0" w:firstRowFirstColumn="0" w:firstRowLastColumn="0" w:lastRowFirstColumn="0" w:lastRowLastColumn="0"/>
+            <w:tcW w:w="2254" w:type="dxa"/>
+          </w:tcPr>
+          <w:p>
+            <w:pPr>
+              <w:jc w:val="both"/>
+              <w:rPr>
+                <w:b/>
+                <w:bCs/>
+              </w:rPr>
+            </w:pPr>
+            <w:r>
+              <w:rPr>
+                <w:b/>
+                <w:bCs/>
+              </w:rPr>
+              <w:t>Primary Actors</w:t>
+            </w:r>
+          </w:p>
+        </w:tc>
+        <w:tc>
+          <w:tcPr>
+            <w:tcW w:w="6762" w:type="dxa"/>
+            <w:gridSpan w:val="3"/>
+          </w:tcPr>
+          <w:p>
+            <w:pPr>
+              <w:jc w:val="both"/>
+              <w:cnfStyle w:val="000000100000" w:firstRow="0" w:lastRow="0" w:firstColumn="0" w:lastColumn="0" w:oddVBand="0" w:evenVBand="0" w:oddHBand="1" w:evenHBand="0" w:firstRowFirstColumn="0" w:firstRowLastColumn="0" w:lastRowFirstColumn="0" w:lastRowLastColumn="0"/>
+            </w:pPr>
+            <w:r>
               <w:t>Herm0ni Chess Engine</w:t>
             </w:r>
           </w:p>
@@ -6716,7 +6874,6 @@
       </w:pPr>
       <w:bookmarkStart w:id="30" w:name="_Toc180625199"/>
       <w:r>
-        <w:lastRenderedPageBreak/>
         <w:t>Detailed Use Cases</w:t>
       </w:r>
       <w:bookmarkEnd w:id="30"/>
@@ -6730,8 +6887,514 @@
           <w:numId w:val="1"/>
         </w:numPr>
       </w:pPr>
+      <w:r>
+        <w:t>Evaluate Position Use Case</w:t>
+      </w:r>
+    </w:p>
+    <w:p/>
+    <w:tbl>
+      <w:tblPr>
+        <w:tblStyle w:val="PlainTable5"/>
+        <w:tblW w:w="0" w:type="auto"/>
+        <w:tblLook w:val="04A0" w:firstRow="1" w:lastRow="0" w:firstColumn="1" w:lastColumn="0" w:noHBand="0" w:noVBand="1"/>
+      </w:tblPr>
+      <w:tblGrid>
+        <w:gridCol w:w="2254"/>
+        <w:gridCol w:w="2254"/>
+        <w:gridCol w:w="2254"/>
+        <w:gridCol w:w="2254"/>
+      </w:tblGrid>
+      <w:tr>
+        <w:trPr>
+          <w:cnfStyle w:val="100000000000" w:firstRow="1" w:lastRow="0" w:firstColumn="0" w:lastColumn="0" w:oddVBand="0" w:evenVBand="0" w:oddHBand="0" w:evenHBand="0" w:firstRowFirstColumn="0" w:firstRowLastColumn="0" w:lastRowFirstColumn="0" w:lastRowLastColumn="0"/>
+        </w:trPr>
+        <w:tc>
+          <w:tcPr>
+            <w:cnfStyle w:val="001000000100" w:firstRow="0" w:lastRow="0" w:firstColumn="1" w:lastColumn="0" w:oddVBand="0" w:evenVBand="0" w:oddHBand="0" w:evenHBand="0" w:firstRowFirstColumn="1" w:firstRowLastColumn="0" w:lastRowFirstColumn="0" w:lastRowLastColumn="0"/>
+            <w:tcW w:w="2254" w:type="dxa"/>
+          </w:tcPr>
+          <w:p>
+            <w:pPr>
+              <w:rPr>
+                <w:b/>
+                <w:bCs/>
+              </w:rPr>
+            </w:pPr>
+            <w:r>
+              <w:rPr>
+                <w:b/>
+                <w:bCs/>
+              </w:rPr>
+              <w:t>Use Case Name</w:t>
+            </w:r>
+          </w:p>
+        </w:tc>
+        <w:tc>
+          <w:tcPr>
+            <w:tcW w:w="2254" w:type="dxa"/>
+          </w:tcPr>
+          <w:p>
+            <w:pPr>
+              <w:cnfStyle w:val="100000000000" w:firstRow="1" w:lastRow="0" w:firstColumn="0" w:lastColumn="0" w:oddVBand="0" w:evenVBand="0" w:oddHBand="0" w:evenHBand="0" w:firstRowFirstColumn="0" w:firstRowLastColumn="0" w:lastRowFirstColumn="0" w:lastRowLastColumn="0"/>
+            </w:pPr>
+            <w:r>
+              <w:t>Calculate Move</w:t>
+            </w:r>
+          </w:p>
+        </w:tc>
+        <w:tc>
+          <w:tcPr>
+            <w:tcW w:w="2254" w:type="dxa"/>
+          </w:tcPr>
+          <w:p>
+            <w:pPr>
+              <w:cnfStyle w:val="100000000000" w:firstRow="1" w:lastRow="0" w:firstColumn="0" w:lastColumn="0" w:oddVBand="0" w:evenVBand="0" w:oddHBand="0" w:evenHBand="0" w:firstRowFirstColumn="0" w:firstRowLastColumn="0" w:lastRowFirstColumn="0" w:lastRowLastColumn="0"/>
+              <w:rPr>
+                <w:b/>
+                <w:bCs/>
+              </w:rPr>
+            </w:pPr>
+            <w:r>
+              <w:rPr>
+                <w:b/>
+                <w:bCs/>
+              </w:rPr>
+              <w:t>UniqueID</w:t>
+            </w:r>
+          </w:p>
+        </w:tc>
+        <w:tc>
+          <w:tcPr>
+            <w:tcW w:w="2254" w:type="dxa"/>
+          </w:tcPr>
+          <w:p>
+            <w:pPr>
+              <w:cnfStyle w:val="100000000000" w:firstRow="1" w:lastRow="0" w:firstColumn="0" w:lastColumn="0" w:oddVBand="0" w:evenVBand="0" w:oddHBand="0" w:evenHBand="0" w:firstRowFirstColumn="0" w:firstRowLastColumn="0" w:lastRowFirstColumn="0" w:lastRowLastColumn="0"/>
+            </w:pPr>
+            <w:r>
+              <w:t>UC006</w:t>
+            </w:r>
+          </w:p>
+        </w:tc>
+      </w:tr>
+      <w:tr>
+        <w:trPr>
+          <w:cnfStyle w:val="000000100000" w:firstRow="0" w:lastRow="0" w:firstColumn="0" w:lastColumn="0" w:oddVBand="0" w:evenVBand="0" w:oddHBand="1" w:evenHBand="0" w:firstRowFirstColumn="0" w:firstRowLastColumn="0" w:lastRowFirstColumn="0" w:lastRowLastColumn="0"/>
+        </w:trPr>
+        <w:tc>
+          <w:tcPr>
+            <w:cnfStyle w:val="001000000000" w:firstRow="0" w:lastRow="0" w:firstColumn="1" w:lastColumn="0" w:oddVBand="0" w:evenVBand="0" w:oddHBand="0" w:evenHBand="0" w:firstRowFirstColumn="0" w:firstRowLastColumn="0" w:lastRowFirstColumn="0" w:lastRowLastColumn="0"/>
+            <w:tcW w:w="2254" w:type="dxa"/>
+          </w:tcPr>
+          <w:p>
+            <w:pPr>
+              <w:rPr>
+                <w:b/>
+                <w:bCs/>
+              </w:rPr>
+            </w:pPr>
+            <w:r>
+              <w:rPr>
+                <w:b/>
+                <w:bCs/>
+              </w:rPr>
+              <w:t>Description</w:t>
+            </w:r>
+          </w:p>
+        </w:tc>
+        <w:tc>
+          <w:tcPr>
+            <w:tcW w:w="6762" w:type="dxa"/>
+            <w:gridSpan w:val="3"/>
+          </w:tcPr>
+          <w:p>
+            <w:pPr>
+              <w:jc w:val="both"/>
+              <w:cnfStyle w:val="000000100000" w:firstRow="0" w:lastRow="0" w:firstColumn="0" w:lastColumn="0" w:oddVBand="0" w:evenVBand="0" w:oddHBand="1" w:evenHBand="0" w:firstRowFirstColumn="0" w:firstRowLastColumn="0" w:lastRowFirstColumn="0" w:lastRowLastColumn="0"/>
+            </w:pPr>
+            <w:r>
+              <w:t>Current position is evaluated using a heuristic algorithm. The evaluation is stored as a number with 0 indicating an equal position, a positive number indicating an advantage for white and a negative number indicating an advantage for black.</w:t>
+            </w:r>
+          </w:p>
+        </w:tc>
+      </w:tr>
+      <w:tr>
+        <w:tc>
+          <w:tcPr>
+            <w:cnfStyle w:val="001000000000" w:firstRow="0" w:lastRow="0" w:firstColumn="1" w:lastColumn="0" w:oddVBand="0" w:evenVBand="0" w:oddHBand="0" w:evenHBand="0" w:firstRowFirstColumn="0" w:firstRowLastColumn="0" w:lastRowFirstColumn="0" w:lastRowLastColumn="0"/>
+            <w:tcW w:w="2254" w:type="dxa"/>
+          </w:tcPr>
+          <w:p>
+            <w:pPr>
+              <w:rPr>
+                <w:b/>
+                <w:bCs/>
+              </w:rPr>
+            </w:pPr>
+            <w:r>
+              <w:rPr>
+                <w:b/>
+                <w:bCs/>
+              </w:rPr>
+              <w:t>Actors</w:t>
+            </w:r>
+          </w:p>
+        </w:tc>
+        <w:tc>
+          <w:tcPr>
+            <w:tcW w:w="6762" w:type="dxa"/>
+            <w:gridSpan w:val="3"/>
+          </w:tcPr>
+          <w:p>
+            <w:pPr>
+              <w:jc w:val="both"/>
+              <w:cnfStyle w:val="000000000000" w:firstRow="0" w:lastRow="0" w:firstColumn="0" w:lastColumn="0" w:oddVBand="0" w:evenVBand="0" w:oddHBand="0" w:evenHBand="0" w:firstRowFirstColumn="0" w:firstRowLastColumn="0" w:lastRowFirstColumn="0" w:lastRowLastColumn="0"/>
+            </w:pPr>
+            <w:r>
+              <w:t>Herm0ni Chess Engine</w:t>
+            </w:r>
+          </w:p>
+        </w:tc>
+      </w:tr>
+      <w:tr>
+        <w:trPr>
+          <w:cnfStyle w:val="000000100000" w:firstRow="0" w:lastRow="0" w:firstColumn="0" w:lastColumn="0" w:oddVBand="0" w:evenVBand="0" w:oddHBand="1" w:evenHBand="0" w:firstRowFirstColumn="0" w:firstRowLastColumn="0" w:lastRowFirstColumn="0" w:lastRowLastColumn="0"/>
+        </w:trPr>
+        <w:tc>
+          <w:tcPr>
+            <w:cnfStyle w:val="001000000000" w:firstRow="0" w:lastRow="0" w:firstColumn="1" w:lastColumn="0" w:oddVBand="0" w:evenVBand="0" w:oddHBand="0" w:evenHBand="0" w:firstRowFirstColumn="0" w:firstRowLastColumn="0" w:lastRowFirstColumn="0" w:lastRowLastColumn="0"/>
+            <w:tcW w:w="2254" w:type="dxa"/>
+          </w:tcPr>
+          <w:p>
+            <w:pPr>
+              <w:rPr>
+                <w:b/>
+                <w:bCs/>
+              </w:rPr>
+            </w:pPr>
+            <w:r>
+              <w:rPr>
+                <w:b/>
+                <w:bCs/>
+              </w:rPr>
+              <w:t>Precondition</w:t>
+            </w:r>
+          </w:p>
+        </w:tc>
+        <w:tc>
+          <w:tcPr>
+            <w:tcW w:w="6762" w:type="dxa"/>
+            <w:gridSpan w:val="3"/>
+          </w:tcPr>
+          <w:p>
+            <w:pPr>
+              <w:pStyle w:val="ListParagraph"/>
+              <w:numPr>
+                <w:ilvl w:val="0"/>
+                <w:numId w:val="7"/>
+              </w:numPr>
+              <w:jc w:val="both"/>
+              <w:cnfStyle w:val="000000100000" w:firstRow="0" w:lastRow="0" w:firstColumn="0" w:lastColumn="0" w:oddVBand="0" w:evenVBand="0" w:oddHBand="1" w:evenHBand="0" w:firstRowFirstColumn="0" w:firstRowLastColumn="0" w:lastRowFirstColumn="0" w:lastRowLastColumn="0"/>
+            </w:pPr>
+            <w:r>
+              <w:t>Lichess.org is operational.</w:t>
+            </w:r>
+          </w:p>
+          <w:p>
+            <w:pPr>
+              <w:pStyle w:val="ListParagraph"/>
+              <w:numPr>
+                <w:ilvl w:val="0"/>
+                <w:numId w:val="7"/>
+              </w:numPr>
+              <w:jc w:val="both"/>
+              <w:cnfStyle w:val="000000100000" w:firstRow="0" w:lastRow="0" w:firstColumn="0" w:lastColumn="0" w:oddVBand="0" w:evenVBand="0" w:oddHBand="1" w:evenHBand="0" w:firstRowFirstColumn="0" w:firstRowLastColumn="0" w:lastRowFirstColumn="0" w:lastRowLastColumn="0"/>
+            </w:pPr>
+            <w:r>
+              <w:t>A game is in progress with the Herm0ni bot.</w:t>
+            </w:r>
+          </w:p>
+        </w:tc>
+      </w:tr>
+      <w:tr>
+        <w:tc>
+          <w:tcPr>
+            <w:cnfStyle w:val="001000000000" w:firstRow="0" w:lastRow="0" w:firstColumn="1" w:lastColumn="0" w:oddVBand="0" w:evenVBand="0" w:oddHBand="0" w:evenHBand="0" w:firstRowFirstColumn="0" w:firstRowLastColumn="0" w:lastRowFirstColumn="0" w:lastRowLastColumn="0"/>
+            <w:tcW w:w="2254" w:type="dxa"/>
+          </w:tcPr>
+          <w:p>
+            <w:pPr>
+              <w:rPr>
+                <w:b/>
+                <w:bCs/>
+              </w:rPr>
+            </w:pPr>
+            <w:r>
+              <w:rPr>
+                <w:b/>
+                <w:bCs/>
+              </w:rPr>
+              <w:t>Trigger</w:t>
+            </w:r>
+          </w:p>
+        </w:tc>
+        <w:tc>
+          <w:tcPr>
+            <w:tcW w:w="6762" w:type="dxa"/>
+            <w:gridSpan w:val="3"/>
+          </w:tcPr>
+          <w:p>
+            <w:pPr>
+              <w:jc w:val="both"/>
+              <w:cnfStyle w:val="000000000000" w:firstRow="0" w:lastRow="0" w:firstColumn="0" w:lastColumn="0" w:oddVBand="0" w:evenVBand="0" w:oddHBand="0" w:evenHBand="0" w:firstRowFirstColumn="0" w:firstRowLastColumn="0" w:lastRowFirstColumn="0" w:lastRowLastColumn="0"/>
+            </w:pPr>
+            <w:r>
+              <w:t>A move is made by the player, or the engine is considering what move to make</w:t>
+            </w:r>
+          </w:p>
+        </w:tc>
+      </w:tr>
+      <w:tr>
+        <w:trPr>
+          <w:cnfStyle w:val="000000100000" w:firstRow="0" w:lastRow="0" w:firstColumn="0" w:lastColumn="0" w:oddVBand="0" w:evenVBand="0" w:oddHBand="1" w:evenHBand="0" w:firstRowFirstColumn="0" w:firstRowLastColumn="0" w:lastRowFirstColumn="0" w:lastRowLastColumn="0"/>
+        </w:trPr>
+        <w:tc>
+          <w:tcPr>
+            <w:cnfStyle w:val="001000000000" w:firstRow="0" w:lastRow="0" w:firstColumn="1" w:lastColumn="0" w:oddVBand="0" w:evenVBand="0" w:oddHBand="0" w:evenHBand="0" w:firstRowFirstColumn="0" w:firstRowLastColumn="0" w:lastRowFirstColumn="0" w:lastRowLastColumn="0"/>
+            <w:tcW w:w="2254" w:type="dxa"/>
+          </w:tcPr>
+          <w:p>
+            <w:pPr>
+              <w:rPr>
+                <w:b/>
+                <w:bCs/>
+              </w:rPr>
+            </w:pPr>
+            <w:r>
+              <w:rPr>
+                <w:b/>
+                <w:bCs/>
+              </w:rPr>
+              <w:t>Main Path</w:t>
+            </w:r>
+          </w:p>
+        </w:tc>
+        <w:tc>
+          <w:tcPr>
+            <w:tcW w:w="6762" w:type="dxa"/>
+            <w:gridSpan w:val="3"/>
+          </w:tcPr>
+          <w:p>
+            <w:pPr>
+              <w:pStyle w:val="ListParagraph"/>
+              <w:numPr>
+                <w:ilvl w:val="0"/>
+                <w:numId w:val="8"/>
+              </w:numPr>
+              <w:jc w:val="both"/>
+              <w:cnfStyle w:val="000000100000" w:firstRow="0" w:lastRow="0" w:firstColumn="0" w:lastColumn="0" w:oddVBand="0" w:evenVBand="0" w:oddHBand="1" w:evenHBand="0" w:firstRowFirstColumn="0" w:firstRowLastColumn="0" w:lastRowFirstColumn="0" w:lastRowLastColumn="0"/>
+            </w:pPr>
+            <w:r>
+              <w:t>The bot looks at the current position of the board</w:t>
+            </w:r>
+            <w:r>
+              <w:t>.</w:t>
+            </w:r>
+          </w:p>
+          <w:p>
+            <w:pPr>
+              <w:pStyle w:val="ListParagraph"/>
+              <w:numPr>
+                <w:ilvl w:val="0"/>
+                <w:numId w:val="8"/>
+              </w:numPr>
+              <w:jc w:val="both"/>
+              <w:cnfStyle w:val="000000100000" w:firstRow="0" w:lastRow="0" w:firstColumn="0" w:lastColumn="0" w:oddVBand="0" w:evenVBand="0" w:oddHBand="1" w:evenHBand="0" w:firstRowFirstColumn="0" w:firstRowLastColumn="0" w:lastRowFirstColumn="0" w:lastRowLastColumn="0"/>
+            </w:pPr>
+            <w:r>
+              <w:t>The material count for each player is added up</w:t>
+            </w:r>
+            <w:r>
+              <w:t>.</w:t>
+            </w:r>
+          </w:p>
+          <w:p>
+            <w:pPr>
+              <w:pStyle w:val="ListParagraph"/>
+              <w:numPr>
+                <w:ilvl w:val="0"/>
+                <w:numId w:val="8"/>
+              </w:numPr>
+              <w:jc w:val="both"/>
+              <w:cnfStyle w:val="000000100000" w:firstRow="0" w:lastRow="0" w:firstColumn="0" w:lastColumn="0" w:oddVBand="0" w:evenVBand="0" w:oddHBand="1" w:evenHBand="0" w:firstRowFirstColumn="0" w:firstRowLastColumn="0" w:lastRowFirstColumn="0" w:lastRowLastColumn="0"/>
+            </w:pPr>
+            <w:r>
+              <w:t xml:space="preserve">The </w:t>
+            </w:r>
+            <w:r>
+              <w:t>activity of the pieces for each player is given a numerical score.</w:t>
+            </w:r>
+          </w:p>
+          <w:p>
+            <w:pPr>
+              <w:pStyle w:val="ListParagraph"/>
+              <w:numPr>
+                <w:ilvl w:val="0"/>
+                <w:numId w:val="8"/>
+              </w:numPr>
+              <w:jc w:val="both"/>
+              <w:cnfStyle w:val="000000100000" w:firstRow="0" w:lastRow="0" w:firstColumn="0" w:lastColumn="0" w:oddVBand="0" w:evenVBand="0" w:oddHBand="1" w:evenHBand="0" w:firstRowFirstColumn="0" w:firstRowLastColumn="0" w:lastRowFirstColumn="0" w:lastRowLastColumn="0"/>
+            </w:pPr>
+            <w:r>
+              <w:t>The king safety of each player is analysed and given a numerical score.</w:t>
+            </w:r>
+          </w:p>
+          <w:p>
+            <w:pPr>
+              <w:pStyle w:val="ListParagraph"/>
+              <w:numPr>
+                <w:ilvl w:val="0"/>
+                <w:numId w:val="8"/>
+              </w:numPr>
+              <w:jc w:val="both"/>
+              <w:cnfStyle w:val="000000100000" w:firstRow="0" w:lastRow="0" w:firstColumn="0" w:lastColumn="0" w:oddVBand="0" w:evenVBand="0" w:oddHBand="1" w:evenHBand="0" w:firstRowFirstColumn="0" w:firstRowLastColumn="0" w:lastRowFirstColumn="0" w:lastRowLastColumn="0"/>
+            </w:pPr>
+            <w:r>
+              <w:t>The pawn structure of each player is evaluated and given a numerical score.</w:t>
+            </w:r>
+          </w:p>
+          <w:p>
+            <w:pPr>
+              <w:pStyle w:val="ListParagraph"/>
+              <w:numPr>
+                <w:ilvl w:val="0"/>
+                <w:numId w:val="8"/>
+              </w:numPr>
+              <w:jc w:val="both"/>
+              <w:cnfStyle w:val="000000100000" w:firstRow="0" w:lastRow="0" w:firstColumn="0" w:lastColumn="0" w:oddVBand="0" w:evenVBand="0" w:oddHBand="1" w:evenHBand="0" w:firstRowFirstColumn="0" w:firstRowLastColumn="0" w:lastRowFirstColumn="0" w:lastRowLastColumn="0"/>
+            </w:pPr>
+            <w:r>
+              <w:t>For each score, the score is added to the evaluation number for white and subtracted for black.</w:t>
+            </w:r>
+          </w:p>
+          <w:p>
+            <w:pPr>
+              <w:pStyle w:val="ListParagraph"/>
+              <w:numPr>
+                <w:ilvl w:val="0"/>
+                <w:numId w:val="8"/>
+              </w:numPr>
+              <w:jc w:val="both"/>
+              <w:cnfStyle w:val="000000100000" w:firstRow="0" w:lastRow="0" w:firstColumn="0" w:lastColumn="0" w:oddVBand="0" w:evenVBand="0" w:oddHBand="1" w:evenHBand="0" w:firstRowFirstColumn="0" w:firstRowLastColumn="0" w:lastRowFirstColumn="0" w:lastRowLastColumn="0"/>
+            </w:pPr>
+            <w:r>
+              <w:t>The final evaluation score is arrived at through the calculations of each separate score.</w:t>
+            </w:r>
+          </w:p>
+        </w:tc>
+      </w:tr>
+      <w:tr>
+        <w:tc>
+          <w:tcPr>
+            <w:cnfStyle w:val="001000000000" w:firstRow="0" w:lastRow="0" w:firstColumn="1" w:lastColumn="0" w:oddVBand="0" w:evenVBand="0" w:oddHBand="0" w:evenHBand="0" w:firstRowFirstColumn="0" w:firstRowLastColumn="0" w:lastRowFirstColumn="0" w:lastRowLastColumn="0"/>
+            <w:tcW w:w="2254" w:type="dxa"/>
+          </w:tcPr>
+          <w:p>
+            <w:pPr>
+              <w:rPr>
+                <w:b/>
+                <w:bCs/>
+              </w:rPr>
+            </w:pPr>
+            <w:r>
+              <w:rPr>
+                <w:b/>
+                <w:bCs/>
+              </w:rPr>
+              <w:t>Postconditions</w:t>
+            </w:r>
+          </w:p>
+        </w:tc>
+        <w:tc>
+          <w:tcPr>
+            <w:tcW w:w="6762" w:type="dxa"/>
+            <w:gridSpan w:val="3"/>
+          </w:tcPr>
+          <w:p>
+            <w:pPr>
+              <w:cnfStyle w:val="000000000000" w:firstRow="0" w:lastRow="0" w:firstColumn="0" w:lastColumn="0" w:oddVBand="0" w:evenVBand="0" w:oddHBand="0" w:evenHBand="0" w:firstRowFirstColumn="0" w:firstRowLastColumn="0" w:lastRowFirstColumn="0" w:lastRowLastColumn="0"/>
+            </w:pPr>
+            <w:r>
+              <w:t>The position is given an evaluation number</w:t>
+            </w:r>
+            <w:r>
+              <w:t>.</w:t>
+            </w:r>
+          </w:p>
+        </w:tc>
+      </w:tr>
+      <w:tr>
+        <w:trPr>
+          <w:cnfStyle w:val="000000100000" w:firstRow="0" w:lastRow="0" w:firstColumn="0" w:lastColumn="0" w:oddVBand="0" w:evenVBand="0" w:oddHBand="1" w:evenHBand="0" w:firstRowFirstColumn="0" w:firstRowLastColumn="0" w:lastRowFirstColumn="0" w:lastRowLastColumn="0"/>
+        </w:trPr>
+        <w:tc>
+          <w:tcPr>
+            <w:cnfStyle w:val="001000000000" w:firstRow="0" w:lastRow="0" w:firstColumn="1" w:lastColumn="0" w:oddVBand="0" w:evenVBand="0" w:oddHBand="0" w:evenHBand="0" w:firstRowFirstColumn="0" w:firstRowLastColumn="0" w:lastRowFirstColumn="0" w:lastRowLastColumn="0"/>
+            <w:tcW w:w="2254" w:type="dxa"/>
+          </w:tcPr>
+          <w:p>
+            <w:pPr>
+              <w:rPr>
+                <w:b/>
+                <w:bCs/>
+              </w:rPr>
+            </w:pPr>
+            <w:r>
+              <w:rPr>
+                <w:b/>
+                <w:bCs/>
+              </w:rPr>
+              <w:t>Alternate Flows</w:t>
+            </w:r>
+          </w:p>
+        </w:tc>
+        <w:tc>
+          <w:tcPr>
+            <w:tcW w:w="6762" w:type="dxa"/>
+            <w:gridSpan w:val="3"/>
+          </w:tcPr>
+          <w:p>
+            <w:pPr>
+              <w:cnfStyle w:val="000000100000" w:firstRow="0" w:lastRow="0" w:firstColumn="0" w:lastColumn="0" w:oddVBand="0" w:evenVBand="0" w:oddHBand="1" w:evenHBand="0" w:firstRowFirstColumn="0" w:firstRowLastColumn="0" w:lastRowFirstColumn="0" w:lastRowLastColumn="0"/>
+              <w:rPr>
+                <w:b/>
+                <w:bCs/>
+              </w:rPr>
+            </w:pPr>
+            <w:r>
+              <w:rPr>
+                <w:b/>
+                <w:bCs/>
+              </w:rPr>
+              <w:t>none</w:t>
+            </w:r>
+          </w:p>
+        </w:tc>
+      </w:tr>
+    </w:tbl>
+    <w:p/>
+    <w:p/>
+    <w:p>
+      <w:pPr>
+        <w:pStyle w:val="Heading2"/>
+        <w:numPr>
+          <w:ilvl w:val="1"/>
+          <w:numId w:val="1"/>
+        </w:numPr>
+      </w:pPr>
       <w:bookmarkStart w:id="31" w:name="_Toc180625200"/>
       <w:r>
+        <w:lastRenderedPageBreak/>
         <w:t>Calculate Move</w:t>
       </w:r>
       <w:r>
@@ -6820,7 +7483,10 @@
               <w:cnfStyle w:val="100000000000" w:firstRow="1" w:lastRow="0" w:firstColumn="0" w:lastColumn="0" w:oddVBand="0" w:evenVBand="0" w:oddHBand="0" w:evenHBand="0" w:firstRowFirstColumn="0" w:firstRowLastColumn="0" w:lastRowFirstColumn="0" w:lastRowLastColumn="0"/>
             </w:pPr>
             <w:r>
-              <w:t>UC006</w:t>
+              <w:t>UC00</w:t>
+            </w:r>
+            <w:r>
+              <w:t>7</w:t>
             </w:r>
           </w:p>
         </w:tc>
@@ -7382,6 +8048,7 @@
                 <w:b/>
                 <w:bCs/>
               </w:rPr>
+              <w:lastRenderedPageBreak/>
               <w:t>Use Case Name</w:t>
             </w:r>
           </w:p>
@@ -7429,7 +8096,10 @@
               <w:cnfStyle w:val="100000000000" w:firstRow="1" w:lastRow="0" w:firstColumn="0" w:lastColumn="0" w:oddVBand="0" w:evenVBand="0" w:oddHBand="0" w:evenHBand="0" w:firstRowFirstColumn="0" w:firstRowLastColumn="0" w:lastRowFirstColumn="0" w:lastRowLastColumn="0"/>
             </w:pPr>
             <w:r>
-              <w:t>UC008</w:t>
+              <w:t>UC0</w:t>
+            </w:r>
+            <w:r>
+              <w:t>10</w:t>
             </w:r>
           </w:p>
         </w:tc>
@@ -7468,6 +8138,9 @@
             <w:pPr>
               <w:cnfStyle w:val="000000100000" w:firstRow="0" w:lastRow="0" w:firstColumn="0" w:lastColumn="0" w:oddVBand="0" w:evenVBand="0" w:oddHBand="1" w:evenHBand="0" w:firstRowFirstColumn="0" w:firstRowLastColumn="0" w:lastRowFirstColumn="0" w:lastRowLastColumn="0"/>
             </w:pPr>
+            <w:r>
+              <w:t>A move is made by either the user or the bot. The bitboard are compared to see what piece moved and to what square it moved to. The bitboards are updated to represent the new position. Whether either player’s king is in check is checked.</w:t>
+            </w:r>
           </w:p>
         </w:tc>
       </w:tr>
@@ -7968,6 +8641,7 @@
                 <w:rPr>
                   <w:noProof/>
                 </w:rPr>
+                <w:lastRenderedPageBreak/>
                 <w:t xml:space="preserve">Chessprogramming, 2024. </w:t>
               </w:r>
               <w:r>

</xml_diff>